<commit_message>
TB 2.1 - 2.4 changes 28/06/2021 late night
</commit_message>
<xml_diff>
--- a/brAhmaNa/TB 2.1-2.4 Malayalam Corrections.docx
+++ b/brAhmaNa/TB 2.1-2.4 Malayalam Corrections.docx
@@ -1,6 +1,6 @@
 
 <file path=word/document.xml><?xml version="1.0" encoding="utf-8"?>
-<w:document xmlns:wpc="http://schemas.microsoft.com/office/word/2010/wordprocessingCanvas" xmlns:cx="http://schemas.microsoft.com/office/drawing/2014/chartex" xmlns:cx1="http://schemas.microsoft.com/office/drawing/2015/9/8/chartex" xmlns:mc="http://schemas.openxmlformats.org/markup-compatibility/2006" xmlns:o="urn:schemas-microsoft-com:office:office" xmlns:r="http://schemas.openxmlformats.org/officeDocument/2006/relationships" xmlns:m="http://schemas.openxmlformats.org/officeDocument/2006/math" xmlns:v="urn:schemas-microsoft-com:vml" xmlns:wp14="http://schemas.microsoft.com/office/word/2010/wordprocessingDrawing" xmlns:wp="http://schemas.openxmlformats.org/drawingml/2006/wordprocessingDrawing" xmlns:w10="urn:schemas-microsoft-com:office:word" xmlns:w="http://schemas.openxmlformats.org/wordprocessingml/2006/main" xmlns:w14="http://schemas.microsoft.com/office/word/2010/wordml" xmlns:w15="http://schemas.microsoft.com/office/word/2012/wordml" xmlns:w16se="http://schemas.microsoft.com/office/word/2015/wordml/symex" xmlns:wpg="http://schemas.microsoft.com/office/word/2010/wordprocessingGroup" xmlns:wpi="http://schemas.microsoft.com/office/word/2010/wordprocessingInk" xmlns:wne="http://schemas.microsoft.com/office/word/2006/wordml" xmlns:wps="http://schemas.microsoft.com/office/word/2010/wordprocessingShape" mc:Ignorable="w14 w15 w16se wp14">
+<w:document xmlns:wpc="http://schemas.microsoft.com/office/word/2010/wordprocessingCanvas" xmlns:cx="http://schemas.microsoft.com/office/drawing/2014/chartex" xmlns:cx1="http://schemas.microsoft.com/office/drawing/2015/9/8/chartex" xmlns:cx2="http://schemas.microsoft.com/office/drawing/2015/10/21/chartex" xmlns:cx3="http://schemas.microsoft.com/office/drawing/2016/5/9/chartex" xmlns:cx4="http://schemas.microsoft.com/office/drawing/2016/5/10/chartex" xmlns:cx5="http://schemas.microsoft.com/office/drawing/2016/5/11/chartex" xmlns:cx6="http://schemas.microsoft.com/office/drawing/2016/5/12/chartex" xmlns:cx7="http://schemas.microsoft.com/office/drawing/2016/5/13/chartex" xmlns:cx8="http://schemas.microsoft.com/office/drawing/2016/5/14/chartex" xmlns:mc="http://schemas.openxmlformats.org/markup-compatibility/2006" xmlns:aink="http://schemas.microsoft.com/office/drawing/2016/ink" xmlns:am3d="http://schemas.microsoft.com/office/drawing/2017/model3d" xmlns:o="urn:schemas-microsoft-com:office:office" xmlns:r="http://schemas.openxmlformats.org/officeDocument/2006/relationships" xmlns:m="http://schemas.openxmlformats.org/officeDocument/2006/math" xmlns:v="urn:schemas-microsoft-com:vml" xmlns:wp14="http://schemas.microsoft.com/office/word/2010/wordprocessingDrawing" xmlns:wp="http://schemas.openxmlformats.org/drawingml/2006/wordprocessingDrawing" xmlns:w10="urn:schemas-microsoft-com:office:word" xmlns:w="http://schemas.openxmlformats.org/wordprocessingml/2006/main" xmlns:w14="http://schemas.microsoft.com/office/word/2010/wordml" xmlns:w15="http://schemas.microsoft.com/office/word/2012/wordml" xmlns:w16cex="http://schemas.microsoft.com/office/word/2018/wordml/cex" xmlns:w16cid="http://schemas.microsoft.com/office/word/2016/wordml/cid" xmlns:w16="http://schemas.microsoft.com/office/word/2018/wordml" xmlns:w16sdtdh="http://schemas.microsoft.com/office/word/2020/wordml/sdtdatahash" xmlns:w16se="http://schemas.microsoft.com/office/word/2015/wordml/symex" xmlns:wpg="http://schemas.microsoft.com/office/word/2010/wordprocessingGroup" xmlns:wpi="http://schemas.microsoft.com/office/word/2010/wordprocessingInk" xmlns:wne="http://schemas.microsoft.com/office/word/2006/wordml" xmlns:wps="http://schemas.microsoft.com/office/word/2010/wordprocessingShape" mc:Ignorable="w14 w15 w16se w16cid w16 w16cex w16sdtdh wp14">
   <w:body>
     <w:p>
       <w:pPr>
@@ -14,7 +14,6 @@
           <w:u w:val="single"/>
         </w:rPr>
       </w:pPr>
-      <w:proofErr w:type="spellStart"/>
       <w:r>
         <w:rPr>
           <w:b/>
@@ -23,18 +22,7 @@
           <w:szCs w:val="32"/>
           <w:u w:val="single"/>
         </w:rPr>
-        <w:t>TaittirIya</w:t>
-      </w:r>
-      <w:proofErr w:type="spellEnd"/>
-      <w:r>
-        <w:rPr>
-          <w:b/>
-          <w:bCs/>
-          <w:sz w:val="32"/>
-          <w:szCs w:val="32"/>
-          <w:u w:val="single"/>
-        </w:rPr>
-        <w:t xml:space="preserve"> </w:t>
+        <w:t xml:space="preserve">TaittirIya </w:t>
       </w:r>
       <w:proofErr w:type="spellStart"/>
       <w:r>
@@ -178,23 +166,7 @@
           <w:bCs/>
         </w:rPr>
         <w:br/>
-        <w:t xml:space="preserve">Kindly refer to your Guru for the differences in </w:t>
-      </w:r>
-      <w:proofErr w:type="spellStart"/>
-      <w:r>
-        <w:rPr>
-          <w:b/>
-          <w:bCs/>
-        </w:rPr>
-        <w:t>Swaram</w:t>
-      </w:r>
-      <w:proofErr w:type="spellEnd"/>
-      <w:r>
-        <w:rPr>
-          <w:b/>
-          <w:bCs/>
-        </w:rPr>
-        <w:t xml:space="preserve"> marking between various sources.</w:t>
+        <w:t>Kindly refer to your Guru for the differences in Swaram marking between various sources.</w:t>
       </w:r>
     </w:p>
     <w:tbl>
@@ -226,12 +198,16 @@
               <w:spacing w:before="0" w:line="240" w:lineRule="auto"/>
               <w:jc w:val="center"/>
               <w:rPr>
+                <w:b/>
+                <w:bCs/>
                 <w:sz w:val="32"/>
                 <w:szCs w:val="32"/>
               </w:rPr>
             </w:pPr>
             <w:r>
               <w:rPr>
+                <w:b/>
+                <w:bCs/>
                 <w:sz w:val="32"/>
                 <w:szCs w:val="32"/>
               </w:rPr>
@@ -243,12 +219,16 @@
               <w:spacing w:before="0" w:line="240" w:lineRule="auto"/>
               <w:jc w:val="center"/>
               <w:rPr>
+                <w:b/>
+                <w:bCs/>
                 <w:sz w:val="32"/>
                 <w:szCs w:val="32"/>
               </w:rPr>
             </w:pPr>
             <w:r>
               <w:rPr>
+                <w:b/>
+                <w:bCs/>
                 <w:sz w:val="32"/>
                 <w:szCs w:val="32"/>
               </w:rPr>
@@ -265,12 +245,16 @@
               <w:spacing w:before="0" w:line="240" w:lineRule="auto"/>
               <w:jc w:val="center"/>
               <w:rPr>
+                <w:b/>
+                <w:bCs/>
                 <w:sz w:val="32"/>
                 <w:szCs w:val="32"/>
               </w:rPr>
             </w:pPr>
             <w:r>
               <w:rPr>
+                <w:b/>
+                <w:bCs/>
                 <w:sz w:val="32"/>
                 <w:szCs w:val="32"/>
               </w:rPr>
@@ -288,12 +272,16 @@
               <w:ind w:right="-18"/>
               <w:jc w:val="center"/>
               <w:rPr>
+                <w:b/>
+                <w:bCs/>
                 <w:sz w:val="32"/>
                 <w:szCs w:val="32"/>
               </w:rPr>
             </w:pPr>
             <w:r>
               <w:rPr>
+                <w:b/>
+                <w:bCs/>
                 <w:sz w:val="32"/>
                 <w:szCs w:val="32"/>
               </w:rPr>
@@ -306,12 +294,16 @@
               <w:ind w:right="-18"/>
               <w:jc w:val="center"/>
               <w:rPr>
+                <w:b/>
+                <w:bCs/>
                 <w:sz w:val="32"/>
                 <w:szCs w:val="32"/>
               </w:rPr>
             </w:pPr>
             <w:r>
               <w:rPr>
+                <w:b/>
+                <w:bCs/>
                 <w:sz w:val="32"/>
                 <w:szCs w:val="32"/>
               </w:rPr>
@@ -351,15 +343,18 @@
               <w:spacing w:before="0" w:line="240" w:lineRule="auto"/>
               <w:rPr>
                 <w:b/>
-                <w:sz w:val="28"/>
-                <w:szCs w:val="28"/>
-              </w:rPr>
-            </w:pPr>
-            <w:r>
-              <w:rPr>
-                <w:b/>
-                <w:sz w:val="28"/>
-                <w:szCs w:val="28"/>
+                <w:color w:val="FF0000"/>
+                <w:sz w:val="28"/>
+                <w:szCs w:val="28"/>
+              </w:rPr>
+            </w:pPr>
+            <w:r>
+              <w:rPr>
+                <w:b/>
+                <w:color w:val="FF0000"/>
+                <w:sz w:val="28"/>
+                <w:szCs w:val="28"/>
+                <w:highlight w:val="yellow"/>
               </w:rPr>
               <w:t>Line No. - 4</w:t>
             </w:r>
@@ -459,7 +454,6 @@
               </w:rPr>
               <w:t>–</w:t>
             </w:r>
-            <w:proofErr w:type="spellStart"/>
             <w:r>
               <w:rPr>
                 <w:rFonts w:ascii="BRH Malayalam Extra" w:hAnsi="BRH Malayalam Extra" w:cs="BRH Malayalam Extra"/>
@@ -477,7 +471,6 @@
               </w:rPr>
               <w:t>i</w:t>
             </w:r>
-            <w:proofErr w:type="spellEnd"/>
             <w:r>
               <w:rPr>
                 <w:rFonts w:ascii="BRH Malayalam Extra" w:hAnsi="BRH Malayalam Extra" w:cs="BRH Malayalam Extra"/>
@@ -1179,18 +1172,8 @@
                 <w:sz w:val="40"/>
                 <w:szCs w:val="40"/>
               </w:rPr>
-              <w:t xml:space="preserve"> </w:t>
-            </w:r>
-            <w:proofErr w:type="spellStart"/>
-            <w:r>
-              <w:rPr>
-                <w:rFonts w:ascii="BRH Malayalam Extra" w:hAnsi="BRH Malayalam Extra" w:cs="BRH Malayalam Extra"/>
-                <w:sz w:val="40"/>
-                <w:szCs w:val="40"/>
-              </w:rPr>
-              <w:t>ka</w:t>
-            </w:r>
-            <w:proofErr w:type="spellEnd"/>
+              <w:t xml:space="preserve"> ka</w:t>
+            </w:r>
             <w:r>
               <w:rPr>
                 <w:rFonts w:ascii="BRH Malayalam Extra" w:hAnsi="BRH Malayalam Extra" w:cs="BRH Malayalam Extra"/>
@@ -1303,18 +1286,8 @@
                 <w:sz w:val="40"/>
                 <w:szCs w:val="40"/>
               </w:rPr>
-              <w:t xml:space="preserve"> </w:t>
-            </w:r>
-            <w:proofErr w:type="spellStart"/>
-            <w:r>
-              <w:rPr>
-                <w:rFonts w:ascii="BRH Malayalam Extra" w:hAnsi="BRH Malayalam Extra" w:cs="BRH Malayalam Extra"/>
-                <w:sz w:val="40"/>
-                <w:szCs w:val="40"/>
-              </w:rPr>
-              <w:t>ka</w:t>
-            </w:r>
-            <w:proofErr w:type="spellEnd"/>
+              <w:t xml:space="preserve"> ka</w:t>
+            </w:r>
             <w:r>
               <w:rPr>
                 <w:rFonts w:ascii="BRH Malayalam Extra" w:hAnsi="BRH Malayalam Extra" w:cs="BRH Malayalam Extra"/>
@@ -3800,8 +3773,6 @@
               </w:rPr>
               <w:t xml:space="preserve"> 33</w:t>
             </w:r>
-            <w:bookmarkStart w:id="0" w:name="_GoBack"/>
-            <w:bookmarkEnd w:id="0"/>
           </w:p>
         </w:tc>
         <w:tc>
@@ -4163,18 +4134,8 @@
                 <w:sz w:val="40"/>
                 <w:szCs w:val="40"/>
               </w:rPr>
-              <w:t xml:space="preserve"> </w:t>
-            </w:r>
-            <w:proofErr w:type="spellStart"/>
-            <w:r>
-              <w:rPr>
-                <w:rFonts w:ascii="BRH Malayalam Extra" w:hAnsi="BRH Malayalam Extra" w:cs="BRH Malayalam Extra"/>
-                <w:sz w:val="40"/>
-                <w:szCs w:val="40"/>
-              </w:rPr>
-              <w:t>hx</w:t>
-            </w:r>
-            <w:proofErr w:type="spellEnd"/>
+              <w:t xml:space="preserve"> hx</w:t>
+            </w:r>
             <w:r>
               <w:rPr>
                 <w:rFonts w:ascii="BRH Malayalam Extra" w:hAnsi="BRH Malayalam Extra" w:cs="BRH Malayalam Extra"/>
@@ -4281,18 +4242,8 @@
                 <w:sz w:val="40"/>
                 <w:szCs w:val="40"/>
               </w:rPr>
-              <w:t xml:space="preserve"> </w:t>
-            </w:r>
-            <w:proofErr w:type="spellStart"/>
-            <w:r>
-              <w:rPr>
-                <w:rFonts w:ascii="BRH Malayalam Extra" w:hAnsi="BRH Malayalam Extra" w:cs="BRH Malayalam Extra"/>
-                <w:sz w:val="40"/>
-                <w:szCs w:val="40"/>
-              </w:rPr>
-              <w:t>hx</w:t>
-            </w:r>
-            <w:proofErr w:type="spellEnd"/>
+              <w:t xml:space="preserve"> hx</w:t>
+            </w:r>
             <w:r>
               <w:rPr>
                 <w:rFonts w:ascii="BRH Malayalam Extra" w:hAnsi="BRH Malayalam Extra" w:cs="BRH Malayalam Extra"/>
@@ -4479,7 +4430,6 @@
           <w:u w:val="single"/>
         </w:rPr>
       </w:pPr>
-      <w:proofErr w:type="spellStart"/>
       <w:r>
         <w:rPr>
           <w:b/>
@@ -4488,9 +4438,9 @@
           <w:szCs w:val="32"/>
           <w:u w:val="single"/>
         </w:rPr>
-        <w:t>TaittirIya</w:t>
-      </w:r>
-      <w:proofErr w:type="spellEnd"/>
+        <w:t xml:space="preserve">TaittirIya </w:t>
+      </w:r>
+      <w:proofErr w:type="spellStart"/>
       <w:r>
         <w:rPr>
           <w:b/>
@@ -4499,9 +4449,9 @@
           <w:szCs w:val="32"/>
           <w:u w:val="single"/>
         </w:rPr>
-        <w:t xml:space="preserve"> </w:t>
-      </w:r>
-      <w:proofErr w:type="spellStart"/>
+        <w:t>BrAhmaNam</w:t>
+      </w:r>
+      <w:proofErr w:type="spellEnd"/>
       <w:r>
         <w:rPr>
           <w:b/>
@@ -4510,9 +4460,8 @@
           <w:szCs w:val="32"/>
           <w:u w:val="single"/>
         </w:rPr>
-        <w:t>BrAhmaNam</w:t>
-      </w:r>
-      <w:proofErr w:type="spellEnd"/>
+        <w:t xml:space="preserve"> TB </w:t>
+      </w:r>
       <w:r>
         <w:rPr>
           <w:b/>
@@ -4521,7 +4470,7 @@
           <w:szCs w:val="32"/>
           <w:u w:val="single"/>
         </w:rPr>
-        <w:t xml:space="preserve"> TB </w:t>
+        <w:t>2</w:t>
       </w:r>
       <w:r>
         <w:rPr>
@@ -4531,7 +4480,7 @@
           <w:szCs w:val="32"/>
           <w:u w:val="single"/>
         </w:rPr>
-        <w:t>2</w:t>
+        <w:t>.</w:t>
       </w:r>
       <w:r>
         <w:rPr>
@@ -4541,7 +4490,7 @@
           <w:szCs w:val="32"/>
           <w:u w:val="single"/>
         </w:rPr>
-        <w:t>.</w:t>
+        <w:t>1</w:t>
       </w:r>
       <w:r>
         <w:rPr>
@@ -4551,7 +4500,7 @@
           <w:szCs w:val="32"/>
           <w:u w:val="single"/>
         </w:rPr>
-        <w:t>1</w:t>
+        <w:t xml:space="preserve"> </w:t>
       </w:r>
       <w:r>
         <w:rPr>
@@ -4561,7 +4510,7 @@
           <w:szCs w:val="32"/>
           <w:u w:val="single"/>
         </w:rPr>
-        <w:t xml:space="preserve"> </w:t>
+        <w:t>-</w:t>
       </w:r>
       <w:r>
         <w:rPr>
@@ -4571,8 +4520,9 @@
           <w:szCs w:val="32"/>
           <w:u w:val="single"/>
         </w:rPr>
-        <w:t>-</w:t>
-      </w:r>
+        <w:t xml:space="preserve"> </w:t>
+      </w:r>
+      <w:proofErr w:type="gramStart"/>
       <w:r>
         <w:rPr>
           <w:b/>
@@ -4581,9 +4531,8 @@
           <w:szCs w:val="32"/>
           <w:u w:val="single"/>
         </w:rPr>
-        <w:t xml:space="preserve"> </w:t>
-      </w:r>
-      <w:proofErr w:type="gramStart"/>
+        <w:t>2</w:t>
+      </w:r>
       <w:r>
         <w:rPr>
           <w:b/>
@@ -4592,7 +4541,7 @@
           <w:szCs w:val="32"/>
           <w:u w:val="single"/>
         </w:rPr>
-        <w:t>2</w:t>
+        <w:t>.</w:t>
       </w:r>
       <w:r>
         <w:rPr>
@@ -4602,7 +4551,7 @@
           <w:szCs w:val="32"/>
           <w:u w:val="single"/>
         </w:rPr>
-        <w:t>.</w:t>
+        <w:t>4</w:t>
       </w:r>
       <w:r>
         <w:rPr>
@@ -4612,8 +4561,9 @@
           <w:szCs w:val="32"/>
           <w:u w:val="single"/>
         </w:rPr>
-        <w:t>4</w:t>
-      </w:r>
+        <w:t xml:space="preserve">  Book</w:t>
+      </w:r>
+      <w:proofErr w:type="gramEnd"/>
       <w:r>
         <w:rPr>
           <w:b/>
@@ -4622,10 +4572,13 @@
           <w:szCs w:val="32"/>
           <w:u w:val="single"/>
         </w:rPr>
-        <w:t xml:space="preserve">  Book</w:t>
-      </w:r>
-      <w:proofErr w:type="gramEnd"/>
-      <w:r>
+        <w:t xml:space="preserve"> </w:t>
+      </w:r>
+    </w:p>
+    <w:p>
+      <w:pPr>
+        <w:spacing w:before="0"/>
+        <w:jc w:val="center"/>
         <w:rPr>
           <w:b/>
           <w:bCs/>
@@ -4633,13 +4586,8 @@
           <w:szCs w:val="32"/>
           <w:u w:val="single"/>
         </w:rPr>
-        <w:t xml:space="preserve"> </w:t>
-      </w:r>
-    </w:p>
-    <w:p>
-      <w:pPr>
-        <w:spacing w:before="0"/>
-        <w:jc w:val="center"/>
+      </w:pPr>
+      <w:r>
         <w:rPr>
           <w:b/>
           <w:bCs/>
@@ -4647,7 +4595,8 @@
           <w:szCs w:val="32"/>
           <w:u w:val="single"/>
         </w:rPr>
-      </w:pPr>
+        <w:t>Malayalam</w:t>
+      </w:r>
       <w:r>
         <w:rPr>
           <w:b/>
@@ -4656,7 +4605,7 @@
           <w:szCs w:val="32"/>
           <w:u w:val="single"/>
         </w:rPr>
-        <w:t>Malayalam</w:t>
+        <w:t xml:space="preserve"> </w:t>
       </w:r>
       <w:r>
         <w:rPr>
@@ -4666,7 +4615,7 @@
           <w:szCs w:val="32"/>
           <w:u w:val="single"/>
         </w:rPr>
-        <w:t xml:space="preserve"> </w:t>
+        <w:t>Corrections –</w:t>
       </w:r>
       <w:r>
         <w:rPr>
@@ -4676,7 +4625,7 @@
           <w:szCs w:val="32"/>
           <w:u w:val="single"/>
         </w:rPr>
-        <w:t>Corrections –</w:t>
+        <w:t xml:space="preserve"> </w:t>
       </w:r>
       <w:r>
         <w:rPr>
@@ -4686,7 +4635,7 @@
           <w:szCs w:val="32"/>
           <w:u w:val="single"/>
         </w:rPr>
-        <w:t xml:space="preserve"> </w:t>
+        <w:t xml:space="preserve">Observed till </w:t>
       </w:r>
       <w:r>
         <w:rPr>
@@ -4696,7 +4645,7 @@
           <w:szCs w:val="32"/>
           <w:u w:val="single"/>
         </w:rPr>
-        <w:t xml:space="preserve">Observed till </w:t>
+        <w:t>31st</w:t>
       </w:r>
       <w:r>
         <w:rPr>
@@ -4706,7 +4655,7 @@
           <w:szCs w:val="32"/>
           <w:u w:val="single"/>
         </w:rPr>
-        <w:t>31st</w:t>
+        <w:t xml:space="preserve"> </w:t>
       </w:r>
       <w:r>
         <w:rPr>
@@ -4716,7 +4665,7 @@
           <w:szCs w:val="32"/>
           <w:u w:val="single"/>
         </w:rPr>
-        <w:t xml:space="preserve"> </w:t>
+        <w:t>Dec</w:t>
       </w:r>
       <w:r>
         <w:rPr>
@@ -4726,7 +4675,7 @@
           <w:szCs w:val="32"/>
           <w:u w:val="single"/>
         </w:rPr>
-        <w:t>Dec</w:t>
+        <w:t xml:space="preserve"> </w:t>
       </w:r>
       <w:r>
         <w:rPr>
@@ -4736,7 +4685,7 @@
           <w:szCs w:val="32"/>
           <w:u w:val="single"/>
         </w:rPr>
-        <w:t xml:space="preserve"> </w:t>
+        <w:t>201</w:t>
       </w:r>
       <w:r>
         <w:rPr>
@@ -4746,7 +4695,7 @@
           <w:szCs w:val="32"/>
           <w:u w:val="single"/>
         </w:rPr>
-        <w:t>201</w:t>
+        <w:t>9</w:t>
       </w:r>
       <w:r>
         <w:rPr>
@@ -4756,16 +4705,6 @@
           <w:szCs w:val="32"/>
           <w:u w:val="single"/>
         </w:rPr>
-        <w:t>9</w:t>
-      </w:r>
-      <w:r>
-        <w:rPr>
-          <w:b/>
-          <w:bCs/>
-          <w:sz w:val="32"/>
-          <w:szCs w:val="32"/>
-          <w:u w:val="single"/>
-        </w:rPr>
         <w:t xml:space="preserve"> </w:t>
       </w:r>
     </w:p>
@@ -4790,23 +4729,7 @@
           <w:bCs/>
         </w:rPr>
         <w:br/>
-        <w:t xml:space="preserve">Kindly refer to your Guru for the differences in </w:t>
-      </w:r>
-      <w:proofErr w:type="spellStart"/>
-      <w:r>
-        <w:rPr>
-          <w:b/>
-          <w:bCs/>
-        </w:rPr>
-        <w:t>Swaram</w:t>
-      </w:r>
-      <w:proofErr w:type="spellEnd"/>
-      <w:r>
-        <w:rPr>
-          <w:b/>
-          <w:bCs/>
-        </w:rPr>
-        <w:t xml:space="preserve"> marking between various sources.</w:t>
+        <w:t>Kindly refer to your Guru for the differences in Swaram marking between various sources.</w:t>
       </w:r>
     </w:p>
     <w:tbl>
@@ -7495,18 +7418,8 @@
                 <w:sz w:val="40"/>
                 <w:szCs w:val="40"/>
               </w:rPr>
-              <w:t xml:space="preserve"> </w:t>
-            </w:r>
-            <w:proofErr w:type="spellStart"/>
-            <w:r>
-              <w:rPr>
-                <w:rFonts w:ascii="BRH Malayalam Extra" w:hAnsi="BRH Malayalam Extra" w:cs="BRH Malayalam Extra"/>
-                <w:sz w:val="40"/>
-                <w:szCs w:val="40"/>
-              </w:rPr>
-              <w:t>hx</w:t>
-            </w:r>
-            <w:proofErr w:type="spellEnd"/>
+              <w:t xml:space="preserve"> hx</w:t>
+            </w:r>
             <w:r>
               <w:rPr>
                 <w:rFonts w:ascii="BRH Malayalam Extra" w:hAnsi="BRH Malayalam Extra" w:cs="BRH Malayalam Extra"/>
@@ -7626,18 +7539,8 @@
                 <w:sz w:val="40"/>
                 <w:szCs w:val="40"/>
               </w:rPr>
-              <w:t xml:space="preserve"> </w:t>
-            </w:r>
-            <w:proofErr w:type="spellStart"/>
-            <w:r>
-              <w:rPr>
-                <w:rFonts w:ascii="BRH Malayalam Extra" w:hAnsi="BRH Malayalam Extra" w:cs="BRH Malayalam Extra"/>
-                <w:sz w:val="40"/>
-                <w:szCs w:val="40"/>
-              </w:rPr>
-              <w:t>hx</w:t>
-            </w:r>
-            <w:proofErr w:type="spellEnd"/>
+              <w:t xml:space="preserve"> hx</w:t>
+            </w:r>
             <w:r>
               <w:rPr>
                 <w:rFonts w:ascii="BRH Malayalam Extra" w:hAnsi="BRH Malayalam Extra" w:cs="BRH Malayalam Extra"/>
@@ -8286,7 +8189,7 @@
         </w:rPr>
         <w:t>Cix</w:t>
       </w:r>
-      <w:bookmarkStart w:id="1" w:name="_Hlk25319644"/>
+      <w:bookmarkStart w:id="0" w:name="_Hlk25319644"/>
       <w:proofErr w:type="spellEnd"/>
       <w:r>
         <w:rPr>
@@ -8299,7 +8202,7 @@
         </w:rPr>
         <w:t>«</w:t>
       </w:r>
-      <w:bookmarkEnd w:id="1"/>
+      <w:bookmarkEnd w:id="0"/>
       <w:r>
         <w:rPr>
           <w:rFonts w:ascii="BRH Malayalam Extra" w:hAnsi="BRH Malayalam Extra" w:cs="BRH Malayalam Extra"/>
@@ -8360,7 +8263,6 @@
       <w:r>
         <w:tab/>
       </w:r>
-      <w:proofErr w:type="spellStart"/>
       <w:r>
         <w:rPr>
           <w:b/>
@@ -8369,9 +8271,9 @@
           <w:szCs w:val="32"/>
           <w:u w:val="single"/>
         </w:rPr>
-        <w:t>TaittirIya</w:t>
-      </w:r>
-      <w:proofErr w:type="spellEnd"/>
+        <w:t xml:space="preserve">TaittirIya </w:t>
+      </w:r>
+      <w:proofErr w:type="spellStart"/>
       <w:r>
         <w:rPr>
           <w:b/>
@@ -8380,9 +8282,9 @@
           <w:szCs w:val="32"/>
           <w:u w:val="single"/>
         </w:rPr>
-        <w:t xml:space="preserve"> </w:t>
-      </w:r>
-      <w:proofErr w:type="spellStart"/>
+        <w:t>BrAhmaNam</w:t>
+      </w:r>
+      <w:proofErr w:type="spellEnd"/>
       <w:r>
         <w:rPr>
           <w:b/>
@@ -8391,9 +8293,8 @@
           <w:szCs w:val="32"/>
           <w:u w:val="single"/>
         </w:rPr>
-        <w:t>BrAhmaNam</w:t>
-      </w:r>
-      <w:proofErr w:type="spellEnd"/>
+        <w:t xml:space="preserve"> TB 2.1</w:t>
+      </w:r>
       <w:r>
         <w:rPr>
           <w:b/>
@@ -8402,7 +8303,7 @@
           <w:szCs w:val="32"/>
           <w:u w:val="single"/>
         </w:rPr>
-        <w:t xml:space="preserve"> TB 2.1</w:t>
+        <w:t xml:space="preserve"> </w:t>
       </w:r>
       <w:r>
         <w:rPr>
@@ -8412,7 +8313,7 @@
           <w:szCs w:val="32"/>
           <w:u w:val="single"/>
         </w:rPr>
-        <w:t xml:space="preserve"> </w:t>
+        <w:t>-</w:t>
       </w:r>
       <w:r>
         <w:rPr>
@@ -8422,8 +8323,9 @@
           <w:szCs w:val="32"/>
           <w:u w:val="single"/>
         </w:rPr>
-        <w:t>-</w:t>
-      </w:r>
+        <w:t xml:space="preserve"> </w:t>
+      </w:r>
+      <w:proofErr w:type="gramStart"/>
       <w:r>
         <w:rPr>
           <w:b/>
@@ -8432,9 +8334,9 @@
           <w:szCs w:val="32"/>
           <w:u w:val="single"/>
         </w:rPr>
-        <w:t xml:space="preserve"> </w:t>
-      </w:r>
-      <w:proofErr w:type="gramStart"/>
+        <w:t>2.4  Book</w:t>
+      </w:r>
+      <w:proofErr w:type="gramEnd"/>
       <w:r>
         <w:rPr>
           <w:b/>
@@ -8443,10 +8345,13 @@
           <w:szCs w:val="32"/>
           <w:u w:val="single"/>
         </w:rPr>
-        <w:t>2.4  Book</w:t>
-      </w:r>
-      <w:proofErr w:type="gramEnd"/>
-      <w:r>
+        <w:t xml:space="preserve"> </w:t>
+      </w:r>
+    </w:p>
+    <w:p>
+      <w:pPr>
+        <w:spacing w:before="0"/>
+        <w:jc w:val="center"/>
         <w:rPr>
           <w:b/>
           <w:bCs/>
@@ -8454,13 +8359,8 @@
           <w:szCs w:val="32"/>
           <w:u w:val="single"/>
         </w:rPr>
-        <w:t xml:space="preserve"> </w:t>
-      </w:r>
-    </w:p>
-    <w:p>
-      <w:pPr>
-        <w:spacing w:before="0"/>
-        <w:jc w:val="center"/>
+      </w:pPr>
+      <w:r>
         <w:rPr>
           <w:b/>
           <w:bCs/>
@@ -8468,7 +8368,8 @@
           <w:szCs w:val="32"/>
           <w:u w:val="single"/>
         </w:rPr>
-      </w:pPr>
+        <w:t xml:space="preserve">Malayalam </w:t>
+      </w:r>
       <w:r>
         <w:rPr>
           <w:b/>
@@ -8477,7 +8378,7 @@
           <w:szCs w:val="32"/>
           <w:u w:val="single"/>
         </w:rPr>
-        <w:t xml:space="preserve">Malayalam </w:t>
+        <w:t>Corrections –</w:t>
       </w:r>
       <w:r>
         <w:rPr>
@@ -8487,7 +8388,7 @@
           <w:szCs w:val="32"/>
           <w:u w:val="single"/>
         </w:rPr>
-        <w:t>Corrections –</w:t>
+        <w:t xml:space="preserve"> </w:t>
       </w:r>
       <w:r>
         <w:rPr>
@@ -8497,7 +8398,7 @@
           <w:szCs w:val="32"/>
           <w:u w:val="single"/>
         </w:rPr>
-        <w:t xml:space="preserve"> </w:t>
+        <w:t xml:space="preserve">Observed </w:t>
       </w:r>
       <w:r>
         <w:rPr>
@@ -8507,7 +8408,7 @@
           <w:szCs w:val="32"/>
           <w:u w:val="single"/>
         </w:rPr>
-        <w:t xml:space="preserve">Observed </w:t>
+        <w:t>Prior to</w:t>
       </w:r>
       <w:r>
         <w:rPr>
@@ -8517,7 +8418,7 @@
           <w:szCs w:val="32"/>
           <w:u w:val="single"/>
         </w:rPr>
-        <w:t>Prior to</w:t>
+        <w:t xml:space="preserve"> </w:t>
       </w:r>
       <w:r>
         <w:rPr>
@@ -8527,7 +8428,7 @@
           <w:szCs w:val="32"/>
           <w:u w:val="single"/>
         </w:rPr>
-        <w:t xml:space="preserve"> </w:t>
+        <w:t>31st</w:t>
       </w:r>
       <w:r>
         <w:rPr>
@@ -8537,7 +8438,7 @@
           <w:szCs w:val="32"/>
           <w:u w:val="single"/>
         </w:rPr>
-        <w:t>31st</w:t>
+        <w:t xml:space="preserve"> </w:t>
       </w:r>
       <w:r>
         <w:rPr>
@@ -8547,7 +8448,7 @@
           <w:szCs w:val="32"/>
           <w:u w:val="single"/>
         </w:rPr>
-        <w:t xml:space="preserve"> </w:t>
+        <w:t xml:space="preserve">Dec </w:t>
       </w:r>
       <w:r>
         <w:rPr>
@@ -8557,7 +8458,7 @@
           <w:szCs w:val="32"/>
           <w:u w:val="single"/>
         </w:rPr>
-        <w:t xml:space="preserve">Dec </w:t>
+        <w:t>201</w:t>
       </w:r>
       <w:r>
         <w:rPr>
@@ -8567,16 +8468,6 @@
           <w:szCs w:val="32"/>
           <w:u w:val="single"/>
         </w:rPr>
-        <w:t>201</w:t>
-      </w:r>
-      <w:r>
-        <w:rPr>
-          <w:b/>
-          <w:bCs/>
-          <w:sz w:val="32"/>
-          <w:szCs w:val="32"/>
-          <w:u w:val="single"/>
-        </w:rPr>
         <w:t>9</w:t>
       </w:r>
     </w:p>
@@ -8601,23 +8492,7 @@
           <w:bCs/>
         </w:rPr>
         <w:br/>
-        <w:t xml:space="preserve">Kindly refer to your Guru for the differences in </w:t>
-      </w:r>
-      <w:proofErr w:type="spellStart"/>
-      <w:r>
-        <w:rPr>
-          <w:b/>
-          <w:bCs/>
-        </w:rPr>
-        <w:t>Swaram</w:t>
-      </w:r>
-      <w:proofErr w:type="spellEnd"/>
-      <w:r>
-        <w:rPr>
-          <w:b/>
-          <w:bCs/>
-        </w:rPr>
-        <w:t xml:space="preserve"> marking between various sources.</w:t>
+        <w:t>Kindly refer to your Guru for the differences in Swaram marking between various sources.</w:t>
       </w:r>
     </w:p>
     <w:tbl>
@@ -8836,7 +8711,7 @@
 </file>
 
 <file path=word/endnotes.xml><?xml version="1.0" encoding="utf-8"?>
-<w:endnotes xmlns:wpc="http://schemas.microsoft.com/office/word/2010/wordprocessingCanvas" xmlns:cx="http://schemas.microsoft.com/office/drawing/2014/chartex" xmlns:cx1="http://schemas.microsoft.com/office/drawing/2015/9/8/chartex" xmlns:mc="http://schemas.openxmlformats.org/markup-compatibility/2006" xmlns:o="urn:schemas-microsoft-com:office:office" xmlns:r="http://schemas.openxmlformats.org/officeDocument/2006/relationships" xmlns:m="http://schemas.openxmlformats.org/officeDocument/2006/math" xmlns:v="urn:schemas-microsoft-com:vml" xmlns:wp14="http://schemas.microsoft.com/office/word/2010/wordprocessingDrawing" xmlns:wp="http://schemas.openxmlformats.org/drawingml/2006/wordprocessingDrawing" xmlns:w10="urn:schemas-microsoft-com:office:word" xmlns:w="http://schemas.openxmlformats.org/wordprocessingml/2006/main" xmlns:w14="http://schemas.microsoft.com/office/word/2010/wordml" xmlns:w15="http://schemas.microsoft.com/office/word/2012/wordml" xmlns:w16se="http://schemas.microsoft.com/office/word/2015/wordml/symex" xmlns:wpg="http://schemas.microsoft.com/office/word/2010/wordprocessingGroup" xmlns:wpi="http://schemas.microsoft.com/office/word/2010/wordprocessingInk" xmlns:wne="http://schemas.microsoft.com/office/word/2006/wordml" xmlns:wps="http://schemas.microsoft.com/office/word/2010/wordprocessingShape" mc:Ignorable="w14 w15 w16se wp14">
+<w:endnotes xmlns:wpc="http://schemas.microsoft.com/office/word/2010/wordprocessingCanvas" xmlns:cx="http://schemas.microsoft.com/office/drawing/2014/chartex" xmlns:cx1="http://schemas.microsoft.com/office/drawing/2015/9/8/chartex" xmlns:cx2="http://schemas.microsoft.com/office/drawing/2015/10/21/chartex" xmlns:cx3="http://schemas.microsoft.com/office/drawing/2016/5/9/chartex" xmlns:cx4="http://schemas.microsoft.com/office/drawing/2016/5/10/chartex" xmlns:cx5="http://schemas.microsoft.com/office/drawing/2016/5/11/chartex" xmlns:cx6="http://schemas.microsoft.com/office/drawing/2016/5/12/chartex" xmlns:cx7="http://schemas.microsoft.com/office/drawing/2016/5/13/chartex" xmlns:cx8="http://schemas.microsoft.com/office/drawing/2016/5/14/chartex" xmlns:mc="http://schemas.openxmlformats.org/markup-compatibility/2006" xmlns:aink="http://schemas.microsoft.com/office/drawing/2016/ink" xmlns:am3d="http://schemas.microsoft.com/office/drawing/2017/model3d" xmlns:o="urn:schemas-microsoft-com:office:office" xmlns:r="http://schemas.openxmlformats.org/officeDocument/2006/relationships" xmlns:m="http://schemas.openxmlformats.org/officeDocument/2006/math" xmlns:v="urn:schemas-microsoft-com:vml" xmlns:wp14="http://schemas.microsoft.com/office/word/2010/wordprocessingDrawing" xmlns:wp="http://schemas.openxmlformats.org/drawingml/2006/wordprocessingDrawing" xmlns:w10="urn:schemas-microsoft-com:office:word" xmlns:w="http://schemas.openxmlformats.org/wordprocessingml/2006/main" xmlns:w14="http://schemas.microsoft.com/office/word/2010/wordml" xmlns:w15="http://schemas.microsoft.com/office/word/2012/wordml" xmlns:w16cex="http://schemas.microsoft.com/office/word/2018/wordml/cex" xmlns:w16cid="http://schemas.microsoft.com/office/word/2016/wordml/cid" xmlns:w16="http://schemas.microsoft.com/office/word/2018/wordml" xmlns:w16sdtdh="http://schemas.microsoft.com/office/word/2020/wordml/sdtdatahash" xmlns:w16se="http://schemas.microsoft.com/office/word/2015/wordml/symex" xmlns:wpg="http://schemas.microsoft.com/office/word/2010/wordprocessingGroup" xmlns:wpi="http://schemas.microsoft.com/office/word/2010/wordprocessingInk" xmlns:wne="http://schemas.microsoft.com/office/word/2006/wordml" xmlns:wps="http://schemas.microsoft.com/office/word/2010/wordprocessingShape" mc:Ignorable="w14 w15 w16se w16cid w16 w16cex w16sdtdh wp14">
   <w:endnote w:type="separator" w:id="-1">
     <w:p>
       <w:pPr>
@@ -8861,7 +8736,7 @@
 </file>
 
 <file path=word/footer1.xml><?xml version="1.0" encoding="utf-8"?>
-<w:ftr xmlns:wpc="http://schemas.microsoft.com/office/word/2010/wordprocessingCanvas" xmlns:cx="http://schemas.microsoft.com/office/drawing/2014/chartex" xmlns:cx1="http://schemas.microsoft.com/office/drawing/2015/9/8/chartex" xmlns:mc="http://schemas.openxmlformats.org/markup-compatibility/2006" xmlns:o="urn:schemas-microsoft-com:office:office" xmlns:r="http://schemas.openxmlformats.org/officeDocument/2006/relationships" xmlns:m="http://schemas.openxmlformats.org/officeDocument/2006/math" xmlns:v="urn:schemas-microsoft-com:vml" xmlns:wp14="http://schemas.microsoft.com/office/word/2010/wordprocessingDrawing" xmlns:wp="http://schemas.openxmlformats.org/drawingml/2006/wordprocessingDrawing" xmlns:w10="urn:schemas-microsoft-com:office:word" xmlns:w="http://schemas.openxmlformats.org/wordprocessingml/2006/main" xmlns:w14="http://schemas.microsoft.com/office/word/2010/wordml" xmlns:w15="http://schemas.microsoft.com/office/word/2012/wordml" xmlns:w16se="http://schemas.microsoft.com/office/word/2015/wordml/symex" xmlns:wpg="http://schemas.microsoft.com/office/word/2010/wordprocessingGroup" xmlns:wpi="http://schemas.microsoft.com/office/word/2010/wordprocessingInk" xmlns:wne="http://schemas.microsoft.com/office/word/2006/wordml" xmlns:wps="http://schemas.microsoft.com/office/word/2010/wordprocessingShape" mc:Ignorable="w14 w15 w16se wp14">
+<w:ftr xmlns:wpc="http://schemas.microsoft.com/office/word/2010/wordprocessingCanvas" xmlns:cx="http://schemas.microsoft.com/office/drawing/2014/chartex" xmlns:cx1="http://schemas.microsoft.com/office/drawing/2015/9/8/chartex" xmlns:cx2="http://schemas.microsoft.com/office/drawing/2015/10/21/chartex" xmlns:cx3="http://schemas.microsoft.com/office/drawing/2016/5/9/chartex" xmlns:cx4="http://schemas.microsoft.com/office/drawing/2016/5/10/chartex" xmlns:cx5="http://schemas.microsoft.com/office/drawing/2016/5/11/chartex" xmlns:cx6="http://schemas.microsoft.com/office/drawing/2016/5/12/chartex" xmlns:cx7="http://schemas.microsoft.com/office/drawing/2016/5/13/chartex" xmlns:cx8="http://schemas.microsoft.com/office/drawing/2016/5/14/chartex" xmlns:mc="http://schemas.openxmlformats.org/markup-compatibility/2006" xmlns:aink="http://schemas.microsoft.com/office/drawing/2016/ink" xmlns:am3d="http://schemas.microsoft.com/office/drawing/2017/model3d" xmlns:o="urn:schemas-microsoft-com:office:office" xmlns:r="http://schemas.openxmlformats.org/officeDocument/2006/relationships" xmlns:m="http://schemas.openxmlformats.org/officeDocument/2006/math" xmlns:v="urn:schemas-microsoft-com:vml" xmlns:wp14="http://schemas.microsoft.com/office/word/2010/wordprocessingDrawing" xmlns:wp="http://schemas.openxmlformats.org/drawingml/2006/wordprocessingDrawing" xmlns:w10="urn:schemas-microsoft-com:office:word" xmlns:w="http://schemas.openxmlformats.org/wordprocessingml/2006/main" xmlns:w14="http://schemas.microsoft.com/office/word/2010/wordml" xmlns:w15="http://schemas.microsoft.com/office/word/2012/wordml" xmlns:w16cex="http://schemas.microsoft.com/office/word/2018/wordml/cex" xmlns:w16cid="http://schemas.microsoft.com/office/word/2016/wordml/cid" xmlns:w16="http://schemas.microsoft.com/office/word/2018/wordml" xmlns:w16sdtdh="http://schemas.microsoft.com/office/word/2020/wordml/sdtdatahash" xmlns:w16se="http://schemas.microsoft.com/office/word/2015/wordml/symex" xmlns:wpg="http://schemas.microsoft.com/office/word/2010/wordprocessingGroup" xmlns:wpi="http://schemas.microsoft.com/office/word/2010/wordprocessingInk" xmlns:wne="http://schemas.microsoft.com/office/word/2006/wordml" xmlns:wps="http://schemas.microsoft.com/office/word/2010/wordprocessingShape" mc:Ignorable="w14 w15 w16se w16cid w16 w16cex w16sdtdh wp14">
   <w:p>
     <w:pPr>
       <w:pBdr>
@@ -9013,7 +8888,7 @@
 </file>
 
 <file path=word/footer2.xml><?xml version="1.0" encoding="utf-8"?>
-<w:ftr xmlns:wpc="http://schemas.microsoft.com/office/word/2010/wordprocessingCanvas" xmlns:cx="http://schemas.microsoft.com/office/drawing/2014/chartex" xmlns:cx1="http://schemas.microsoft.com/office/drawing/2015/9/8/chartex" xmlns:mc="http://schemas.openxmlformats.org/markup-compatibility/2006" xmlns:o="urn:schemas-microsoft-com:office:office" xmlns:r="http://schemas.openxmlformats.org/officeDocument/2006/relationships" xmlns:m="http://schemas.openxmlformats.org/officeDocument/2006/math" xmlns:v="urn:schemas-microsoft-com:vml" xmlns:wp14="http://schemas.microsoft.com/office/word/2010/wordprocessingDrawing" xmlns:wp="http://schemas.openxmlformats.org/drawingml/2006/wordprocessingDrawing" xmlns:w10="urn:schemas-microsoft-com:office:word" xmlns:w="http://schemas.openxmlformats.org/wordprocessingml/2006/main" xmlns:w14="http://schemas.microsoft.com/office/word/2010/wordml" xmlns:w15="http://schemas.microsoft.com/office/word/2012/wordml" xmlns:w16se="http://schemas.microsoft.com/office/word/2015/wordml/symex" xmlns:wpg="http://schemas.microsoft.com/office/word/2010/wordprocessingGroup" xmlns:wpi="http://schemas.microsoft.com/office/word/2010/wordprocessingInk" xmlns:wne="http://schemas.microsoft.com/office/word/2006/wordml" xmlns:wps="http://schemas.microsoft.com/office/word/2010/wordprocessingShape" mc:Ignorable="w14 w15 w16se wp14">
+<w:ftr xmlns:wpc="http://schemas.microsoft.com/office/word/2010/wordprocessingCanvas" xmlns:cx="http://schemas.microsoft.com/office/drawing/2014/chartex" xmlns:cx1="http://schemas.microsoft.com/office/drawing/2015/9/8/chartex" xmlns:cx2="http://schemas.microsoft.com/office/drawing/2015/10/21/chartex" xmlns:cx3="http://schemas.microsoft.com/office/drawing/2016/5/9/chartex" xmlns:cx4="http://schemas.microsoft.com/office/drawing/2016/5/10/chartex" xmlns:cx5="http://schemas.microsoft.com/office/drawing/2016/5/11/chartex" xmlns:cx6="http://schemas.microsoft.com/office/drawing/2016/5/12/chartex" xmlns:cx7="http://schemas.microsoft.com/office/drawing/2016/5/13/chartex" xmlns:cx8="http://schemas.microsoft.com/office/drawing/2016/5/14/chartex" xmlns:mc="http://schemas.openxmlformats.org/markup-compatibility/2006" xmlns:aink="http://schemas.microsoft.com/office/drawing/2016/ink" xmlns:am3d="http://schemas.microsoft.com/office/drawing/2017/model3d" xmlns:o="urn:schemas-microsoft-com:office:office" xmlns:r="http://schemas.openxmlformats.org/officeDocument/2006/relationships" xmlns:m="http://schemas.openxmlformats.org/officeDocument/2006/math" xmlns:v="urn:schemas-microsoft-com:vml" xmlns:wp14="http://schemas.microsoft.com/office/word/2010/wordprocessingDrawing" xmlns:wp="http://schemas.openxmlformats.org/drawingml/2006/wordprocessingDrawing" xmlns:w10="urn:schemas-microsoft-com:office:word" xmlns:w="http://schemas.openxmlformats.org/wordprocessingml/2006/main" xmlns:w14="http://schemas.microsoft.com/office/word/2010/wordml" xmlns:w15="http://schemas.microsoft.com/office/word/2012/wordml" xmlns:w16cex="http://schemas.microsoft.com/office/word/2018/wordml/cex" xmlns:w16cid="http://schemas.microsoft.com/office/word/2016/wordml/cid" xmlns:w16="http://schemas.microsoft.com/office/word/2018/wordml" xmlns:w16sdtdh="http://schemas.microsoft.com/office/word/2020/wordml/sdtdatahash" xmlns:w16se="http://schemas.microsoft.com/office/word/2015/wordml/symex" xmlns:wpg="http://schemas.microsoft.com/office/word/2010/wordprocessingGroup" xmlns:wpi="http://schemas.microsoft.com/office/word/2010/wordprocessingInk" xmlns:wne="http://schemas.microsoft.com/office/word/2006/wordml" xmlns:wps="http://schemas.microsoft.com/office/word/2010/wordprocessingShape" mc:Ignorable="w14 w15 w16se w16cid w16 w16cex w16sdtdh wp14">
   <w:p>
     <w:pPr>
       <w:pBdr>
@@ -9208,7 +9083,7 @@
 </file>
 
 <file path=word/footnotes.xml><?xml version="1.0" encoding="utf-8"?>
-<w:footnotes xmlns:wpc="http://schemas.microsoft.com/office/word/2010/wordprocessingCanvas" xmlns:cx="http://schemas.microsoft.com/office/drawing/2014/chartex" xmlns:cx1="http://schemas.microsoft.com/office/drawing/2015/9/8/chartex" xmlns:mc="http://schemas.openxmlformats.org/markup-compatibility/2006" xmlns:o="urn:schemas-microsoft-com:office:office" xmlns:r="http://schemas.openxmlformats.org/officeDocument/2006/relationships" xmlns:m="http://schemas.openxmlformats.org/officeDocument/2006/math" xmlns:v="urn:schemas-microsoft-com:vml" xmlns:wp14="http://schemas.microsoft.com/office/word/2010/wordprocessingDrawing" xmlns:wp="http://schemas.openxmlformats.org/drawingml/2006/wordprocessingDrawing" xmlns:w10="urn:schemas-microsoft-com:office:word" xmlns:w="http://schemas.openxmlformats.org/wordprocessingml/2006/main" xmlns:w14="http://schemas.microsoft.com/office/word/2010/wordml" xmlns:w15="http://schemas.microsoft.com/office/word/2012/wordml" xmlns:w16se="http://schemas.microsoft.com/office/word/2015/wordml/symex" xmlns:wpg="http://schemas.microsoft.com/office/word/2010/wordprocessingGroup" xmlns:wpi="http://schemas.microsoft.com/office/word/2010/wordprocessingInk" xmlns:wne="http://schemas.microsoft.com/office/word/2006/wordml" xmlns:wps="http://schemas.microsoft.com/office/word/2010/wordprocessingShape" mc:Ignorable="w14 w15 w16se wp14">
+<w:footnotes xmlns:wpc="http://schemas.microsoft.com/office/word/2010/wordprocessingCanvas" xmlns:cx="http://schemas.microsoft.com/office/drawing/2014/chartex" xmlns:cx1="http://schemas.microsoft.com/office/drawing/2015/9/8/chartex" xmlns:cx2="http://schemas.microsoft.com/office/drawing/2015/10/21/chartex" xmlns:cx3="http://schemas.microsoft.com/office/drawing/2016/5/9/chartex" xmlns:cx4="http://schemas.microsoft.com/office/drawing/2016/5/10/chartex" xmlns:cx5="http://schemas.microsoft.com/office/drawing/2016/5/11/chartex" xmlns:cx6="http://schemas.microsoft.com/office/drawing/2016/5/12/chartex" xmlns:cx7="http://schemas.microsoft.com/office/drawing/2016/5/13/chartex" xmlns:cx8="http://schemas.microsoft.com/office/drawing/2016/5/14/chartex" xmlns:mc="http://schemas.openxmlformats.org/markup-compatibility/2006" xmlns:aink="http://schemas.microsoft.com/office/drawing/2016/ink" xmlns:am3d="http://schemas.microsoft.com/office/drawing/2017/model3d" xmlns:o="urn:schemas-microsoft-com:office:office" xmlns:r="http://schemas.openxmlformats.org/officeDocument/2006/relationships" xmlns:m="http://schemas.openxmlformats.org/officeDocument/2006/math" xmlns:v="urn:schemas-microsoft-com:vml" xmlns:wp14="http://schemas.microsoft.com/office/word/2010/wordprocessingDrawing" xmlns:wp="http://schemas.openxmlformats.org/drawingml/2006/wordprocessingDrawing" xmlns:w10="urn:schemas-microsoft-com:office:word" xmlns:w="http://schemas.openxmlformats.org/wordprocessingml/2006/main" xmlns:w14="http://schemas.microsoft.com/office/word/2010/wordml" xmlns:w15="http://schemas.microsoft.com/office/word/2012/wordml" xmlns:w16cex="http://schemas.microsoft.com/office/word/2018/wordml/cex" xmlns:w16cid="http://schemas.microsoft.com/office/word/2016/wordml/cid" xmlns:w16="http://schemas.microsoft.com/office/word/2018/wordml" xmlns:w16sdtdh="http://schemas.microsoft.com/office/word/2020/wordml/sdtdatahash" xmlns:w16se="http://schemas.microsoft.com/office/word/2015/wordml/symex" xmlns:wpg="http://schemas.microsoft.com/office/word/2010/wordprocessingGroup" xmlns:wpi="http://schemas.microsoft.com/office/word/2010/wordprocessingInk" xmlns:wne="http://schemas.microsoft.com/office/word/2006/wordml" xmlns:wps="http://schemas.microsoft.com/office/word/2010/wordprocessingShape" mc:Ignorable="w14 w15 w16se w16cid w16 w16cex w16sdtdh wp14">
   <w:footnote w:type="separator" w:id="-1">
     <w:p>
       <w:pPr>
@@ -9233,7 +9108,7 @@
 </file>
 
 <file path=word/header1.xml><?xml version="1.0" encoding="utf-8"?>
-<w:hdr xmlns:wpc="http://schemas.microsoft.com/office/word/2010/wordprocessingCanvas" xmlns:cx="http://schemas.microsoft.com/office/drawing/2014/chartex" xmlns:cx1="http://schemas.microsoft.com/office/drawing/2015/9/8/chartex" xmlns:mc="http://schemas.openxmlformats.org/markup-compatibility/2006" xmlns:o="urn:schemas-microsoft-com:office:office" xmlns:r="http://schemas.openxmlformats.org/officeDocument/2006/relationships" xmlns:m="http://schemas.openxmlformats.org/officeDocument/2006/math" xmlns:v="urn:schemas-microsoft-com:vml" xmlns:wp14="http://schemas.microsoft.com/office/word/2010/wordprocessingDrawing" xmlns:wp="http://schemas.openxmlformats.org/drawingml/2006/wordprocessingDrawing" xmlns:w10="urn:schemas-microsoft-com:office:word" xmlns:w="http://schemas.openxmlformats.org/wordprocessingml/2006/main" xmlns:w14="http://schemas.microsoft.com/office/word/2010/wordml" xmlns:w15="http://schemas.microsoft.com/office/word/2012/wordml" xmlns:w16se="http://schemas.microsoft.com/office/word/2015/wordml/symex" xmlns:wpg="http://schemas.microsoft.com/office/word/2010/wordprocessingGroup" xmlns:wpi="http://schemas.microsoft.com/office/word/2010/wordprocessingInk" xmlns:wne="http://schemas.microsoft.com/office/word/2006/wordml" xmlns:wps="http://schemas.microsoft.com/office/word/2010/wordprocessingShape" mc:Ignorable="w14 w15 w16se wp14">
+<w:hdr xmlns:wpc="http://schemas.microsoft.com/office/word/2010/wordprocessingCanvas" xmlns:cx="http://schemas.microsoft.com/office/drawing/2014/chartex" xmlns:cx1="http://schemas.microsoft.com/office/drawing/2015/9/8/chartex" xmlns:cx2="http://schemas.microsoft.com/office/drawing/2015/10/21/chartex" xmlns:cx3="http://schemas.microsoft.com/office/drawing/2016/5/9/chartex" xmlns:cx4="http://schemas.microsoft.com/office/drawing/2016/5/10/chartex" xmlns:cx5="http://schemas.microsoft.com/office/drawing/2016/5/11/chartex" xmlns:cx6="http://schemas.microsoft.com/office/drawing/2016/5/12/chartex" xmlns:cx7="http://schemas.microsoft.com/office/drawing/2016/5/13/chartex" xmlns:cx8="http://schemas.microsoft.com/office/drawing/2016/5/14/chartex" xmlns:mc="http://schemas.openxmlformats.org/markup-compatibility/2006" xmlns:aink="http://schemas.microsoft.com/office/drawing/2016/ink" xmlns:am3d="http://schemas.microsoft.com/office/drawing/2017/model3d" xmlns:o="urn:schemas-microsoft-com:office:office" xmlns:r="http://schemas.openxmlformats.org/officeDocument/2006/relationships" xmlns:m="http://schemas.openxmlformats.org/officeDocument/2006/math" xmlns:v="urn:schemas-microsoft-com:vml" xmlns:wp14="http://schemas.microsoft.com/office/word/2010/wordprocessingDrawing" xmlns:wp="http://schemas.openxmlformats.org/drawingml/2006/wordprocessingDrawing" xmlns:w10="urn:schemas-microsoft-com:office:word" xmlns:w="http://schemas.openxmlformats.org/wordprocessingml/2006/main" xmlns:w14="http://schemas.microsoft.com/office/word/2010/wordml" xmlns:w15="http://schemas.microsoft.com/office/word/2012/wordml" xmlns:w16cex="http://schemas.microsoft.com/office/word/2018/wordml/cex" xmlns:w16cid="http://schemas.microsoft.com/office/word/2016/wordml/cid" xmlns:w16="http://schemas.microsoft.com/office/word/2018/wordml" xmlns:w16sdtdh="http://schemas.microsoft.com/office/word/2020/wordml/sdtdatahash" xmlns:w16se="http://schemas.microsoft.com/office/word/2015/wordml/symex" xmlns:wpg="http://schemas.microsoft.com/office/word/2010/wordprocessingGroup" xmlns:wpi="http://schemas.microsoft.com/office/word/2010/wordprocessingInk" xmlns:wne="http://schemas.microsoft.com/office/word/2006/wordml" xmlns:wps="http://schemas.microsoft.com/office/word/2010/wordprocessingShape" mc:Ignorable="w14 w15 w16se w16cid w16 w16cex w16sdtdh wp14">
   <w:p>
     <w:pPr>
       <w:pStyle w:val="Header"/>
@@ -9246,7 +9121,7 @@
 </file>
 
 <file path=word/header2.xml><?xml version="1.0" encoding="utf-8"?>
-<w:hdr xmlns:wpc="http://schemas.microsoft.com/office/word/2010/wordprocessingCanvas" xmlns:cx="http://schemas.microsoft.com/office/drawing/2014/chartex" xmlns:cx1="http://schemas.microsoft.com/office/drawing/2015/9/8/chartex" xmlns:mc="http://schemas.openxmlformats.org/markup-compatibility/2006" xmlns:o="urn:schemas-microsoft-com:office:office" xmlns:r="http://schemas.openxmlformats.org/officeDocument/2006/relationships" xmlns:m="http://schemas.openxmlformats.org/officeDocument/2006/math" xmlns:v="urn:schemas-microsoft-com:vml" xmlns:wp14="http://schemas.microsoft.com/office/word/2010/wordprocessingDrawing" xmlns:wp="http://schemas.openxmlformats.org/drawingml/2006/wordprocessingDrawing" xmlns:w10="urn:schemas-microsoft-com:office:word" xmlns:w="http://schemas.openxmlformats.org/wordprocessingml/2006/main" xmlns:w14="http://schemas.microsoft.com/office/word/2010/wordml" xmlns:w15="http://schemas.microsoft.com/office/word/2012/wordml" xmlns:w16se="http://schemas.microsoft.com/office/word/2015/wordml/symex" xmlns:wpg="http://schemas.microsoft.com/office/word/2010/wordprocessingGroup" xmlns:wpi="http://schemas.microsoft.com/office/word/2010/wordprocessingInk" xmlns:wne="http://schemas.microsoft.com/office/word/2006/wordml" xmlns:wps="http://schemas.microsoft.com/office/word/2010/wordprocessingShape" mc:Ignorable="w14 w15 w16se wp14">
+<w:hdr xmlns:wpc="http://schemas.microsoft.com/office/word/2010/wordprocessingCanvas" xmlns:cx="http://schemas.microsoft.com/office/drawing/2014/chartex" xmlns:cx1="http://schemas.microsoft.com/office/drawing/2015/9/8/chartex" xmlns:cx2="http://schemas.microsoft.com/office/drawing/2015/10/21/chartex" xmlns:cx3="http://schemas.microsoft.com/office/drawing/2016/5/9/chartex" xmlns:cx4="http://schemas.microsoft.com/office/drawing/2016/5/10/chartex" xmlns:cx5="http://schemas.microsoft.com/office/drawing/2016/5/11/chartex" xmlns:cx6="http://schemas.microsoft.com/office/drawing/2016/5/12/chartex" xmlns:cx7="http://schemas.microsoft.com/office/drawing/2016/5/13/chartex" xmlns:cx8="http://schemas.microsoft.com/office/drawing/2016/5/14/chartex" xmlns:mc="http://schemas.openxmlformats.org/markup-compatibility/2006" xmlns:aink="http://schemas.microsoft.com/office/drawing/2016/ink" xmlns:am3d="http://schemas.microsoft.com/office/drawing/2017/model3d" xmlns:o="urn:schemas-microsoft-com:office:office" xmlns:r="http://schemas.openxmlformats.org/officeDocument/2006/relationships" xmlns:m="http://schemas.openxmlformats.org/officeDocument/2006/math" xmlns:v="urn:schemas-microsoft-com:vml" xmlns:wp14="http://schemas.microsoft.com/office/word/2010/wordprocessingDrawing" xmlns:wp="http://schemas.openxmlformats.org/drawingml/2006/wordprocessingDrawing" xmlns:w10="urn:schemas-microsoft-com:office:word" xmlns:w="http://schemas.openxmlformats.org/wordprocessingml/2006/main" xmlns:w14="http://schemas.microsoft.com/office/word/2010/wordml" xmlns:w15="http://schemas.microsoft.com/office/word/2012/wordml" xmlns:w16cex="http://schemas.microsoft.com/office/word/2018/wordml/cex" xmlns:w16cid="http://schemas.microsoft.com/office/word/2016/wordml/cid" xmlns:w16="http://schemas.microsoft.com/office/word/2018/wordml" xmlns:w16sdtdh="http://schemas.microsoft.com/office/word/2020/wordml/sdtdatahash" xmlns:w16se="http://schemas.microsoft.com/office/word/2015/wordml/symex" xmlns:wpg="http://schemas.microsoft.com/office/word/2010/wordprocessingGroup" xmlns:wpi="http://schemas.microsoft.com/office/word/2010/wordprocessingInk" xmlns:wne="http://schemas.microsoft.com/office/word/2006/wordml" xmlns:wps="http://schemas.microsoft.com/office/word/2010/wordprocessingShape" mc:Ignorable="w14 w15 w16se w16cid w16 w16cex w16sdtdh wp14">
   <w:p>
     <w:pPr>
       <w:pStyle w:val="Header"/>
@@ -9259,7 +9134,7 @@
 </file>
 
 <file path=word/styles.xml><?xml version="1.0" encoding="utf-8"?>
-<w:styles xmlns:mc="http://schemas.openxmlformats.org/markup-compatibility/2006" xmlns:r="http://schemas.openxmlformats.org/officeDocument/2006/relationships" xmlns:w="http://schemas.openxmlformats.org/wordprocessingml/2006/main" xmlns:w14="http://schemas.microsoft.com/office/word/2010/wordml" xmlns:w15="http://schemas.microsoft.com/office/word/2012/wordml" xmlns:w16se="http://schemas.microsoft.com/office/word/2015/wordml/symex" mc:Ignorable="w14 w15 w16se">
+<w:styles xmlns:mc="http://schemas.openxmlformats.org/markup-compatibility/2006" xmlns:r="http://schemas.openxmlformats.org/officeDocument/2006/relationships" xmlns:w="http://schemas.openxmlformats.org/wordprocessingml/2006/main" xmlns:w14="http://schemas.microsoft.com/office/word/2010/wordml" xmlns:w15="http://schemas.microsoft.com/office/word/2012/wordml" xmlns:w16cex="http://schemas.microsoft.com/office/word/2018/wordml/cex" xmlns:w16cid="http://schemas.microsoft.com/office/word/2016/wordml/cid" xmlns:w16="http://schemas.microsoft.com/office/word/2018/wordml" xmlns:w16sdtdh="http://schemas.microsoft.com/office/word/2020/wordml/sdtdatahash" xmlns:w16se="http://schemas.microsoft.com/office/word/2015/wordml/symex" mc:Ignorable="w14 w15 w16se w16cid w16 w16cex w16sdtdh">
   <w:docDefaults>
     <w:rPrDefault>
       <w:rPr>
@@ -9269,7 +9144,7 @@
     </w:rPrDefault>
     <w:pPrDefault/>
   </w:docDefaults>
-  <w:latentStyles w:defLockedState="0" w:defUIPriority="99" w:defSemiHidden="0" w:defUnhideWhenUsed="0" w:defQFormat="0" w:count="371">
+  <w:latentStyles w:defLockedState="0" w:defUIPriority="99" w:defSemiHidden="0" w:defUnhideWhenUsed="0" w:defQFormat="0" w:count="376">
     <w:lsdException w:name="Normal" w:uiPriority="0" w:qFormat="1"/>
     <w:lsdException w:name="heading 1" w:uiPriority="9" w:qFormat="1"/>
     <w:lsdException w:name="heading 2" w:semiHidden="1" w:uiPriority="9" w:unhideWhenUsed="1" w:qFormat="1"/>
@@ -9375,7 +9250,6 @@
     <w:lsdException w:name="HTML Sample" w:semiHidden="1" w:unhideWhenUsed="1"/>
     <w:lsdException w:name="HTML Typewriter" w:semiHidden="1" w:unhideWhenUsed="1"/>
     <w:lsdException w:name="HTML Variable" w:semiHidden="1" w:unhideWhenUsed="1"/>
-    <w:lsdException w:name="Normal Table" w:semiHidden="1" w:unhideWhenUsed="1"/>
     <w:lsdException w:name="annotation subject" w:semiHidden="1" w:unhideWhenUsed="1"/>
     <w:lsdException w:name="No List" w:semiHidden="1" w:unhideWhenUsed="1"/>
     <w:lsdException w:name="Outline List 1" w:semiHidden="1" w:unhideWhenUsed="1"/>
@@ -9418,11 +9292,8 @@
     <w:lsdException w:name="Table Contemporary" w:semiHidden="1" w:unhideWhenUsed="1"/>
     <w:lsdException w:name="Table Elegant" w:semiHidden="1" w:unhideWhenUsed="1"/>
     <w:lsdException w:name="Table Professional" w:semiHidden="1" w:unhideWhenUsed="1"/>
-    <w:lsdException w:name="Table Subtle 1" w:semiHidden="1" w:unhideWhenUsed="1"/>
     <w:lsdException w:name="Table Subtle 2" w:semiHidden="1" w:unhideWhenUsed="1"/>
     <w:lsdException w:name="Table Web 1" w:semiHidden="1" w:unhideWhenUsed="1"/>
-    <w:lsdException w:name="Table Web 2" w:semiHidden="1" w:unhideWhenUsed="1"/>
-    <w:lsdException w:name="Table Web 3" w:semiHidden="1" w:unhideWhenUsed="1"/>
     <w:lsdException w:name="Balloon Text" w:semiHidden="1" w:unhideWhenUsed="1"/>
     <w:lsdException w:name="Table Grid" w:uiPriority="59"/>
     <w:lsdException w:name="Table Theme" w:semiHidden="1" w:unhideWhenUsed="1"/>
@@ -9641,6 +9512,11 @@
     <w:lsdException w:name="List Table 5 Dark Accent 6" w:uiPriority="50"/>
     <w:lsdException w:name="List Table 6 Colorful Accent 6" w:uiPriority="51"/>
     <w:lsdException w:name="List Table 7 Colorful Accent 6" w:uiPriority="52"/>
+    <w:lsdException w:name="Mention" w:semiHidden="1" w:unhideWhenUsed="1"/>
+    <w:lsdException w:name="Smart Hyperlink" w:semiHidden="1" w:unhideWhenUsed="1"/>
+    <w:lsdException w:name="Hashtag" w:semiHidden="1" w:unhideWhenUsed="1"/>
+    <w:lsdException w:name="Unresolved Mention" w:semiHidden="1" w:unhideWhenUsed="1"/>
+    <w:lsdException w:name="Smart Link" w:semiHidden="1" w:unhideWhenUsed="1"/>
   </w:latentStyles>
   <w:style w:type="paragraph" w:default="1" w:styleId="Normal">
     <w:name w:val="Normal"/>

</xml_diff>

<commit_message>
nmv 08 07 2024
</commit_message>
<xml_diff>
--- a/brAhmaNa/TB 2.1-2.4 Malayalam Corrections.docx
+++ b/brAhmaNa/TB 2.1-2.4 Malayalam Corrections.docx
@@ -22,9 +22,8 @@
           <w:szCs w:val="32"/>
           <w:u w:val="single"/>
         </w:rPr>
-        <w:t xml:space="preserve">TaittirIya BrAhmaNam TB 2.1 - </w:t>
-      </w:r>
-      <w:proofErr w:type="gramStart"/>
+        <w:t>TaittirIya BrAhmaNam TB 2.1 - 2.4  Book</w:t>
+      </w:r>
       <w:r>
         <w:rPr>
           <w:b/>
@@ -33,10 +32,13 @@
           <w:szCs w:val="32"/>
           <w:u w:val="single"/>
         </w:rPr>
-        <w:t>2.4  Book</w:t>
-      </w:r>
-      <w:proofErr w:type="gramEnd"/>
-      <w:r>
+        <w:t xml:space="preserve"> </w:t>
+      </w:r>
+    </w:p>
+    <w:p>
+      <w:pPr>
+        <w:spacing w:before="0"/>
+        <w:jc w:val="center"/>
         <w:rPr>
           <w:b/>
           <w:bCs/>
@@ -44,13 +46,8 @@
           <w:szCs w:val="32"/>
           <w:u w:val="single"/>
         </w:rPr>
-        <w:t xml:space="preserve"> </w:t>
-      </w:r>
-    </w:p>
-    <w:p>
-      <w:pPr>
-        <w:spacing w:before="0"/>
-        <w:jc w:val="center"/>
+      </w:pPr>
+      <w:r>
         <w:rPr>
           <w:b/>
           <w:bCs/>
@@ -58,7 +55,8 @@
           <w:szCs w:val="32"/>
           <w:u w:val="single"/>
         </w:rPr>
-      </w:pPr>
+        <w:t xml:space="preserve">Malayalam </w:t>
+      </w:r>
       <w:r>
         <w:rPr>
           <w:b/>
@@ -67,7 +65,7 @@
           <w:szCs w:val="32"/>
           <w:u w:val="single"/>
         </w:rPr>
-        <w:t xml:space="preserve">Malayalam </w:t>
+        <w:t>Corrections –</w:t>
       </w:r>
       <w:r>
         <w:rPr>
@@ -77,7 +75,7 @@
           <w:szCs w:val="32"/>
           <w:u w:val="single"/>
         </w:rPr>
-        <w:t>Corrections –</w:t>
+        <w:t xml:space="preserve"> </w:t>
       </w:r>
       <w:r>
         <w:rPr>
@@ -87,28 +85,7 @@
           <w:szCs w:val="32"/>
           <w:u w:val="single"/>
         </w:rPr>
-        <w:t xml:space="preserve"> </w:t>
-      </w:r>
-      <w:r>
-        <w:rPr>
-          <w:b/>
-          <w:bCs/>
-          <w:sz w:val="32"/>
-          <w:szCs w:val="32"/>
-          <w:u w:val="single"/>
-        </w:rPr>
-        <w:t xml:space="preserve">Observed </w:t>
-      </w:r>
-      <w:proofErr w:type="gramStart"/>
-      <w:r>
-        <w:rPr>
-          <w:b/>
-          <w:bCs/>
-          <w:sz w:val="32"/>
-          <w:szCs w:val="32"/>
-          <w:u w:val="single"/>
-        </w:rPr>
-        <w:t xml:space="preserve">till </w:t>
+        <w:t xml:space="preserve">Observed till </w:t>
       </w:r>
       <w:r>
         <w:rPr>
@@ -121,7 +98,6 @@
         </w:rPr>
         <w:t>?????</w:t>
       </w:r>
-      <w:proofErr w:type="gramEnd"/>
     </w:p>
     <w:p>
       <w:pPr>
@@ -528,16 +504,7 @@
                 <w:szCs w:val="28"/>
                 <w:lang w:val="it-IT"/>
               </w:rPr>
-              <w:t>1.</w:t>
-            </w:r>
-            <w:r>
-              <w:rPr>
-                <w:b/>
-                <w:sz w:val="28"/>
-                <w:szCs w:val="28"/>
-                <w:lang w:val="it-IT"/>
-              </w:rPr>
-              <w:t>5.1</w:t>
+              <w:t>1.5.1</w:t>
             </w:r>
           </w:p>
           <w:p>
@@ -842,6 +809,265 @@
                 <w:szCs w:val="28"/>
                 <w:lang w:val="it-IT"/>
               </w:rPr>
+              <w:t>2.4.1</w:t>
+            </w:r>
+          </w:p>
+          <w:p>
+            <w:pPr>
+              <w:spacing w:before="0" w:line="240" w:lineRule="auto"/>
+              <w:rPr>
+                <w:b/>
+                <w:sz w:val="28"/>
+                <w:szCs w:val="28"/>
+                <w:lang w:val="it-IT"/>
+              </w:rPr>
+            </w:pPr>
+            <w:r>
+              <w:rPr>
+                <w:b/>
+                <w:sz w:val="28"/>
+                <w:szCs w:val="28"/>
+                <w:lang w:val="it-IT"/>
+              </w:rPr>
+              <w:t xml:space="preserve">Statement </w:t>
+            </w:r>
+            <w:r>
+              <w:rPr>
+                <w:b/>
+                <w:sz w:val="28"/>
+                <w:szCs w:val="28"/>
+                <w:lang w:val="it-IT"/>
+              </w:rPr>
+              <w:t xml:space="preserve">No. - </w:t>
+            </w:r>
+            <w:r>
+              <w:rPr>
+                <w:b/>
+                <w:sz w:val="28"/>
+                <w:szCs w:val="28"/>
+                <w:lang w:val="it-IT"/>
+              </w:rPr>
+              <w:t>7</w:t>
+            </w:r>
+          </w:p>
+          <w:p>
+            <w:pPr>
+              <w:spacing w:before="0" w:line="240" w:lineRule="auto"/>
+              <w:rPr>
+                <w:b/>
+                <w:sz w:val="28"/>
+                <w:szCs w:val="28"/>
+              </w:rPr>
+            </w:pPr>
+            <w:r>
+              <w:rPr>
+                <w:b/>
+                <w:sz w:val="28"/>
+                <w:szCs w:val="28"/>
+                <w:lang w:val="it-IT"/>
+              </w:rPr>
+              <w:t xml:space="preserve">Dasini No - </w:t>
+            </w:r>
+            <w:r>
+              <w:rPr>
+                <w:b/>
+                <w:sz w:val="28"/>
+                <w:szCs w:val="28"/>
+                <w:lang w:val="it-IT"/>
+              </w:rPr>
+              <w:t>21</w:t>
+            </w:r>
+          </w:p>
+        </w:tc>
+        <w:tc>
+          <w:tcPr>
+            <w:tcW w:w="5387" w:type="dxa"/>
+          </w:tcPr>
+          <w:p>
+            <w:pPr>
+              <w:spacing w:before="0" w:line="240" w:lineRule="auto"/>
+              <w:rPr>
+                <w:rFonts w:ascii="BRH Malayalam Extra" w:hAnsi="BRH Malayalam Extra" w:cs="BRH Malayalam Extra"/>
+                <w:sz w:val="40"/>
+                <w:szCs w:val="40"/>
+              </w:rPr>
+            </w:pPr>
+            <w:r>
+              <w:rPr>
+                <w:rFonts w:ascii="BRH Malayalam Extra" w:hAnsi="BRH Malayalam Extra" w:cs="BRH Malayalam Extra"/>
+                <w:sz w:val="40"/>
+                <w:szCs w:val="40"/>
+              </w:rPr>
+              <w:t>Z¤¤sõ</w:t>
+            </w:r>
+            <w:r>
+              <w:rPr>
+                <w:rFonts w:ascii="BRH Malayalam Extra" w:hAnsi="BRH Malayalam Extra" w:cs="BRH Malayalam Extra"/>
+                <w:sz w:val="34"/>
+                <w:szCs w:val="40"/>
+              </w:rPr>
+              <w:t>–</w:t>
+            </w:r>
+            <w:r>
+              <w:rPr>
+                <w:rFonts w:ascii="BRH Malayalam Extra" w:hAnsi="BRH Malayalam Extra" w:cs="BRH Malayalam Extra"/>
+                <w:sz w:val="40"/>
+                <w:szCs w:val="40"/>
+                <w:highlight w:val="yellow"/>
+              </w:rPr>
+              <w:t>Zx—</w:t>
+            </w:r>
+            <w:r>
+              <w:rPr>
+                <w:rFonts w:ascii="BRH Malayalam Extra" w:hAnsi="BRH Malayalam Extra" w:cs="BRH Malayalam Extra"/>
+                <w:sz w:val="40"/>
+                <w:szCs w:val="40"/>
+              </w:rPr>
+              <w:t>p¥Zõ</w:t>
+            </w:r>
+            <w:r>
+              <w:rPr>
+                <w:rFonts w:ascii="BRH Malayalam Extra" w:hAnsi="BRH Malayalam Extra" w:cs="BRH Malayalam Extra"/>
+                <w:sz w:val="34"/>
+                <w:szCs w:val="40"/>
+              </w:rPr>
+              <w:t>–</w:t>
+            </w:r>
+            <w:r>
+              <w:rPr>
+                <w:rFonts w:ascii="BRH Malayalam Extra" w:hAnsi="BRH Malayalam Extra" w:cs="BRH Malayalam Extra"/>
+                <w:sz w:val="40"/>
+                <w:szCs w:val="40"/>
+              </w:rPr>
+              <w:t>p pxMxsz˜Z§ |</w:t>
+            </w:r>
+          </w:p>
+        </w:tc>
+        <w:tc>
+          <w:tcPr>
+            <w:tcW w:w="5528" w:type="dxa"/>
+          </w:tcPr>
+          <w:p>
+            <w:pPr>
+              <w:spacing w:before="0" w:line="240" w:lineRule="auto"/>
+              <w:rPr>
+                <w:rFonts w:ascii="BRH Malayalam Extra" w:hAnsi="BRH Malayalam Extra" w:cs="BRH Malayalam Extra"/>
+                <w:sz w:val="40"/>
+                <w:szCs w:val="40"/>
+              </w:rPr>
+            </w:pPr>
+            <w:r>
+              <w:rPr>
+                <w:rFonts w:ascii="BRH Malayalam Extra" w:hAnsi="BRH Malayalam Extra" w:cs="BRH Malayalam Extra"/>
+                <w:sz w:val="40"/>
+                <w:szCs w:val="40"/>
+              </w:rPr>
+              <w:t>Z¤¤sõ</w:t>
+            </w:r>
+            <w:r>
+              <w:rPr>
+                <w:rFonts w:ascii="BRH Malayalam Extra" w:hAnsi="BRH Malayalam Extra" w:cs="BRH Malayalam Extra"/>
+                <w:sz w:val="34"/>
+                <w:szCs w:val="40"/>
+              </w:rPr>
+              <w:t>–</w:t>
+            </w:r>
+            <w:r>
+              <w:rPr>
+                <w:rFonts w:ascii="BRH Malayalam Extra" w:hAnsi="BRH Malayalam Extra" w:cs="BRH Malayalam Extra"/>
+                <w:sz w:val="40"/>
+                <w:szCs w:val="40"/>
+              </w:rPr>
+              <w:t>Zx</w:t>
+            </w:r>
+            <w:r>
+              <w:rPr>
+                <w:rFonts w:ascii="BRH Malayalam Extra" w:hAnsi="BRH Malayalam Extra" w:cs="BRH Malayalam Extra"/>
+                <w:sz w:val="40"/>
+                <w:szCs w:val="40"/>
+                <w:highlight w:val="green"/>
+              </w:rPr>
+              <w:t>p</w:t>
+            </w:r>
+            <w:r>
+              <w:rPr>
+                <w:rFonts w:ascii="BRH Malayalam Extra" w:hAnsi="BRH Malayalam Extra" w:cs="BRH Malayalam Extra"/>
+                <w:sz w:val="40"/>
+                <w:szCs w:val="40"/>
+              </w:rPr>
+              <w:t>—¥Zõ</w:t>
+            </w:r>
+            <w:r>
+              <w:rPr>
+                <w:rFonts w:ascii="BRH Malayalam Extra" w:hAnsi="BRH Malayalam Extra" w:cs="BRH Malayalam Extra"/>
+                <w:sz w:val="34"/>
+                <w:szCs w:val="40"/>
+              </w:rPr>
+              <w:t>–</w:t>
+            </w:r>
+            <w:r>
+              <w:rPr>
+                <w:rFonts w:ascii="BRH Malayalam Extra" w:hAnsi="BRH Malayalam Extra" w:cs="BRH Malayalam Extra"/>
+                <w:sz w:val="40"/>
+                <w:szCs w:val="40"/>
+              </w:rPr>
+              <w:t xml:space="preserve">p </w:t>
+            </w:r>
+          </w:p>
+          <w:p>
+            <w:pPr>
+              <w:spacing w:before="0" w:line="240" w:lineRule="auto"/>
+              <w:rPr>
+                <w:rFonts w:ascii="BRH Malayalam Extra" w:hAnsi="BRH Malayalam Extra" w:cs="BRH Malayalam Extra"/>
+                <w:sz w:val="40"/>
+                <w:szCs w:val="40"/>
+              </w:rPr>
+            </w:pPr>
+            <w:r>
+              <w:rPr>
+                <w:rFonts w:ascii="BRH Malayalam Extra" w:hAnsi="BRH Malayalam Extra" w:cs="BRH Malayalam Extra"/>
+                <w:sz w:val="40"/>
+                <w:szCs w:val="40"/>
+              </w:rPr>
+              <w:t>pxMxsz˜Z§ |</w:t>
+            </w:r>
+          </w:p>
+        </w:tc>
+      </w:tr>
+      <w:tr>
+        <w:trPr>
+          <w:trHeight w:val="929"/>
+        </w:trPr>
+        <w:tc>
+          <w:tcPr>
+            <w:tcW w:w="3168" w:type="dxa"/>
+          </w:tcPr>
+          <w:p>
+            <w:pPr>
+              <w:spacing w:before="0" w:line="240" w:lineRule="auto"/>
+              <w:rPr>
+                <w:b/>
+                <w:sz w:val="28"/>
+                <w:szCs w:val="28"/>
+                <w:lang w:val="it-IT"/>
+              </w:rPr>
+            </w:pPr>
+            <w:r>
+              <w:rPr>
+                <w:b/>
+                <w:sz w:val="28"/>
+                <w:szCs w:val="28"/>
+                <w:lang w:val="it-IT"/>
+              </w:rPr>
+              <w:t>TB 2.</w:t>
+            </w:r>
+            <w:r>
+              <w:rPr>
+                <w:b/>
+                <w:sz w:val="28"/>
+                <w:szCs w:val="28"/>
+                <w:lang w:val="it-IT"/>
+              </w:rPr>
               <w:t>4</w:t>
             </w:r>
             <w:r>
@@ -1168,9 +1394,8 @@
           <w:szCs w:val="32"/>
           <w:u w:val="single"/>
         </w:rPr>
-        <w:t xml:space="preserve">TaittirIya BrAhmaNam TB 2.1 - </w:t>
-      </w:r>
-      <w:proofErr w:type="gramStart"/>
+        <w:t>TaittirIya BrAhmaNam TB 2.1 - 2.4  Book</w:t>
+      </w:r>
       <w:r>
         <w:rPr>
           <w:b/>
@@ -1179,10 +1404,13 @@
           <w:szCs w:val="32"/>
           <w:u w:val="single"/>
         </w:rPr>
-        <w:t>2.4  Book</w:t>
-      </w:r>
-      <w:proofErr w:type="gramEnd"/>
-      <w:r>
+        <w:t xml:space="preserve"> </w:t>
+      </w:r>
+    </w:p>
+    <w:p>
+      <w:pPr>
+        <w:spacing w:before="0"/>
+        <w:jc w:val="center"/>
         <w:rPr>
           <w:b/>
           <w:bCs/>
@@ -1190,13 +1418,8 @@
           <w:szCs w:val="32"/>
           <w:u w:val="single"/>
         </w:rPr>
-        <w:t xml:space="preserve"> </w:t>
-      </w:r>
-    </w:p>
-    <w:p>
-      <w:pPr>
-        <w:spacing w:before="0"/>
-        <w:jc w:val="center"/>
+      </w:pPr>
+      <w:r>
         <w:rPr>
           <w:b/>
           <w:bCs/>
@@ -1204,7 +1427,8 @@
           <w:szCs w:val="32"/>
           <w:u w:val="single"/>
         </w:rPr>
-      </w:pPr>
+        <w:t xml:space="preserve">Malayalam </w:t>
+      </w:r>
       <w:r>
         <w:rPr>
           <w:b/>
@@ -1213,7 +1437,7 @@
           <w:szCs w:val="32"/>
           <w:u w:val="single"/>
         </w:rPr>
-        <w:t xml:space="preserve">Malayalam </w:t>
+        <w:t>Corrections –</w:t>
       </w:r>
       <w:r>
         <w:rPr>
@@ -1223,7 +1447,7 @@
           <w:szCs w:val="32"/>
           <w:u w:val="single"/>
         </w:rPr>
-        <w:t>Corrections –</w:t>
+        <w:t xml:space="preserve"> </w:t>
       </w:r>
       <w:r>
         <w:rPr>
@@ -1233,7 +1457,7 @@
           <w:szCs w:val="32"/>
           <w:u w:val="single"/>
         </w:rPr>
-        <w:t xml:space="preserve"> </w:t>
+        <w:t xml:space="preserve">Observed till </w:t>
       </w:r>
       <w:r>
         <w:rPr>
@@ -1243,7 +1467,7 @@
           <w:szCs w:val="32"/>
           <w:u w:val="single"/>
         </w:rPr>
-        <w:t xml:space="preserve">Observed till </w:t>
+        <w:t>30th June 2021</w:t>
       </w:r>
       <w:r>
         <w:rPr>
@@ -1253,16 +1477,6 @@
           <w:szCs w:val="32"/>
           <w:u w:val="single"/>
         </w:rPr>
-        <w:t>30th June 2021</w:t>
-      </w:r>
-      <w:r>
-        <w:rPr>
-          <w:b/>
-          <w:bCs/>
-          <w:sz w:val="32"/>
-          <w:szCs w:val="32"/>
-          <w:u w:val="single"/>
-        </w:rPr>
         <w:t xml:space="preserve"> </w:t>
       </w:r>
     </w:p>
@@ -1279,6 +1493,7 @@
           <w:b/>
           <w:bCs/>
         </w:rPr>
+        <w:lastRenderedPageBreak/>
         <w:t xml:space="preserve">(ignore those which are already incorporated in your book’s version and date). </w:t>
       </w:r>
       <w:r>
@@ -1458,7 +1673,6 @@
                 <w:szCs w:val="28"/>
                 <w:lang w:val="it-IT"/>
               </w:rPr>
-              <w:lastRenderedPageBreak/>
               <w:t>TB 2.2.4.5</w:t>
             </w:r>
           </w:p>
@@ -3231,6 +3445,7 @@
                 <w:szCs w:val="28"/>
                 <w:lang w:val="it-IT"/>
               </w:rPr>
+              <w:lastRenderedPageBreak/>
               <w:t>TB 2.4.1.3</w:t>
             </w:r>
           </w:p>
@@ -3805,7 +4020,6 @@
                 <w:szCs w:val="28"/>
                 <w:lang w:val="it-IT"/>
               </w:rPr>
-              <w:lastRenderedPageBreak/>
               <w:t>TB 2.4.3.11</w:t>
             </w:r>
           </w:p>
@@ -4498,16 +4712,7 @@
           <w:bCs/>
           <w:sz w:val="32"/>
         </w:rPr>
-        <w:t xml:space="preserve">replaced </w:t>
-      </w:r>
-      <w:proofErr w:type="gramStart"/>
-      <w:r>
-        <w:rPr>
-          <w:b/>
-          <w:bCs/>
-          <w:sz w:val="32"/>
-        </w:rPr>
-        <w:t>with</w:t>
+        <w:t>replaced with</w:t>
       </w:r>
       <w:r>
         <w:rPr>
@@ -4527,18 +4732,7 @@
           <w:szCs w:val="40"/>
           <w:lang w:val="en-IN" w:eastAsia="en-IN"/>
         </w:rPr>
-        <w:t>"</w:t>
-      </w:r>
-      <w:proofErr w:type="gramEnd"/>
-      <w:r>
-        <w:rPr>
-          <w:rFonts w:ascii="BRH Malayalam" w:hAnsi="BRH Malayalam" w:cs="BRH Malayalam"/>
-          <w:color w:val="000000"/>
-          <w:sz w:val="40"/>
-          <w:szCs w:val="40"/>
-          <w:lang w:val="en-IN" w:eastAsia="en-IN"/>
-        </w:rPr>
-        <w:t xml:space="preserve">q§T"  </w:t>
+        <w:t xml:space="preserve">"q§T"  </w:t>
       </w:r>
       <w:r>
         <w:rPr>
@@ -4745,7 +4939,6 @@
         </w:rPr>
         <w:t xml:space="preserve"> </w:t>
       </w:r>
-      <w:proofErr w:type="gramStart"/>
       <w:r>
         <w:rPr>
           <w:b/>
@@ -4786,7 +4979,6 @@
         </w:rPr>
         <w:t xml:space="preserve">  Book</w:t>
       </w:r>
-      <w:proofErr w:type="gramEnd"/>
       <w:r>
         <w:rPr>
           <w:b/>
@@ -4818,6 +5010,7 @@
           <w:szCs w:val="32"/>
           <w:u w:val="single"/>
         </w:rPr>
+        <w:lastRenderedPageBreak/>
         <w:t>Malayalam</w:t>
       </w:r>
       <w:r>
@@ -5111,7 +5304,6 @@
                 <w:sz w:val="28"/>
                 <w:szCs w:val="28"/>
               </w:rPr>
-              <w:lastRenderedPageBreak/>
               <w:t>TB 2.1.2.6</w:t>
             </w:r>
             <w:r>
@@ -6524,6 +6716,7 @@
                 <w:sz w:val="28"/>
                 <w:szCs w:val="28"/>
               </w:rPr>
+              <w:lastRenderedPageBreak/>
               <w:t xml:space="preserve">TB </w:t>
             </w:r>
             <w:r>
@@ -7037,7 +7230,6 @@
                 <w:sz w:val="28"/>
                 <w:szCs w:val="28"/>
               </w:rPr>
-              <w:lastRenderedPageBreak/>
               <w:t xml:space="preserve">TB </w:t>
             </w:r>
             <w:r>
@@ -7310,29 +7502,7 @@
           <w:szCs w:val="40"/>
           <w:lang w:bidi="ml-IN"/>
         </w:rPr>
-        <w:t xml:space="preserve">” </w:t>
-      </w:r>
-      <w:proofErr w:type="gramStart"/>
-      <w:r>
-        <w:rPr>
-          <w:rFonts w:ascii="Times New Roman" w:hAnsi="Times New Roman" w:cs="Times New Roman"/>
-          <w:color w:val="000000"/>
-          <w:sz w:val="40"/>
-          <w:szCs w:val="40"/>
-          <w:lang w:bidi="ml-IN"/>
-        </w:rPr>
-        <w:t>appearing ,</w:t>
-      </w:r>
-      <w:proofErr w:type="gramEnd"/>
-      <w:r>
-        <w:rPr>
-          <w:rFonts w:ascii="Times New Roman" w:hAnsi="Times New Roman" w:cs="Times New Roman"/>
-          <w:color w:val="000000"/>
-          <w:sz w:val="40"/>
-          <w:szCs w:val="40"/>
-          <w:lang w:bidi="ml-IN"/>
-        </w:rPr>
-        <w:t xml:space="preserve"> it is represented as “…</w:t>
+        <w:t>” appearing , it is represented as “…</w:t>
       </w:r>
       <w:r>
         <w:rPr>
@@ -7469,18 +7639,7 @@
           <w:szCs w:val="40"/>
           <w:lang w:bidi="ml-IN"/>
         </w:rPr>
-        <w:t xml:space="preserve"> represented </w:t>
-      </w:r>
-      <w:proofErr w:type="gramStart"/>
-      <w:r>
-        <w:rPr>
-          <w:rFonts w:ascii="Times New Roman" w:hAnsi="Times New Roman" w:cs="Times New Roman"/>
-          <w:color w:val="000000"/>
-          <w:sz w:val="40"/>
-          <w:szCs w:val="40"/>
-          <w:lang w:bidi="ml-IN"/>
-        </w:rPr>
-        <w:t xml:space="preserve">as  </w:t>
+        <w:t xml:space="preserve"> represented as  </w:t>
       </w:r>
       <w:r>
         <w:rPr>
@@ -7493,7 +7652,6 @@
         <w:t>Cix</w:t>
       </w:r>
       <w:bookmarkStart w:id="1" w:name="_Hlk25319644"/>
-      <w:proofErr w:type="gramEnd"/>
       <w:r>
         <w:rPr>
           <w:rFonts w:ascii="BRH Malayalam RN" w:eastAsia="Times New Roman" w:hAnsi="BRH Malayalam RN" w:cs="BRH Malayalam RN"/>
@@ -7645,6 +7803,7 @@
           <w:szCs w:val="32"/>
           <w:u w:val="single"/>
         </w:rPr>
+        <w:lastRenderedPageBreak/>
         <w:t>TaittirIya BrAhmaNam TB 2.1</w:t>
       </w:r>
       <w:r>
@@ -7677,7 +7836,6 @@
         </w:rPr>
         <w:t xml:space="preserve"> </w:t>
       </w:r>
-      <w:proofErr w:type="gramStart"/>
       <w:r>
         <w:rPr>
           <w:b/>
@@ -7688,7 +7846,6 @@
         </w:rPr>
         <w:t>2.4  Book</w:t>
       </w:r>
-      <w:proofErr w:type="gramEnd"/>
       <w:r>
         <w:rPr>
           <w:b/>
@@ -7989,7 +8146,6 @@
                 <w:sz w:val="36"/>
                 <w:szCs w:val="36"/>
               </w:rPr>
-              <w:lastRenderedPageBreak/>
               <w:t>No Corrections</w:t>
             </w:r>
           </w:p>

</xml_diff>

<commit_message>
nmv 12 07 2024
</commit_message>
<xml_diff>
--- a/brAhmaNa/TB 2.1-2.4 Malayalam Corrections.docx
+++ b/brAhmaNa/TB 2.1-2.4 Malayalam Corrections.docx
@@ -93,10 +93,9 @@
           <w:bCs/>
           <w:sz w:val="32"/>
           <w:szCs w:val="32"/>
-          <w:highlight w:val="red"/>
           <w:u w:val="single"/>
         </w:rPr>
-        <w:t>?????</w:t>
+        <w:t>30th June 2024</w:t>
       </w:r>
     </w:p>
     <w:p>
@@ -1331,6 +1330,17 @@
           <w:lang w:val="it-IT"/>
         </w:rPr>
       </w:pPr>
+      <w:r>
+        <w:rPr>
+          <w:b/>
+          <w:bCs/>
+          <w:sz w:val="32"/>
+          <w:szCs w:val="32"/>
+          <w:u w:val="single"/>
+          <w:lang w:val="it-IT"/>
+        </w:rPr>
+        <w:t>=============</w:t>
+      </w:r>
     </w:p>
     <w:p>
       <w:pPr>
@@ -1384,28 +1394,9 @@
           <w:sz w:val="32"/>
           <w:szCs w:val="32"/>
           <w:u w:val="single"/>
+          <w:lang w:val="it-IT"/>
         </w:rPr>
       </w:pPr>
-      <w:r>
-        <w:rPr>
-          <w:b/>
-          <w:bCs/>
-          <w:sz w:val="32"/>
-          <w:szCs w:val="32"/>
-          <w:u w:val="single"/>
-        </w:rPr>
-        <w:t>TaittirIya BrAhmaNam TB 2.1 - 2.4  Book</w:t>
-      </w:r>
-      <w:r>
-        <w:rPr>
-          <w:b/>
-          <w:bCs/>
-          <w:sz w:val="32"/>
-          <w:szCs w:val="32"/>
-          <w:u w:val="single"/>
-        </w:rPr>
-        <w:t xml:space="preserve"> </w:t>
-      </w:r>
     </w:p>
     <w:p>
       <w:pPr>
@@ -1417,6 +1408,54 @@
           <w:sz w:val="32"/>
           <w:szCs w:val="32"/>
           <w:u w:val="single"/>
+          <w:lang w:val="it-IT"/>
+        </w:rPr>
+      </w:pPr>
+    </w:p>
+    <w:p>
+      <w:pPr>
+        <w:spacing w:before="0"/>
+        <w:jc w:val="center"/>
+        <w:rPr>
+          <w:b/>
+          <w:bCs/>
+          <w:sz w:val="32"/>
+          <w:szCs w:val="32"/>
+          <w:u w:val="single"/>
+        </w:rPr>
+      </w:pPr>
+      <w:r>
+        <w:rPr>
+          <w:b/>
+          <w:bCs/>
+          <w:sz w:val="32"/>
+          <w:szCs w:val="32"/>
+          <w:u w:val="single"/>
+        </w:rPr>
+        <w:lastRenderedPageBreak/>
+        <w:t>TaittirIya BrAhmaNam TB 2.1 - 2.4  Book</w:t>
+      </w:r>
+      <w:r>
+        <w:rPr>
+          <w:b/>
+          <w:bCs/>
+          <w:sz w:val="32"/>
+          <w:szCs w:val="32"/>
+          <w:u w:val="single"/>
+        </w:rPr>
+        <w:t xml:space="preserve"> </w:t>
+      </w:r>
+    </w:p>
+    <w:p>
+      <w:pPr>
+        <w:spacing w:before="0"/>
+        <w:jc w:val="center"/>
+        <w:rPr>
+          <w:b/>
+          <w:bCs/>
+          <w:sz w:val="32"/>
+          <w:szCs w:val="32"/>
+          <w:u w:val="single"/>
         </w:rPr>
       </w:pPr>
       <w:r>
@@ -1493,7 +1532,6 @@
           <w:b/>
           <w:bCs/>
         </w:rPr>
-        <w:lastRenderedPageBreak/>
         <w:t xml:space="preserve">(ignore those which are already incorporated in your book’s version and date). </w:t>
       </w:r>
       <w:r>
@@ -3445,7 +3483,6 @@
                 <w:szCs w:val="28"/>
                 <w:lang w:val="it-IT"/>
               </w:rPr>
-              <w:lastRenderedPageBreak/>
               <w:t>TB 2.4.1.3</w:t>
             </w:r>
           </w:p>
@@ -4877,6 +4914,7 @@
           <w:szCs w:val="32"/>
           <w:u w:val="single"/>
         </w:rPr>
+        <w:lastRenderedPageBreak/>
         <w:t xml:space="preserve">TaittirIya BrAhmaNam TB </w:t>
       </w:r>
       <w:r>
@@ -5010,7 +5048,6 @@
           <w:szCs w:val="32"/>
           <w:u w:val="single"/>
         </w:rPr>
-        <w:lastRenderedPageBreak/>
         <w:t>Malayalam</w:t>
       </w:r>
       <w:r>
@@ -7172,37 +7209,6 @@
           </w:p>
         </w:tc>
       </w:tr>
-    </w:tbl>
-    <w:p>
-      <w:pPr>
-        <w:spacing w:before="0"/>
-        <w:ind w:left="-709" w:right="629"/>
-        <w:jc w:val="both"/>
-        <w:rPr>
-          <w:sz w:val="32"/>
-          <w:szCs w:val="32"/>
-        </w:rPr>
-      </w:pPr>
-    </w:p>
-    <w:tbl>
-      <w:tblPr>
-        <w:tblW w:w="14083" w:type="dxa"/>
-        <w:tblInd w:w="-792" w:type="dxa"/>
-        <w:tblBorders>
-          <w:top w:val="single" w:sz="4" w:space="0" w:color="000000"/>
-          <w:left w:val="single" w:sz="4" w:space="0" w:color="000000"/>
-          <w:bottom w:val="single" w:sz="4" w:space="0" w:color="000000"/>
-          <w:right w:val="single" w:sz="4" w:space="0" w:color="000000"/>
-          <w:insideH w:val="single" w:sz="4" w:space="0" w:color="000000"/>
-          <w:insideV w:val="single" w:sz="4" w:space="0" w:color="000000"/>
-        </w:tblBorders>
-        <w:tblLook w:val="04A0" w:firstRow="1" w:lastRow="0" w:firstColumn="1" w:lastColumn="0" w:noHBand="0" w:noVBand="1"/>
-      </w:tblPr>
-      <w:tblGrid>
-        <w:gridCol w:w="3168"/>
-        <w:gridCol w:w="5387"/>
-        <w:gridCol w:w="5528"/>
-      </w:tblGrid>
       <w:tr>
         <w:trPr>
           <w:trHeight w:val="929"/>
@@ -7724,69 +7730,6 @@
       <w:pPr>
         <w:spacing w:before="0"/>
         <w:jc w:val="center"/>
-      </w:pPr>
-      <w:r>
-        <w:tab/>
-      </w:r>
-    </w:p>
-    <w:p>
-      <w:pPr>
-        <w:spacing w:before="0"/>
-        <w:jc w:val="center"/>
-      </w:pPr>
-    </w:p>
-    <w:p>
-      <w:pPr>
-        <w:spacing w:before="0"/>
-        <w:jc w:val="center"/>
-      </w:pPr>
-    </w:p>
-    <w:p>
-      <w:pPr>
-        <w:spacing w:before="0"/>
-        <w:jc w:val="center"/>
-      </w:pPr>
-    </w:p>
-    <w:p>
-      <w:pPr>
-        <w:spacing w:before="0"/>
-        <w:jc w:val="center"/>
-      </w:pPr>
-    </w:p>
-    <w:p>
-      <w:pPr>
-        <w:spacing w:before="0"/>
-        <w:jc w:val="center"/>
-      </w:pPr>
-    </w:p>
-    <w:p>
-      <w:pPr>
-        <w:spacing w:before="0"/>
-        <w:jc w:val="center"/>
-      </w:pPr>
-    </w:p>
-    <w:p>
-      <w:pPr>
-        <w:spacing w:before="0"/>
-        <w:jc w:val="center"/>
-      </w:pPr>
-    </w:p>
-    <w:p>
-      <w:pPr>
-        <w:spacing w:before="0"/>
-        <w:jc w:val="center"/>
-      </w:pPr>
-    </w:p>
-    <w:p>
-      <w:pPr>
-        <w:spacing w:before="0"/>
-        <w:jc w:val="center"/>
-      </w:pPr>
-    </w:p>
-    <w:p>
-      <w:pPr>
-        <w:spacing w:before="0"/>
-        <w:jc w:val="center"/>
         <w:rPr>
           <w:b/>
           <w:bCs/>
@@ -7803,7 +7746,6 @@
           <w:szCs w:val="32"/>
           <w:u w:val="single"/>
         </w:rPr>
-        <w:lastRenderedPageBreak/>
         <w:t>TaittirIya BrAhmaNam TB 2.1</w:t>
       </w:r>
       <w:r>
@@ -8263,6 +8205,7 @@
       <w:pBdr>
         <w:top w:val="single" w:sz="4" w:space="1" w:color="auto"/>
       </w:pBdr>
+      <w:jc w:val="right"/>
       <w:rPr>
         <w:b/>
         <w:bCs/>
@@ -8415,6 +8358,7 @@
       <w:pBdr>
         <w:top w:val="single" w:sz="4" w:space="1" w:color="auto"/>
       </w:pBdr>
+      <w:jc w:val="right"/>
       <w:rPr>
         <w:b/>
         <w:bCs/>

</xml_diff>

<commit_message>
nmv 23 08 2024
</commit_message>
<xml_diff>
--- a/brAhmaNa/TB 2.1-2.4 Malayalam Corrections.docx
+++ b/brAhmaNa/TB 2.1-2.4 Malayalam Corrections.docx
@@ -55,7 +55,7 @@
           <w:szCs w:val="32"/>
           <w:u w:val="single"/>
         </w:rPr>
-        <w:t xml:space="preserve">Malayalam </w:t>
+        <w:t>Malayalam</w:t>
       </w:r>
       <w:r>
         <w:rPr>
@@ -65,7 +65,7 @@
           <w:szCs w:val="32"/>
           <w:u w:val="single"/>
         </w:rPr>
-        <w:t>Corrections –</w:t>
+        <w:t xml:space="preserve"> </w:t>
       </w:r>
       <w:r>
         <w:rPr>
@@ -75,7 +75,7 @@
           <w:szCs w:val="32"/>
           <w:u w:val="single"/>
         </w:rPr>
-        <w:t xml:space="preserve"> </w:t>
+        <w:t>Corrections –</w:t>
       </w:r>
       <w:r>
         <w:rPr>
@@ -85,7 +85,7 @@
           <w:szCs w:val="32"/>
           <w:u w:val="single"/>
         </w:rPr>
-        <w:t xml:space="preserve">Observed till </w:t>
+        <w:t xml:space="preserve"> </w:t>
       </w:r>
       <w:r>
         <w:rPr>
@@ -95,7 +95,18 @@
           <w:szCs w:val="32"/>
           <w:u w:val="single"/>
         </w:rPr>
-        <w:t>30th June 2024</w:t>
+        <w:t xml:space="preserve">Observed till </w:t>
+      </w:r>
+      <w:r>
+        <w:rPr>
+          <w:b/>
+          <w:bCs/>
+          <w:sz w:val="32"/>
+          <w:szCs w:val="32"/>
+          <w:highlight w:val="red"/>
+          <w:u w:val="single"/>
+        </w:rPr>
+        <w:t>?????</w:t>
       </w:r>
     </w:p>
     <w:p>
@@ -151,16 +162,12 @@
               <w:spacing w:before="0" w:line="240" w:lineRule="auto"/>
               <w:jc w:val="center"/>
               <w:rPr>
-                <w:b/>
-                <w:bCs/>
                 <w:sz w:val="32"/>
                 <w:szCs w:val="32"/>
               </w:rPr>
             </w:pPr>
             <w:r>
               <w:rPr>
-                <w:b/>
-                <w:bCs/>
                 <w:sz w:val="32"/>
                 <w:szCs w:val="32"/>
               </w:rPr>
@@ -172,16 +179,12 @@
               <w:spacing w:before="0" w:line="240" w:lineRule="auto"/>
               <w:jc w:val="center"/>
               <w:rPr>
-                <w:b/>
-                <w:bCs/>
                 <w:sz w:val="32"/>
                 <w:szCs w:val="32"/>
               </w:rPr>
             </w:pPr>
             <w:r>
               <w:rPr>
-                <w:b/>
-                <w:bCs/>
                 <w:sz w:val="32"/>
                 <w:szCs w:val="32"/>
               </w:rPr>
@@ -198,16 +201,12 @@
               <w:spacing w:before="0" w:line="240" w:lineRule="auto"/>
               <w:jc w:val="center"/>
               <w:rPr>
-                <w:b/>
-                <w:bCs/>
                 <w:sz w:val="32"/>
                 <w:szCs w:val="32"/>
               </w:rPr>
             </w:pPr>
             <w:r>
               <w:rPr>
-                <w:b/>
-                <w:bCs/>
                 <w:sz w:val="32"/>
                 <w:szCs w:val="32"/>
               </w:rPr>
@@ -225,16 +224,12 @@
               <w:ind w:right="-18"/>
               <w:jc w:val="center"/>
               <w:rPr>
-                <w:b/>
-                <w:bCs/>
                 <w:sz w:val="32"/>
                 <w:szCs w:val="32"/>
               </w:rPr>
             </w:pPr>
             <w:r>
               <w:rPr>
-                <w:b/>
-                <w:bCs/>
                 <w:sz w:val="32"/>
                 <w:szCs w:val="32"/>
               </w:rPr>
@@ -247,16 +242,12 @@
               <w:ind w:right="-18"/>
               <w:jc w:val="center"/>
               <w:rPr>
-                <w:b/>
-                <w:bCs/>
                 <w:sz w:val="32"/>
                 <w:szCs w:val="32"/>
               </w:rPr>
             </w:pPr>
             <w:r>
               <w:rPr>
-                <w:b/>
-                <w:bCs/>
                 <w:sz w:val="32"/>
                 <w:szCs w:val="32"/>
               </w:rPr>
@@ -283,7 +274,6 @@
                 <w:lang w:val="it-IT"/>
               </w:rPr>
             </w:pPr>
-            <w:bookmarkStart w:id="0" w:name="_Hlk171185973"/>
             <w:r>
               <w:rPr>
                 <w:b/>
@@ -300,7 +290,7 @@
                 <w:szCs w:val="28"/>
                 <w:lang w:val="it-IT"/>
               </w:rPr>
-              <w:t>1.2.4</w:t>
+              <w:t>3.2.4</w:t>
             </w:r>
           </w:p>
           <w:p>
@@ -338,7 +328,7 @@
                 <w:szCs w:val="28"/>
                 <w:lang w:val="it-IT"/>
               </w:rPr>
-              <w:t>6</w:t>
+              <w:t>5</w:t>
             </w:r>
           </w:p>
           <w:p>
@@ -382,40 +372,37 @@
                 <w:rFonts w:ascii="BRH Malayalam Extra" w:hAnsi="BRH Malayalam Extra" w:cs="BRH Malayalam Extra"/>
                 <w:sz w:val="40"/>
                 <w:szCs w:val="40"/>
-              </w:rPr>
-            </w:pPr>
-            <w:r>
-              <w:rPr>
-                <w:rFonts w:ascii="BRH Malayalam Extra" w:hAnsi="BRH Malayalam Extra" w:cs="BRH Malayalam Extra"/>
-                <w:sz w:val="40"/>
-                <w:szCs w:val="40"/>
-              </w:rPr>
-              <w:t xml:space="preserve">s </w:t>
-            </w:r>
+                <w:lang w:val="it-IT"/>
+              </w:rPr>
+            </w:pPr>
             <w:r>
               <w:rPr>
                 <w:rFonts w:ascii="BRH Malayalam Extra" w:hAnsi="BRH Malayalam Extra" w:cs="BRH Malayalam Extra"/>
                 <w:sz w:val="40"/>
                 <w:szCs w:val="40"/>
                 <w:highlight w:val="yellow"/>
-              </w:rPr>
-              <w:t>Mx</w:t>
-            </w:r>
-            <w:r>
-              <w:rPr>
-                <w:rFonts w:ascii="BRH Malayalam Extra" w:hAnsi="BRH Malayalam Extra" w:cs="BRH Malayalam Extra"/>
-                <w:sz w:val="40"/>
-                <w:szCs w:val="40"/>
-              </w:rPr>
-              <w:t>—is£RZ</w:t>
-            </w:r>
-            <w:r>
-              <w:rPr>
-                <w:rFonts w:ascii="BRH Malayalam Extra" w:hAnsi="BRH Malayalam Extra" w:cs="BRH Malayalam Extra"/>
-                <w:sz w:val="40"/>
-                <w:szCs w:val="40"/>
-              </w:rPr>
-              <w:t xml:space="preserve"> |</w:t>
+                <w:lang w:val="it-IT"/>
+              </w:rPr>
+              <w:t>py</w:t>
+            </w:r>
+            <w:r>
+              <w:rPr>
+                <w:rFonts w:ascii="BRH Malayalam Extra" w:hAnsi="BRH Malayalam Extra" w:cs="BRH Malayalam Extra"/>
+                <w:sz w:val="34"/>
+                <w:szCs w:val="40"/>
+                <w:highlight w:val="yellow"/>
+                <w:lang w:val="it-IT"/>
+              </w:rPr>
+              <w:t>–</w:t>
+            </w:r>
+            <w:r>
+              <w:rPr>
+                <w:rFonts w:ascii="BRH Malayalam Extra" w:hAnsi="BRH Malayalam Extra" w:cs="BRH Malayalam Extra"/>
+                <w:sz w:val="40"/>
+                <w:szCs w:val="40"/>
+                <w:lang w:val="it-IT"/>
+              </w:rPr>
+              <w:t>¥rêxk¥Æõxr—czks£RZ |</w:t>
             </w:r>
           </w:p>
         </w:tc>
@@ -430,15 +417,17 @@
                 <w:rFonts w:ascii="BRH Malayalam Extra" w:hAnsi="BRH Malayalam Extra" w:cs="BRH Malayalam Extra"/>
                 <w:sz w:val="40"/>
                 <w:szCs w:val="40"/>
-              </w:rPr>
-            </w:pPr>
-            <w:r>
-              <w:rPr>
-                <w:rFonts w:ascii="BRH Malayalam Extra" w:hAnsi="BRH Malayalam Extra" w:cs="BRH Malayalam Extra"/>
-                <w:sz w:val="40"/>
-                <w:szCs w:val="40"/>
-              </w:rPr>
-              <w:t xml:space="preserve">s </w:t>
+                <w:lang w:val="it-IT"/>
+              </w:rPr>
+            </w:pPr>
+            <w:r>
+              <w:rPr>
+                <w:rFonts w:ascii="BRH Malayalam Extra" w:hAnsi="BRH Malayalam Extra" w:cs="BRH Malayalam Extra"/>
+                <w:sz w:val="40"/>
+                <w:szCs w:val="40"/>
+                <w:lang w:val="it-IT"/>
+              </w:rPr>
+              <w:t>py</w:t>
             </w:r>
             <w:r>
               <w:rPr>
@@ -446,872 +435,27 @@
                 <w:sz w:val="40"/>
                 <w:szCs w:val="40"/>
                 <w:highlight w:val="green"/>
-              </w:rPr>
-              <w:t>Mxi—</w:t>
-            </w:r>
-            <w:r>
-              <w:rPr>
-                <w:rFonts w:ascii="BRH Malayalam Extra" w:hAnsi="BRH Malayalam Extra" w:cs="BRH Malayalam Extra"/>
-                <w:sz w:val="40"/>
-                <w:szCs w:val="40"/>
-              </w:rPr>
-              <w:t>s£RZ</w:t>
-            </w:r>
-            <w:r>
-              <w:rPr>
-                <w:rFonts w:ascii="BRH Malayalam Extra" w:hAnsi="BRH Malayalam Extra" w:cs="BRH Malayalam Extra"/>
-                <w:sz w:val="40"/>
-                <w:szCs w:val="40"/>
-              </w:rPr>
-              <w:t xml:space="preserve"> |</w:t>
-            </w:r>
-          </w:p>
-        </w:tc>
-      </w:tr>
-      <w:bookmarkEnd w:id="0"/>
-      <w:tr>
-        <w:trPr>
-          <w:trHeight w:val="929"/>
-        </w:trPr>
-        <w:tc>
-          <w:tcPr>
-            <w:tcW w:w="3168" w:type="dxa"/>
-          </w:tcPr>
-          <w:p>
-            <w:pPr>
-              <w:spacing w:before="0" w:line="240" w:lineRule="auto"/>
-              <w:rPr>
-                <w:b/>
-                <w:sz w:val="28"/>
-                <w:szCs w:val="28"/>
-                <w:lang w:val="it-IT"/>
-              </w:rPr>
-            </w:pPr>
-            <w:r>
-              <w:rPr>
-                <w:b/>
-                <w:sz w:val="28"/>
-                <w:szCs w:val="28"/>
-                <w:lang w:val="it-IT"/>
-              </w:rPr>
-              <w:t>TB 2.</w:t>
-            </w:r>
-            <w:r>
-              <w:rPr>
-                <w:b/>
-                <w:sz w:val="28"/>
-                <w:szCs w:val="28"/>
-                <w:lang w:val="it-IT"/>
-              </w:rPr>
-              <w:t>1.5.1</w:t>
-            </w:r>
-          </w:p>
-          <w:p>
-            <w:pPr>
-              <w:spacing w:before="0" w:line="240" w:lineRule="auto"/>
-              <w:rPr>
-                <w:b/>
-                <w:sz w:val="28"/>
-                <w:szCs w:val="28"/>
-                <w:lang w:val="it-IT"/>
-              </w:rPr>
-            </w:pPr>
-            <w:r>
-              <w:rPr>
-                <w:b/>
-                <w:sz w:val="28"/>
-                <w:szCs w:val="28"/>
-                <w:lang w:val="it-IT"/>
-              </w:rPr>
-              <w:t xml:space="preserve">Statement </w:t>
-            </w:r>
-            <w:r>
-              <w:rPr>
-                <w:b/>
-                <w:sz w:val="28"/>
-                <w:szCs w:val="28"/>
-                <w:lang w:val="it-IT"/>
-              </w:rPr>
-              <w:t xml:space="preserve">No. - </w:t>
-            </w:r>
-            <w:r>
-              <w:rPr>
-                <w:b/>
-                <w:sz w:val="28"/>
-                <w:szCs w:val="28"/>
-                <w:lang w:val="it-IT"/>
-              </w:rPr>
-              <w:t>5</w:t>
-            </w:r>
-          </w:p>
-          <w:p>
-            <w:pPr>
-              <w:spacing w:before="0" w:line="240" w:lineRule="auto"/>
-              <w:rPr>
-                <w:b/>
-                <w:sz w:val="28"/>
-                <w:szCs w:val="28"/>
-              </w:rPr>
-            </w:pPr>
-            <w:r>
-              <w:rPr>
-                <w:b/>
-                <w:sz w:val="28"/>
-                <w:szCs w:val="28"/>
-                <w:lang w:val="it-IT"/>
-              </w:rPr>
-              <w:t xml:space="preserve">Dasini No - </w:t>
-            </w:r>
-            <w:r>
-              <w:rPr>
-                <w:b/>
-                <w:sz w:val="28"/>
-                <w:szCs w:val="28"/>
-                <w:lang w:val="it-IT"/>
-              </w:rPr>
-              <w:t>34</w:t>
-            </w:r>
-          </w:p>
-        </w:tc>
-        <w:tc>
-          <w:tcPr>
-            <w:tcW w:w="5387" w:type="dxa"/>
-          </w:tcPr>
-          <w:p>
-            <w:pPr>
-              <w:spacing w:before="0" w:line="240" w:lineRule="auto"/>
-              <w:rPr>
-                <w:rFonts w:ascii="BRH Malayalam Extra" w:hAnsi="BRH Malayalam Extra" w:cs="BRH Malayalam Extra"/>
-                <w:sz w:val="40"/>
-                <w:szCs w:val="40"/>
-              </w:rPr>
-            </w:pPr>
-            <w:r>
-              <w:rPr>
-                <w:rFonts w:ascii="BRH Malayalam Extra" w:hAnsi="BRH Malayalam Extra" w:cs="BRH Malayalam Extra"/>
-                <w:sz w:val="40"/>
-                <w:szCs w:val="40"/>
-              </w:rPr>
-              <w:t>A</w:t>
-            </w:r>
-            <w:r>
-              <w:rPr>
-                <w:rFonts w:ascii="BRH Malayalam Extra" w:hAnsi="BRH Malayalam Extra" w:cs="BRH Malayalam Extra"/>
-                <w:sz w:val="34"/>
-                <w:szCs w:val="40"/>
-              </w:rPr>
-              <w:t>–</w:t>
-            </w:r>
-            <w:r>
-              <w:rPr>
-                <w:rFonts w:ascii="BRH Malayalam Extra" w:hAnsi="BRH Malayalam Extra" w:cs="BRH Malayalam Extra"/>
-                <w:sz w:val="40"/>
-                <w:szCs w:val="40"/>
-              </w:rPr>
-              <w:t>²y</w:t>
-            </w:r>
-            <w:r>
-              <w:rPr>
-                <w:rFonts w:ascii="BRH Malayalam Extra" w:hAnsi="BRH Malayalam Extra" w:cs="BRH Malayalam Extra"/>
-                <w:sz w:val="34"/>
-                <w:szCs w:val="40"/>
-              </w:rPr>
-              <w:t>–</w:t>
-            </w:r>
-            <w:r>
-              <w:rPr>
-                <w:rFonts w:ascii="BRH Malayalam Extra" w:hAnsi="BRH Malayalam Extra" w:cs="BRH Malayalam Extra"/>
-                <w:sz w:val="40"/>
-                <w:szCs w:val="40"/>
-              </w:rPr>
-              <w:t>¥tx</w:t>
-            </w:r>
-            <w:r>
-              <w:rPr>
-                <w:rFonts w:ascii="BRH Malayalam Extra" w:hAnsi="BRH Malayalam Extra" w:cs="BRH Malayalam Extra"/>
-                <w:sz w:val="34"/>
-                <w:szCs w:val="40"/>
-              </w:rPr>
-              <w:t>–</w:t>
-            </w:r>
-            <w:r>
-              <w:rPr>
-                <w:rFonts w:ascii="BRH Malayalam Extra" w:hAnsi="BRH Malayalam Extra" w:cs="BRH Malayalam Extra"/>
-                <w:sz w:val="40"/>
-                <w:szCs w:val="40"/>
-              </w:rPr>
-              <w:t xml:space="preserve">öZI </w:t>
-            </w:r>
-            <w:r>
-              <w:rPr>
-                <w:rFonts w:ascii="BRH Devanagari Extra" w:hAnsi="BRH Devanagari Extra" w:cs="BRH Malayalam Extra"/>
-                <w:sz w:val="32"/>
-                <w:szCs w:val="40"/>
-              </w:rPr>
-              <w:t>Æ</w:t>
-            </w:r>
-            <w:r>
-              <w:rPr>
-                <w:rFonts w:ascii="BRH Malayalam Extra" w:hAnsi="BRH Malayalam Extra" w:cs="BRH Malayalam Extra"/>
-                <w:sz w:val="40"/>
-                <w:szCs w:val="40"/>
-                <w:highlight w:val="yellow"/>
-              </w:rPr>
-              <w:t>j</w:t>
-            </w:r>
-            <w:r>
-              <w:rPr>
-                <w:rFonts w:ascii="BRH Malayalam Extra" w:hAnsi="BRH Malayalam Extra" w:cs="BRH Malayalam Extra"/>
-                <w:sz w:val="40"/>
-                <w:szCs w:val="40"/>
-              </w:rPr>
-              <w:t>¹xdx˜I ||</w:t>
-            </w:r>
-          </w:p>
-        </w:tc>
-        <w:tc>
-          <w:tcPr>
-            <w:tcW w:w="5528" w:type="dxa"/>
-          </w:tcPr>
-          <w:p>
-            <w:pPr>
-              <w:spacing w:before="0" w:line="240" w:lineRule="auto"/>
-              <w:rPr>
-                <w:rFonts w:ascii="BRH Malayalam Extra" w:hAnsi="BRH Malayalam Extra" w:cs="BRH Malayalam Extra"/>
-                <w:sz w:val="40"/>
-                <w:szCs w:val="40"/>
-              </w:rPr>
-            </w:pPr>
-            <w:r>
-              <w:rPr>
-                <w:rFonts w:ascii="BRH Malayalam Extra" w:hAnsi="BRH Malayalam Extra" w:cs="BRH Malayalam Extra"/>
-                <w:sz w:val="40"/>
-                <w:szCs w:val="40"/>
-              </w:rPr>
-              <w:t>A</w:t>
-            </w:r>
-            <w:r>
-              <w:rPr>
-                <w:rFonts w:ascii="BRH Malayalam Extra" w:hAnsi="BRH Malayalam Extra" w:cs="BRH Malayalam Extra"/>
-                <w:sz w:val="34"/>
-                <w:szCs w:val="40"/>
-              </w:rPr>
-              <w:t>–</w:t>
-            </w:r>
-            <w:r>
-              <w:rPr>
-                <w:rFonts w:ascii="BRH Malayalam Extra" w:hAnsi="BRH Malayalam Extra" w:cs="BRH Malayalam Extra"/>
-                <w:sz w:val="40"/>
-                <w:szCs w:val="40"/>
-              </w:rPr>
-              <w:t>²y</w:t>
-            </w:r>
-            <w:r>
-              <w:rPr>
-                <w:rFonts w:ascii="BRH Malayalam Extra" w:hAnsi="BRH Malayalam Extra" w:cs="BRH Malayalam Extra"/>
-                <w:sz w:val="34"/>
-                <w:szCs w:val="40"/>
-              </w:rPr>
-              <w:t>–</w:t>
-            </w:r>
-            <w:r>
-              <w:rPr>
-                <w:rFonts w:ascii="BRH Malayalam Extra" w:hAnsi="BRH Malayalam Extra" w:cs="BRH Malayalam Extra"/>
-                <w:sz w:val="40"/>
-                <w:szCs w:val="40"/>
-              </w:rPr>
-              <w:t>¥tx</w:t>
-            </w:r>
-            <w:r>
-              <w:rPr>
-                <w:rFonts w:ascii="BRH Malayalam Extra" w:hAnsi="BRH Malayalam Extra" w:cs="BRH Malayalam Extra"/>
-                <w:sz w:val="34"/>
-                <w:szCs w:val="40"/>
-              </w:rPr>
-              <w:t>–</w:t>
-            </w:r>
-            <w:r>
-              <w:rPr>
-                <w:rFonts w:ascii="BRH Malayalam Extra" w:hAnsi="BRH Malayalam Extra" w:cs="BRH Malayalam Extra"/>
-                <w:sz w:val="40"/>
-                <w:szCs w:val="40"/>
-              </w:rPr>
-              <w:t xml:space="preserve">öZI </w:t>
-            </w:r>
-            <w:r>
-              <w:rPr>
-                <w:rFonts w:ascii="BRH Devanagari Extra" w:hAnsi="BRH Devanagari Extra" w:cs="BRH Malayalam Extra"/>
-                <w:sz w:val="32"/>
-                <w:szCs w:val="40"/>
-              </w:rPr>
-              <w:t>Æ</w:t>
-            </w:r>
-            <w:r>
-              <w:rPr>
-                <w:rFonts w:ascii="BRH Malayalam Extra" w:hAnsi="BRH Malayalam Extra" w:cs="BRH Malayalam Extra"/>
-                <w:sz w:val="40"/>
-                <w:szCs w:val="40"/>
-                <w:highlight w:val="green"/>
-              </w:rPr>
-              <w:t>j</w:t>
-            </w:r>
-            <w:r>
-              <w:rPr>
-                <w:rFonts w:ascii="BRH Malayalam Extra" w:hAnsi="BRH Malayalam Extra" w:cs="BRH Malayalam Extra"/>
-                <w:sz w:val="34"/>
-                <w:szCs w:val="40"/>
-              </w:rPr>
-              <w:t>–</w:t>
-            </w:r>
-            <w:r>
-              <w:rPr>
-                <w:rFonts w:ascii="BRH Malayalam Extra" w:hAnsi="BRH Malayalam Extra" w:cs="BRH Malayalam Extra"/>
-                <w:sz w:val="40"/>
-                <w:szCs w:val="40"/>
-              </w:rPr>
-              <w:t>¹xdx˜I ||</w:t>
-            </w:r>
-          </w:p>
-        </w:tc>
-      </w:tr>
-      <w:tr>
-        <w:trPr>
-          <w:trHeight w:val="929"/>
-        </w:trPr>
-        <w:tc>
-          <w:tcPr>
-            <w:tcW w:w="3168" w:type="dxa"/>
-          </w:tcPr>
-          <w:p>
-            <w:pPr>
-              <w:spacing w:before="0" w:line="240" w:lineRule="auto"/>
-              <w:rPr>
-                <w:b/>
-                <w:sz w:val="28"/>
-                <w:szCs w:val="28"/>
-                <w:lang w:val="it-IT"/>
-              </w:rPr>
-            </w:pPr>
-            <w:r>
-              <w:rPr>
-                <w:b/>
-                <w:sz w:val="28"/>
-                <w:szCs w:val="28"/>
-                <w:lang w:val="it-IT"/>
-              </w:rPr>
-              <w:t>TB 2.</w:t>
-            </w:r>
-            <w:r>
-              <w:rPr>
-                <w:b/>
-                <w:sz w:val="28"/>
-                <w:szCs w:val="28"/>
-                <w:lang w:val="it-IT"/>
-              </w:rPr>
-              <w:t>2.4.1</w:t>
-            </w:r>
-          </w:p>
-          <w:p>
-            <w:pPr>
-              <w:spacing w:before="0" w:line="240" w:lineRule="auto"/>
-              <w:rPr>
-                <w:b/>
-                <w:sz w:val="28"/>
-                <w:szCs w:val="28"/>
-                <w:lang w:val="it-IT"/>
-              </w:rPr>
-            </w:pPr>
-            <w:r>
-              <w:rPr>
-                <w:b/>
-                <w:sz w:val="28"/>
-                <w:szCs w:val="28"/>
-                <w:lang w:val="it-IT"/>
-              </w:rPr>
-              <w:t xml:space="preserve">Statement </w:t>
-            </w:r>
-            <w:r>
-              <w:rPr>
-                <w:b/>
-                <w:sz w:val="28"/>
-                <w:szCs w:val="28"/>
-                <w:lang w:val="it-IT"/>
-              </w:rPr>
-              <w:t xml:space="preserve">No. - </w:t>
-            </w:r>
-            <w:r>
-              <w:rPr>
-                <w:b/>
-                <w:sz w:val="28"/>
-                <w:szCs w:val="28"/>
-                <w:lang w:val="it-IT"/>
-              </w:rPr>
-              <w:t>7</w:t>
-            </w:r>
-          </w:p>
-          <w:p>
-            <w:pPr>
-              <w:spacing w:before="0" w:line="240" w:lineRule="auto"/>
-              <w:rPr>
-                <w:b/>
-                <w:sz w:val="28"/>
-                <w:szCs w:val="28"/>
-              </w:rPr>
-            </w:pPr>
-            <w:r>
-              <w:rPr>
-                <w:b/>
-                <w:sz w:val="28"/>
-                <w:szCs w:val="28"/>
-                <w:lang w:val="it-IT"/>
-              </w:rPr>
-              <w:t xml:space="preserve">Dasini No - </w:t>
-            </w:r>
-            <w:r>
-              <w:rPr>
-                <w:b/>
-                <w:sz w:val="28"/>
-                <w:szCs w:val="28"/>
-                <w:lang w:val="it-IT"/>
-              </w:rPr>
-              <w:t>21</w:t>
-            </w:r>
-          </w:p>
-        </w:tc>
-        <w:tc>
-          <w:tcPr>
-            <w:tcW w:w="5387" w:type="dxa"/>
-          </w:tcPr>
-          <w:p>
-            <w:pPr>
-              <w:spacing w:before="0" w:line="240" w:lineRule="auto"/>
-              <w:rPr>
-                <w:rFonts w:ascii="BRH Malayalam Extra" w:hAnsi="BRH Malayalam Extra" w:cs="BRH Malayalam Extra"/>
-                <w:sz w:val="40"/>
-                <w:szCs w:val="40"/>
-              </w:rPr>
-            </w:pPr>
-            <w:r>
-              <w:rPr>
-                <w:rFonts w:ascii="BRH Malayalam Extra" w:hAnsi="BRH Malayalam Extra" w:cs="BRH Malayalam Extra"/>
-                <w:sz w:val="40"/>
-                <w:szCs w:val="40"/>
-              </w:rPr>
-              <w:t>Z¤¤sõ</w:t>
-            </w:r>
-            <w:r>
-              <w:rPr>
-                <w:rFonts w:ascii="BRH Malayalam Extra" w:hAnsi="BRH Malayalam Extra" w:cs="BRH Malayalam Extra"/>
-                <w:sz w:val="34"/>
-                <w:szCs w:val="40"/>
-              </w:rPr>
-              <w:t>–</w:t>
-            </w:r>
-            <w:r>
-              <w:rPr>
-                <w:rFonts w:ascii="BRH Malayalam Extra" w:hAnsi="BRH Malayalam Extra" w:cs="BRH Malayalam Extra"/>
-                <w:sz w:val="40"/>
-                <w:szCs w:val="40"/>
-                <w:highlight w:val="yellow"/>
-              </w:rPr>
-              <w:t>Zx—</w:t>
-            </w:r>
-            <w:r>
-              <w:rPr>
-                <w:rFonts w:ascii="BRH Malayalam Extra" w:hAnsi="BRH Malayalam Extra" w:cs="BRH Malayalam Extra"/>
-                <w:sz w:val="40"/>
-                <w:szCs w:val="40"/>
-              </w:rPr>
-              <w:t>p¥Zõ</w:t>
-            </w:r>
-            <w:r>
-              <w:rPr>
-                <w:rFonts w:ascii="BRH Malayalam Extra" w:hAnsi="BRH Malayalam Extra" w:cs="BRH Malayalam Extra"/>
-                <w:sz w:val="34"/>
-                <w:szCs w:val="40"/>
-              </w:rPr>
-              <w:t>–</w:t>
-            </w:r>
-            <w:r>
-              <w:rPr>
-                <w:rFonts w:ascii="BRH Malayalam Extra" w:hAnsi="BRH Malayalam Extra" w:cs="BRH Malayalam Extra"/>
-                <w:sz w:val="40"/>
-                <w:szCs w:val="40"/>
-              </w:rPr>
-              <w:t>p pxMxsz˜Z§ |</w:t>
-            </w:r>
-          </w:p>
-        </w:tc>
-        <w:tc>
-          <w:tcPr>
-            <w:tcW w:w="5528" w:type="dxa"/>
-          </w:tcPr>
-          <w:p>
-            <w:pPr>
-              <w:spacing w:before="0" w:line="240" w:lineRule="auto"/>
-              <w:rPr>
-                <w:rFonts w:ascii="BRH Malayalam Extra" w:hAnsi="BRH Malayalam Extra" w:cs="BRH Malayalam Extra"/>
-                <w:sz w:val="40"/>
-                <w:szCs w:val="40"/>
-              </w:rPr>
-            </w:pPr>
-            <w:r>
-              <w:rPr>
-                <w:rFonts w:ascii="BRH Malayalam Extra" w:hAnsi="BRH Malayalam Extra" w:cs="BRH Malayalam Extra"/>
-                <w:sz w:val="40"/>
-                <w:szCs w:val="40"/>
-              </w:rPr>
-              <w:t>Z¤¤sõ</w:t>
-            </w:r>
-            <w:r>
-              <w:rPr>
-                <w:rFonts w:ascii="BRH Malayalam Extra" w:hAnsi="BRH Malayalam Extra" w:cs="BRH Malayalam Extra"/>
-                <w:sz w:val="34"/>
-                <w:szCs w:val="40"/>
-              </w:rPr>
-              <w:t>–</w:t>
-            </w:r>
-            <w:r>
-              <w:rPr>
-                <w:rFonts w:ascii="BRH Malayalam Extra" w:hAnsi="BRH Malayalam Extra" w:cs="BRH Malayalam Extra"/>
-                <w:sz w:val="40"/>
-                <w:szCs w:val="40"/>
-              </w:rPr>
-              <w:t>Zx</w:t>
-            </w:r>
-            <w:r>
-              <w:rPr>
-                <w:rFonts w:ascii="BRH Malayalam Extra" w:hAnsi="BRH Malayalam Extra" w:cs="BRH Malayalam Extra"/>
-                <w:sz w:val="40"/>
-                <w:szCs w:val="40"/>
-                <w:highlight w:val="green"/>
-              </w:rPr>
-              <w:t>p</w:t>
-            </w:r>
-            <w:r>
-              <w:rPr>
-                <w:rFonts w:ascii="BRH Malayalam Extra" w:hAnsi="BRH Malayalam Extra" w:cs="BRH Malayalam Extra"/>
-                <w:sz w:val="40"/>
-                <w:szCs w:val="40"/>
-              </w:rPr>
-              <w:t>—¥Zõ</w:t>
-            </w:r>
-            <w:r>
-              <w:rPr>
-                <w:rFonts w:ascii="BRH Malayalam Extra" w:hAnsi="BRH Malayalam Extra" w:cs="BRH Malayalam Extra"/>
-                <w:sz w:val="34"/>
-                <w:szCs w:val="40"/>
-              </w:rPr>
-              <w:t>–</w:t>
-            </w:r>
-            <w:r>
-              <w:rPr>
-                <w:rFonts w:ascii="BRH Malayalam Extra" w:hAnsi="BRH Malayalam Extra" w:cs="BRH Malayalam Extra"/>
-                <w:sz w:val="40"/>
-                <w:szCs w:val="40"/>
-              </w:rPr>
-              <w:t xml:space="preserve">p </w:t>
-            </w:r>
-          </w:p>
-          <w:p>
-            <w:pPr>
-              <w:spacing w:before="0" w:line="240" w:lineRule="auto"/>
-              <w:rPr>
-                <w:rFonts w:ascii="BRH Malayalam Extra" w:hAnsi="BRH Malayalam Extra" w:cs="BRH Malayalam Extra"/>
-                <w:sz w:val="40"/>
-                <w:szCs w:val="40"/>
-              </w:rPr>
-            </w:pPr>
-            <w:r>
-              <w:rPr>
-                <w:rFonts w:ascii="BRH Malayalam Extra" w:hAnsi="BRH Malayalam Extra" w:cs="BRH Malayalam Extra"/>
-                <w:sz w:val="40"/>
-                <w:szCs w:val="40"/>
-              </w:rPr>
-              <w:t>pxMxsz˜Z§ |</w:t>
-            </w:r>
-          </w:p>
-        </w:tc>
-      </w:tr>
-      <w:tr>
-        <w:trPr>
-          <w:trHeight w:val="929"/>
-        </w:trPr>
-        <w:tc>
-          <w:tcPr>
-            <w:tcW w:w="3168" w:type="dxa"/>
-          </w:tcPr>
-          <w:p>
-            <w:pPr>
-              <w:spacing w:before="0" w:line="240" w:lineRule="auto"/>
-              <w:rPr>
-                <w:b/>
-                <w:sz w:val="28"/>
-                <w:szCs w:val="28"/>
-                <w:lang w:val="it-IT"/>
-              </w:rPr>
-            </w:pPr>
-            <w:r>
-              <w:rPr>
-                <w:b/>
-                <w:sz w:val="28"/>
-                <w:szCs w:val="28"/>
-                <w:lang w:val="it-IT"/>
-              </w:rPr>
-              <w:t>TB 2.</w:t>
-            </w:r>
-            <w:r>
-              <w:rPr>
-                <w:b/>
-                <w:sz w:val="28"/>
-                <w:szCs w:val="28"/>
-                <w:lang w:val="it-IT"/>
-              </w:rPr>
-              <w:t>4</w:t>
-            </w:r>
-            <w:r>
-              <w:rPr>
-                <w:b/>
-                <w:sz w:val="28"/>
-                <w:szCs w:val="28"/>
-                <w:lang w:val="it-IT"/>
-              </w:rPr>
-              <w:t>.6.3</w:t>
-            </w:r>
-          </w:p>
-          <w:p>
-            <w:pPr>
-              <w:spacing w:before="0" w:line="240" w:lineRule="auto"/>
-              <w:rPr>
-                <w:b/>
-                <w:sz w:val="28"/>
-                <w:szCs w:val="28"/>
-                <w:lang w:val="it-IT"/>
-              </w:rPr>
-            </w:pPr>
-            <w:r>
-              <w:rPr>
-                <w:b/>
-                <w:sz w:val="28"/>
-                <w:szCs w:val="28"/>
-                <w:lang w:val="it-IT"/>
-              </w:rPr>
-              <w:t>Line No. - 1</w:t>
-            </w:r>
-          </w:p>
-          <w:p>
-            <w:pPr>
-              <w:spacing w:before="0" w:line="240" w:lineRule="auto"/>
-              <w:rPr>
-                <w:sz w:val="28"/>
-                <w:szCs w:val="28"/>
-                <w:lang w:val="it-IT"/>
-              </w:rPr>
-            </w:pPr>
-            <w:r>
-              <w:rPr>
-                <w:b/>
-                <w:sz w:val="28"/>
-                <w:szCs w:val="28"/>
-                <w:lang w:val="it-IT"/>
-              </w:rPr>
-              <w:t>Dasini No - 53</w:t>
-            </w:r>
-          </w:p>
-        </w:tc>
-        <w:tc>
-          <w:tcPr>
-            <w:tcW w:w="5387" w:type="dxa"/>
-          </w:tcPr>
-          <w:p>
-            <w:pPr>
-              <w:spacing w:before="0" w:line="240" w:lineRule="auto"/>
-              <w:rPr>
-                <w:rFonts w:ascii="BRH Devanagari Extra" w:hAnsi="BRH Devanagari Extra" w:cs="BRH Devanagari Extra"/>
-                <w:sz w:val="36"/>
-                <w:szCs w:val="36"/>
-                <w:lang w:val="it-IT"/>
-              </w:rPr>
-            </w:pPr>
-            <w:r>
-              <w:rPr>
-                <w:rFonts w:ascii="BRH Malayalam Extra" w:hAnsi="BRH Malayalam Extra" w:cs="BRH Malayalam Extra"/>
-                <w:sz w:val="40"/>
-                <w:szCs w:val="40"/>
-                <w:lang w:val="it-IT"/>
-              </w:rPr>
-              <w:t>q£</w:t>
-            </w:r>
-            <w:r>
-              <w:rPr>
-                <w:rFonts w:ascii="BRH Malayalam Extra" w:hAnsi="BRH Malayalam Extra" w:cs="BRH Malayalam Extra"/>
-                <w:sz w:val="34"/>
-                <w:szCs w:val="40"/>
-                <w:lang w:val="it-IT"/>
-              </w:rPr>
-              <w:t>–</w:t>
-            </w:r>
-            <w:r>
-              <w:rPr>
-                <w:rFonts w:ascii="BRH Malayalam Extra" w:hAnsi="BRH Malayalam Extra" w:cs="BRH Malayalam Extra"/>
-                <w:sz w:val="40"/>
-                <w:szCs w:val="40"/>
-                <w:lang w:val="it-IT"/>
-              </w:rPr>
-              <w:t>Yû©Zû</w:t>
-            </w:r>
-            <w:r>
-              <w:rPr>
-                <w:rFonts w:ascii="BRH Malayalam Extra" w:hAnsi="BRH Malayalam Extra" w:cs="BRH Malayalam Extra"/>
-                <w:sz w:val="34"/>
-                <w:szCs w:val="40"/>
-                <w:lang w:val="it-IT"/>
-              </w:rPr>
-              <w:t>–</w:t>
-            </w:r>
-            <w:r>
-              <w:rPr>
-                <w:rFonts w:ascii="BRH Malayalam Extra" w:hAnsi="BRH Malayalam Extra" w:cs="BRH Malayalam Extra"/>
-                <w:sz w:val="40"/>
-                <w:szCs w:val="40"/>
-                <w:lang w:val="it-IT"/>
-              </w:rPr>
-              <w:t>i£</w:t>
-            </w:r>
-            <w:r>
-              <w:rPr>
-                <w:rFonts w:ascii="BRH Malayalam Extra" w:hAnsi="BRH Malayalam Extra" w:cs="BRH Malayalam Extra"/>
-                <w:sz w:val="40"/>
-                <w:szCs w:val="40"/>
-                <w:highlight w:val="yellow"/>
-                <w:lang w:val="it-IT"/>
-              </w:rPr>
-              <w:t>Z</w:t>
-            </w:r>
-            <w:r>
-              <w:rPr>
-                <w:rFonts w:ascii="BRH Malayalam Extra" w:hAnsi="BRH Malayalam Extra" w:cs="BRH Malayalam Extra"/>
-                <w:sz w:val="40"/>
-                <w:szCs w:val="40"/>
-                <w:lang w:val="it-IT"/>
-              </w:rPr>
-              <w:t>sõ</w:t>
-            </w:r>
-            <w:r>
-              <w:rPr>
-                <w:rFonts w:ascii="BRH Malayalam Extra" w:hAnsi="BRH Malayalam Extra" w:cs="BRH Malayalam Extra"/>
-                <w:sz w:val="34"/>
-                <w:szCs w:val="40"/>
-                <w:lang w:val="it-IT"/>
-              </w:rPr>
-              <w:t>–</w:t>
-            </w:r>
-            <w:r>
-              <w:rPr>
-                <w:rFonts w:ascii="BRH Malayalam Extra" w:hAnsi="BRH Malayalam Extra" w:cs="BRH Malayalam Extra"/>
-                <w:sz w:val="40"/>
-                <w:szCs w:val="40"/>
-                <w:lang w:val="it-IT"/>
-              </w:rPr>
-              <w:t xml:space="preserve"> ¥j | </w:t>
-            </w:r>
-          </w:p>
-        </w:tc>
-        <w:tc>
-          <w:tcPr>
-            <w:tcW w:w="5528" w:type="dxa"/>
-          </w:tcPr>
-          <w:p>
-            <w:pPr>
-              <w:spacing w:before="0" w:line="240" w:lineRule="auto"/>
-              <w:rPr>
-                <w:rFonts w:cs="Arial"/>
-                <w:sz w:val="36"/>
-                <w:szCs w:val="36"/>
-                <w:lang w:val="it-IT"/>
-              </w:rPr>
-            </w:pPr>
-            <w:r>
-              <w:rPr>
-                <w:rFonts w:ascii="BRH Malayalam Extra" w:hAnsi="BRH Malayalam Extra" w:cs="BRH Malayalam Extra"/>
-                <w:sz w:val="40"/>
-                <w:szCs w:val="40"/>
-                <w:lang w:val="it-IT"/>
-              </w:rPr>
-              <w:t>q£</w:t>
-            </w:r>
-            <w:r>
-              <w:rPr>
-                <w:rFonts w:ascii="BRH Malayalam Extra" w:hAnsi="BRH Malayalam Extra" w:cs="BRH Malayalam Extra"/>
-                <w:sz w:val="34"/>
-                <w:szCs w:val="40"/>
-                <w:lang w:val="it-IT"/>
-              </w:rPr>
-              <w:t>–</w:t>
-            </w:r>
-            <w:r>
-              <w:rPr>
-                <w:rFonts w:ascii="BRH Malayalam Extra" w:hAnsi="BRH Malayalam Extra" w:cs="BRH Malayalam Extra"/>
-                <w:sz w:val="40"/>
-                <w:szCs w:val="40"/>
-                <w:lang w:val="it-IT"/>
-              </w:rPr>
-              <w:t>Yû©Zû</w:t>
-            </w:r>
-            <w:r>
-              <w:rPr>
-                <w:rFonts w:ascii="BRH Malayalam Extra" w:hAnsi="BRH Malayalam Extra" w:cs="BRH Malayalam Extra"/>
-                <w:sz w:val="34"/>
-                <w:szCs w:val="40"/>
-                <w:lang w:val="it-IT"/>
-              </w:rPr>
-              <w:t>–</w:t>
-            </w:r>
-            <w:r>
-              <w:rPr>
-                <w:rFonts w:ascii="BRH Malayalam Extra" w:hAnsi="BRH Malayalam Extra" w:cs="BRH Malayalam Extra"/>
-                <w:sz w:val="40"/>
-                <w:szCs w:val="40"/>
-                <w:lang w:val="it-IT"/>
-              </w:rPr>
-              <w:t>i£</w:t>
-            </w:r>
-            <w:r>
-              <w:rPr>
-                <w:rFonts w:ascii="BRH Malayalam Extra" w:hAnsi="BRH Malayalam Extra" w:cs="BRH Malayalam Extra"/>
-                <w:sz w:val="40"/>
-                <w:szCs w:val="40"/>
-                <w:highlight w:val="green"/>
-                <w:lang w:val="it-IT"/>
-              </w:rPr>
-              <w:t>Z</w:t>
-            </w:r>
-            <w:r>
-              <w:rPr>
-                <w:rFonts w:ascii="BRH Malayalam Extra" w:hAnsi="BRH Malayalam Extra" w:cs="BRH Malayalam Extra"/>
-                <w:sz w:val="40"/>
-                <w:szCs w:val="40"/>
-                <w:lang w:val="it-IT"/>
-              </w:rPr>
-              <w:t>—sõ</w:t>
-            </w:r>
-            <w:r>
-              <w:rPr>
-                <w:rFonts w:ascii="BRH Malayalam Extra" w:hAnsi="BRH Malayalam Extra" w:cs="BRH Malayalam Extra"/>
-                <w:sz w:val="34"/>
-                <w:szCs w:val="40"/>
-                <w:lang w:val="it-IT"/>
-              </w:rPr>
-              <w:t>–</w:t>
-            </w:r>
-            <w:r>
-              <w:rPr>
-                <w:rFonts w:ascii="BRH Malayalam Extra" w:hAnsi="BRH Malayalam Extra" w:cs="BRH Malayalam Extra"/>
-                <w:sz w:val="40"/>
-                <w:szCs w:val="40"/>
-                <w:lang w:val="it-IT"/>
-              </w:rPr>
-              <w:t xml:space="preserve"> ¥j |</w:t>
+                <w:lang w:val="it-IT"/>
+              </w:rPr>
+              <w:t>¥rêx</w:t>
+            </w:r>
+            <w:r>
+              <w:rPr>
+                <w:rFonts w:ascii="BRH Malayalam Extra" w:hAnsi="BRH Malayalam Extra" w:cs="BRH Malayalam Extra"/>
+                <w:sz w:val="34"/>
+                <w:szCs w:val="40"/>
+                <w:lang w:val="it-IT"/>
+              </w:rPr>
+              <w:t>–</w:t>
+            </w:r>
+            <w:r>
+              <w:rPr>
+                <w:rFonts w:ascii="BRH Malayalam Extra" w:hAnsi="BRH Malayalam Extra" w:cs="BRH Malayalam Extra"/>
+                <w:sz w:val="40"/>
+                <w:szCs w:val="40"/>
+                <w:lang w:val="it-IT"/>
+              </w:rPr>
+              <w:t>k¥Æõxr—czks£RZ |</w:t>
             </w:r>
           </w:p>
         </w:tc>
@@ -1330,17 +474,6 @@
           <w:lang w:val="it-IT"/>
         </w:rPr>
       </w:pPr>
-      <w:r>
-        <w:rPr>
-          <w:b/>
-          <w:bCs/>
-          <w:sz w:val="32"/>
-          <w:szCs w:val="32"/>
-          <w:u w:val="single"/>
-          <w:lang w:val="it-IT"/>
-        </w:rPr>
-        <w:t>=============</w:t>
-      </w:r>
     </w:p>
     <w:p>
       <w:pPr>
@@ -1380,9 +513,28 @@
           <w:sz w:val="32"/>
           <w:szCs w:val="32"/>
           <w:u w:val="single"/>
-          <w:lang w:val="it-IT"/>
         </w:rPr>
       </w:pPr>
+      <w:r>
+        <w:rPr>
+          <w:b/>
+          <w:bCs/>
+          <w:sz w:val="32"/>
+          <w:szCs w:val="32"/>
+          <w:u w:val="single"/>
+        </w:rPr>
+        <w:t>TaittirIya BrAhmaNam TB 2.1 - 2.4  Book</w:t>
+      </w:r>
+      <w:r>
+        <w:rPr>
+          <w:b/>
+          <w:bCs/>
+          <w:sz w:val="32"/>
+          <w:szCs w:val="32"/>
+          <w:u w:val="single"/>
+        </w:rPr>
+        <w:t xml:space="preserve"> </w:t>
+      </w:r>
     </w:p>
     <w:p>
       <w:pPr>
@@ -1394,28 +546,19 @@
           <w:sz w:val="32"/>
           <w:szCs w:val="32"/>
           <w:u w:val="single"/>
-          <w:lang w:val="it-IT"/>
         </w:rPr>
       </w:pPr>
-    </w:p>
-    <w:p>
-      <w:pPr>
-        <w:spacing w:before="0"/>
-        <w:jc w:val="center"/>
+      <w:r>
         <w:rPr>
           <w:b/>
           <w:bCs/>
           <w:sz w:val="32"/>
           <w:szCs w:val="32"/>
           <w:u w:val="single"/>
-          <w:lang w:val="it-IT"/>
-        </w:rPr>
-      </w:pPr>
-    </w:p>
-    <w:p>
-      <w:pPr>
-        <w:spacing w:before="0"/>
-        <w:jc w:val="center"/>
+        </w:rPr>
+        <w:t xml:space="preserve">Malayalam </w:t>
+      </w:r>
+      <w:r>
         <w:rPr>
           <w:b/>
           <w:bCs/>
@@ -1423,7 +566,8 @@
           <w:szCs w:val="32"/>
           <w:u w:val="single"/>
         </w:rPr>
-      </w:pPr>
+        <w:t>Corrections –</w:t>
+      </w:r>
       <w:r>
         <w:rPr>
           <w:b/>
@@ -1432,8 +576,7 @@
           <w:szCs w:val="32"/>
           <w:u w:val="single"/>
         </w:rPr>
-        <w:lastRenderedPageBreak/>
-        <w:t>TaittirIya BrAhmaNam TB 2.1 - 2.4  Book</w:t>
+        <w:t xml:space="preserve"> </w:t>
       </w:r>
       <w:r>
         <w:rPr>
@@ -1443,13 +586,9 @@
           <w:szCs w:val="32"/>
           <w:u w:val="single"/>
         </w:rPr>
-        <w:t xml:space="preserve"> </w:t>
-      </w:r>
-    </w:p>
-    <w:p>
-      <w:pPr>
-        <w:spacing w:before="0"/>
-        <w:jc w:val="center"/>
+        <w:t xml:space="preserve">Observed till </w:t>
+      </w:r>
+      <w:r>
         <w:rPr>
           <w:b/>
           <w:bCs/>
@@ -1457,66 +596,7 @@
           <w:szCs w:val="32"/>
           <w:u w:val="single"/>
         </w:rPr>
-      </w:pPr>
-      <w:r>
-        <w:rPr>
-          <w:b/>
-          <w:bCs/>
-          <w:sz w:val="32"/>
-          <w:szCs w:val="32"/>
-          <w:u w:val="single"/>
-        </w:rPr>
-        <w:t xml:space="preserve">Malayalam </w:t>
-      </w:r>
-      <w:r>
-        <w:rPr>
-          <w:b/>
-          <w:bCs/>
-          <w:sz w:val="32"/>
-          <w:szCs w:val="32"/>
-          <w:u w:val="single"/>
-        </w:rPr>
-        <w:t>Corrections –</w:t>
-      </w:r>
-      <w:r>
-        <w:rPr>
-          <w:b/>
-          <w:bCs/>
-          <w:sz w:val="32"/>
-          <w:szCs w:val="32"/>
-          <w:u w:val="single"/>
-        </w:rPr>
-        <w:t xml:space="preserve"> </w:t>
-      </w:r>
-      <w:r>
-        <w:rPr>
-          <w:b/>
-          <w:bCs/>
-          <w:sz w:val="32"/>
-          <w:szCs w:val="32"/>
-          <w:u w:val="single"/>
-        </w:rPr>
-        <w:t xml:space="preserve">Observed till </w:t>
-      </w:r>
-      <w:r>
-        <w:rPr>
-          <w:b/>
-          <w:bCs/>
-          <w:sz w:val="32"/>
-          <w:szCs w:val="32"/>
-          <w:u w:val="single"/>
-        </w:rPr>
-        <w:t>30th June 2021</w:t>
-      </w:r>
-      <w:r>
-        <w:rPr>
-          <w:b/>
-          <w:bCs/>
-          <w:sz w:val="32"/>
-          <w:szCs w:val="32"/>
-          <w:u w:val="single"/>
-        </w:rPr>
-        <w:t xml:space="preserve"> </w:t>
+        <w:t>30th June 2024</w:t>
       </w:r>
     </w:p>
     <w:p>
@@ -1704,6 +784,1427 @@
                 <w:lang w:val="it-IT"/>
               </w:rPr>
             </w:pPr>
+            <w:bookmarkStart w:id="0" w:name="_Hlk171185973"/>
+            <w:r>
+              <w:rPr>
+                <w:b/>
+                <w:sz w:val="28"/>
+                <w:szCs w:val="28"/>
+                <w:lang w:val="it-IT"/>
+              </w:rPr>
+              <w:t>TB 2.</w:t>
+            </w:r>
+            <w:r>
+              <w:rPr>
+                <w:b/>
+                <w:sz w:val="28"/>
+                <w:szCs w:val="28"/>
+                <w:lang w:val="it-IT"/>
+              </w:rPr>
+              <w:t>1.2.4</w:t>
+            </w:r>
+          </w:p>
+          <w:p>
+            <w:pPr>
+              <w:spacing w:before="0" w:line="240" w:lineRule="auto"/>
+              <w:rPr>
+                <w:b/>
+                <w:sz w:val="28"/>
+                <w:szCs w:val="28"/>
+                <w:lang w:val="it-IT"/>
+              </w:rPr>
+            </w:pPr>
+            <w:r>
+              <w:rPr>
+                <w:b/>
+                <w:sz w:val="28"/>
+                <w:szCs w:val="28"/>
+                <w:lang w:val="it-IT"/>
+              </w:rPr>
+              <w:t xml:space="preserve">Statement </w:t>
+            </w:r>
+            <w:r>
+              <w:rPr>
+                <w:b/>
+                <w:sz w:val="28"/>
+                <w:szCs w:val="28"/>
+                <w:lang w:val="it-IT"/>
+              </w:rPr>
+              <w:t xml:space="preserve">No. - </w:t>
+            </w:r>
+            <w:r>
+              <w:rPr>
+                <w:b/>
+                <w:sz w:val="28"/>
+                <w:szCs w:val="28"/>
+                <w:lang w:val="it-IT"/>
+              </w:rPr>
+              <w:t>6</w:t>
+            </w:r>
+          </w:p>
+          <w:p>
+            <w:pPr>
+              <w:spacing w:before="0" w:line="240" w:lineRule="auto"/>
+              <w:rPr>
+                <w:b/>
+                <w:sz w:val="28"/>
+                <w:szCs w:val="28"/>
+                <w:lang w:val="it-IT"/>
+              </w:rPr>
+            </w:pPr>
+            <w:r>
+              <w:rPr>
+                <w:b/>
+                <w:sz w:val="28"/>
+                <w:szCs w:val="28"/>
+                <w:lang w:val="it-IT"/>
+              </w:rPr>
+              <w:t xml:space="preserve">Dasini No - </w:t>
+            </w:r>
+            <w:r>
+              <w:rPr>
+                <w:b/>
+                <w:sz w:val="28"/>
+                <w:szCs w:val="28"/>
+                <w:lang w:val="it-IT"/>
+              </w:rPr>
+              <w:t>7</w:t>
+            </w:r>
+          </w:p>
+        </w:tc>
+        <w:tc>
+          <w:tcPr>
+            <w:tcW w:w="5387" w:type="dxa"/>
+          </w:tcPr>
+          <w:p>
+            <w:pPr>
+              <w:spacing w:before="0" w:line="240" w:lineRule="auto"/>
+              <w:rPr>
+                <w:rFonts w:ascii="BRH Malayalam Extra" w:hAnsi="BRH Malayalam Extra" w:cs="BRH Malayalam Extra"/>
+                <w:sz w:val="40"/>
+                <w:szCs w:val="40"/>
+              </w:rPr>
+            </w:pPr>
+            <w:r>
+              <w:rPr>
+                <w:rFonts w:ascii="BRH Malayalam Extra" w:hAnsi="BRH Malayalam Extra" w:cs="BRH Malayalam Extra"/>
+                <w:sz w:val="40"/>
+                <w:szCs w:val="40"/>
+              </w:rPr>
+              <w:t xml:space="preserve">s </w:t>
+            </w:r>
+            <w:r>
+              <w:rPr>
+                <w:rFonts w:ascii="BRH Malayalam Extra" w:hAnsi="BRH Malayalam Extra" w:cs="BRH Malayalam Extra"/>
+                <w:sz w:val="40"/>
+                <w:szCs w:val="40"/>
+                <w:highlight w:val="yellow"/>
+              </w:rPr>
+              <w:t>Mx</w:t>
+            </w:r>
+            <w:r>
+              <w:rPr>
+                <w:rFonts w:ascii="BRH Malayalam Extra" w:hAnsi="BRH Malayalam Extra" w:cs="BRH Malayalam Extra"/>
+                <w:sz w:val="40"/>
+                <w:szCs w:val="40"/>
+              </w:rPr>
+              <w:t>—is£RZ</w:t>
+            </w:r>
+            <w:r>
+              <w:rPr>
+                <w:rFonts w:ascii="BRH Malayalam Extra" w:hAnsi="BRH Malayalam Extra" w:cs="BRH Malayalam Extra"/>
+                <w:sz w:val="40"/>
+                <w:szCs w:val="40"/>
+              </w:rPr>
+              <w:t xml:space="preserve"> |</w:t>
+            </w:r>
+          </w:p>
+        </w:tc>
+        <w:tc>
+          <w:tcPr>
+            <w:tcW w:w="5528" w:type="dxa"/>
+          </w:tcPr>
+          <w:p>
+            <w:pPr>
+              <w:spacing w:before="0" w:line="240" w:lineRule="auto"/>
+              <w:rPr>
+                <w:rFonts w:ascii="BRH Malayalam Extra" w:hAnsi="BRH Malayalam Extra" w:cs="BRH Malayalam Extra"/>
+                <w:sz w:val="40"/>
+                <w:szCs w:val="40"/>
+              </w:rPr>
+            </w:pPr>
+            <w:r>
+              <w:rPr>
+                <w:rFonts w:ascii="BRH Malayalam Extra" w:hAnsi="BRH Malayalam Extra" w:cs="BRH Malayalam Extra"/>
+                <w:sz w:val="40"/>
+                <w:szCs w:val="40"/>
+              </w:rPr>
+              <w:t xml:space="preserve">s </w:t>
+            </w:r>
+            <w:r>
+              <w:rPr>
+                <w:rFonts w:ascii="BRH Malayalam Extra" w:hAnsi="BRH Malayalam Extra" w:cs="BRH Malayalam Extra"/>
+                <w:sz w:val="40"/>
+                <w:szCs w:val="40"/>
+                <w:highlight w:val="green"/>
+              </w:rPr>
+              <w:t>Mxi—</w:t>
+            </w:r>
+            <w:r>
+              <w:rPr>
+                <w:rFonts w:ascii="BRH Malayalam Extra" w:hAnsi="BRH Malayalam Extra" w:cs="BRH Malayalam Extra"/>
+                <w:sz w:val="40"/>
+                <w:szCs w:val="40"/>
+              </w:rPr>
+              <w:t>s£RZ</w:t>
+            </w:r>
+            <w:r>
+              <w:rPr>
+                <w:rFonts w:ascii="BRH Malayalam Extra" w:hAnsi="BRH Malayalam Extra" w:cs="BRH Malayalam Extra"/>
+                <w:sz w:val="40"/>
+                <w:szCs w:val="40"/>
+              </w:rPr>
+              <w:t xml:space="preserve"> |</w:t>
+            </w:r>
+          </w:p>
+        </w:tc>
+      </w:tr>
+      <w:bookmarkEnd w:id="0"/>
+      <w:tr>
+        <w:trPr>
+          <w:trHeight w:val="929"/>
+        </w:trPr>
+        <w:tc>
+          <w:tcPr>
+            <w:tcW w:w="3168" w:type="dxa"/>
+          </w:tcPr>
+          <w:p>
+            <w:pPr>
+              <w:spacing w:before="0" w:line="240" w:lineRule="auto"/>
+              <w:rPr>
+                <w:b/>
+                <w:sz w:val="28"/>
+                <w:szCs w:val="28"/>
+                <w:lang w:val="it-IT"/>
+              </w:rPr>
+            </w:pPr>
+            <w:r>
+              <w:rPr>
+                <w:b/>
+                <w:sz w:val="28"/>
+                <w:szCs w:val="28"/>
+                <w:lang w:val="it-IT"/>
+              </w:rPr>
+              <w:t>TB 2.</w:t>
+            </w:r>
+            <w:r>
+              <w:rPr>
+                <w:b/>
+                <w:sz w:val="28"/>
+                <w:szCs w:val="28"/>
+                <w:lang w:val="it-IT"/>
+              </w:rPr>
+              <w:t>1.5.1</w:t>
+            </w:r>
+          </w:p>
+          <w:p>
+            <w:pPr>
+              <w:spacing w:before="0" w:line="240" w:lineRule="auto"/>
+              <w:rPr>
+                <w:b/>
+                <w:sz w:val="28"/>
+                <w:szCs w:val="28"/>
+                <w:lang w:val="it-IT"/>
+              </w:rPr>
+            </w:pPr>
+            <w:r>
+              <w:rPr>
+                <w:b/>
+                <w:sz w:val="28"/>
+                <w:szCs w:val="28"/>
+                <w:lang w:val="it-IT"/>
+              </w:rPr>
+              <w:t xml:space="preserve">Statement </w:t>
+            </w:r>
+            <w:r>
+              <w:rPr>
+                <w:b/>
+                <w:sz w:val="28"/>
+                <w:szCs w:val="28"/>
+                <w:lang w:val="it-IT"/>
+              </w:rPr>
+              <w:t xml:space="preserve">No. - </w:t>
+            </w:r>
+            <w:r>
+              <w:rPr>
+                <w:b/>
+                <w:sz w:val="28"/>
+                <w:szCs w:val="28"/>
+                <w:lang w:val="it-IT"/>
+              </w:rPr>
+              <w:t>5</w:t>
+            </w:r>
+          </w:p>
+          <w:p>
+            <w:pPr>
+              <w:spacing w:before="0" w:line="240" w:lineRule="auto"/>
+              <w:rPr>
+                <w:b/>
+                <w:sz w:val="28"/>
+                <w:szCs w:val="28"/>
+              </w:rPr>
+            </w:pPr>
+            <w:r>
+              <w:rPr>
+                <w:b/>
+                <w:sz w:val="28"/>
+                <w:szCs w:val="28"/>
+                <w:lang w:val="it-IT"/>
+              </w:rPr>
+              <w:t xml:space="preserve">Dasini No - </w:t>
+            </w:r>
+            <w:r>
+              <w:rPr>
+                <w:b/>
+                <w:sz w:val="28"/>
+                <w:szCs w:val="28"/>
+                <w:lang w:val="it-IT"/>
+              </w:rPr>
+              <w:t>34</w:t>
+            </w:r>
+          </w:p>
+        </w:tc>
+        <w:tc>
+          <w:tcPr>
+            <w:tcW w:w="5387" w:type="dxa"/>
+          </w:tcPr>
+          <w:p>
+            <w:pPr>
+              <w:spacing w:before="0" w:line="240" w:lineRule="auto"/>
+              <w:rPr>
+                <w:rFonts w:ascii="BRH Malayalam Extra" w:hAnsi="BRH Malayalam Extra" w:cs="BRH Malayalam Extra"/>
+                <w:sz w:val="40"/>
+                <w:szCs w:val="40"/>
+              </w:rPr>
+            </w:pPr>
+            <w:r>
+              <w:rPr>
+                <w:rFonts w:ascii="BRH Malayalam Extra" w:hAnsi="BRH Malayalam Extra" w:cs="BRH Malayalam Extra"/>
+                <w:sz w:val="40"/>
+                <w:szCs w:val="40"/>
+              </w:rPr>
+              <w:t>A</w:t>
+            </w:r>
+            <w:r>
+              <w:rPr>
+                <w:rFonts w:ascii="BRH Malayalam Extra" w:hAnsi="BRH Malayalam Extra" w:cs="BRH Malayalam Extra"/>
+                <w:sz w:val="34"/>
+                <w:szCs w:val="40"/>
+              </w:rPr>
+              <w:t>–</w:t>
+            </w:r>
+            <w:r>
+              <w:rPr>
+                <w:rFonts w:ascii="BRH Malayalam Extra" w:hAnsi="BRH Malayalam Extra" w:cs="BRH Malayalam Extra"/>
+                <w:sz w:val="40"/>
+                <w:szCs w:val="40"/>
+              </w:rPr>
+              <w:t>²y</w:t>
+            </w:r>
+            <w:r>
+              <w:rPr>
+                <w:rFonts w:ascii="BRH Malayalam Extra" w:hAnsi="BRH Malayalam Extra" w:cs="BRH Malayalam Extra"/>
+                <w:sz w:val="34"/>
+                <w:szCs w:val="40"/>
+              </w:rPr>
+              <w:t>–</w:t>
+            </w:r>
+            <w:r>
+              <w:rPr>
+                <w:rFonts w:ascii="BRH Malayalam Extra" w:hAnsi="BRH Malayalam Extra" w:cs="BRH Malayalam Extra"/>
+                <w:sz w:val="40"/>
+                <w:szCs w:val="40"/>
+              </w:rPr>
+              <w:t>¥tx</w:t>
+            </w:r>
+            <w:r>
+              <w:rPr>
+                <w:rFonts w:ascii="BRH Malayalam Extra" w:hAnsi="BRH Malayalam Extra" w:cs="BRH Malayalam Extra"/>
+                <w:sz w:val="34"/>
+                <w:szCs w:val="40"/>
+              </w:rPr>
+              <w:t>–</w:t>
+            </w:r>
+            <w:r>
+              <w:rPr>
+                <w:rFonts w:ascii="BRH Malayalam Extra" w:hAnsi="BRH Malayalam Extra" w:cs="BRH Malayalam Extra"/>
+                <w:sz w:val="40"/>
+                <w:szCs w:val="40"/>
+              </w:rPr>
+              <w:t xml:space="preserve">öZI </w:t>
+            </w:r>
+            <w:r>
+              <w:rPr>
+                <w:rFonts w:ascii="BRH Devanagari Extra" w:hAnsi="BRH Devanagari Extra" w:cs="BRH Malayalam Extra"/>
+                <w:sz w:val="32"/>
+                <w:szCs w:val="40"/>
+              </w:rPr>
+              <w:t>Æ</w:t>
+            </w:r>
+            <w:r>
+              <w:rPr>
+                <w:rFonts w:ascii="BRH Malayalam Extra" w:hAnsi="BRH Malayalam Extra" w:cs="BRH Malayalam Extra"/>
+                <w:sz w:val="40"/>
+                <w:szCs w:val="40"/>
+                <w:highlight w:val="yellow"/>
+              </w:rPr>
+              <w:t>j</w:t>
+            </w:r>
+            <w:r>
+              <w:rPr>
+                <w:rFonts w:ascii="BRH Malayalam Extra" w:hAnsi="BRH Malayalam Extra" w:cs="BRH Malayalam Extra"/>
+                <w:sz w:val="40"/>
+                <w:szCs w:val="40"/>
+              </w:rPr>
+              <w:t>¹xdx˜I ||</w:t>
+            </w:r>
+          </w:p>
+        </w:tc>
+        <w:tc>
+          <w:tcPr>
+            <w:tcW w:w="5528" w:type="dxa"/>
+          </w:tcPr>
+          <w:p>
+            <w:pPr>
+              <w:spacing w:before="0" w:line="240" w:lineRule="auto"/>
+              <w:rPr>
+                <w:rFonts w:ascii="BRH Malayalam Extra" w:hAnsi="BRH Malayalam Extra" w:cs="BRH Malayalam Extra"/>
+                <w:sz w:val="40"/>
+                <w:szCs w:val="40"/>
+              </w:rPr>
+            </w:pPr>
+            <w:r>
+              <w:rPr>
+                <w:rFonts w:ascii="BRH Malayalam Extra" w:hAnsi="BRH Malayalam Extra" w:cs="BRH Malayalam Extra"/>
+                <w:sz w:val="40"/>
+                <w:szCs w:val="40"/>
+              </w:rPr>
+              <w:t>A</w:t>
+            </w:r>
+            <w:r>
+              <w:rPr>
+                <w:rFonts w:ascii="BRH Malayalam Extra" w:hAnsi="BRH Malayalam Extra" w:cs="BRH Malayalam Extra"/>
+                <w:sz w:val="34"/>
+                <w:szCs w:val="40"/>
+              </w:rPr>
+              <w:t>–</w:t>
+            </w:r>
+            <w:r>
+              <w:rPr>
+                <w:rFonts w:ascii="BRH Malayalam Extra" w:hAnsi="BRH Malayalam Extra" w:cs="BRH Malayalam Extra"/>
+                <w:sz w:val="40"/>
+                <w:szCs w:val="40"/>
+              </w:rPr>
+              <w:t>²y</w:t>
+            </w:r>
+            <w:r>
+              <w:rPr>
+                <w:rFonts w:ascii="BRH Malayalam Extra" w:hAnsi="BRH Malayalam Extra" w:cs="BRH Malayalam Extra"/>
+                <w:sz w:val="34"/>
+                <w:szCs w:val="40"/>
+              </w:rPr>
+              <w:t>–</w:t>
+            </w:r>
+            <w:r>
+              <w:rPr>
+                <w:rFonts w:ascii="BRH Malayalam Extra" w:hAnsi="BRH Malayalam Extra" w:cs="BRH Malayalam Extra"/>
+                <w:sz w:val="40"/>
+                <w:szCs w:val="40"/>
+              </w:rPr>
+              <w:t>¥tx</w:t>
+            </w:r>
+            <w:r>
+              <w:rPr>
+                <w:rFonts w:ascii="BRH Malayalam Extra" w:hAnsi="BRH Malayalam Extra" w:cs="BRH Malayalam Extra"/>
+                <w:sz w:val="34"/>
+                <w:szCs w:val="40"/>
+              </w:rPr>
+              <w:t>–</w:t>
+            </w:r>
+            <w:r>
+              <w:rPr>
+                <w:rFonts w:ascii="BRH Malayalam Extra" w:hAnsi="BRH Malayalam Extra" w:cs="BRH Malayalam Extra"/>
+                <w:sz w:val="40"/>
+                <w:szCs w:val="40"/>
+              </w:rPr>
+              <w:t xml:space="preserve">öZI </w:t>
+            </w:r>
+            <w:r>
+              <w:rPr>
+                <w:rFonts w:ascii="BRH Devanagari Extra" w:hAnsi="BRH Devanagari Extra" w:cs="BRH Malayalam Extra"/>
+                <w:sz w:val="32"/>
+                <w:szCs w:val="40"/>
+              </w:rPr>
+              <w:t>Æ</w:t>
+            </w:r>
+            <w:r>
+              <w:rPr>
+                <w:rFonts w:ascii="BRH Malayalam Extra" w:hAnsi="BRH Malayalam Extra" w:cs="BRH Malayalam Extra"/>
+                <w:sz w:val="40"/>
+                <w:szCs w:val="40"/>
+                <w:highlight w:val="green"/>
+              </w:rPr>
+              <w:t>j</w:t>
+            </w:r>
+            <w:r>
+              <w:rPr>
+                <w:rFonts w:ascii="BRH Malayalam Extra" w:hAnsi="BRH Malayalam Extra" w:cs="BRH Malayalam Extra"/>
+                <w:sz w:val="34"/>
+                <w:szCs w:val="40"/>
+              </w:rPr>
+              <w:t>–</w:t>
+            </w:r>
+            <w:r>
+              <w:rPr>
+                <w:rFonts w:ascii="BRH Malayalam Extra" w:hAnsi="BRH Malayalam Extra" w:cs="BRH Malayalam Extra"/>
+                <w:sz w:val="40"/>
+                <w:szCs w:val="40"/>
+              </w:rPr>
+              <w:t>¹xdx˜I ||</w:t>
+            </w:r>
+          </w:p>
+        </w:tc>
+      </w:tr>
+      <w:tr>
+        <w:trPr>
+          <w:trHeight w:val="929"/>
+        </w:trPr>
+        <w:tc>
+          <w:tcPr>
+            <w:tcW w:w="3168" w:type="dxa"/>
+          </w:tcPr>
+          <w:p>
+            <w:pPr>
+              <w:spacing w:before="0" w:line="240" w:lineRule="auto"/>
+              <w:rPr>
+                <w:b/>
+                <w:sz w:val="28"/>
+                <w:szCs w:val="28"/>
+                <w:lang w:val="it-IT"/>
+              </w:rPr>
+            </w:pPr>
+            <w:r>
+              <w:rPr>
+                <w:b/>
+                <w:sz w:val="28"/>
+                <w:szCs w:val="28"/>
+                <w:lang w:val="it-IT"/>
+              </w:rPr>
+              <w:lastRenderedPageBreak/>
+              <w:t>TB 2.</w:t>
+            </w:r>
+            <w:r>
+              <w:rPr>
+                <w:b/>
+                <w:sz w:val="28"/>
+                <w:szCs w:val="28"/>
+                <w:lang w:val="it-IT"/>
+              </w:rPr>
+              <w:t>2.4.1</w:t>
+            </w:r>
+          </w:p>
+          <w:p>
+            <w:pPr>
+              <w:spacing w:before="0" w:line="240" w:lineRule="auto"/>
+              <w:rPr>
+                <w:b/>
+                <w:sz w:val="28"/>
+                <w:szCs w:val="28"/>
+                <w:lang w:val="it-IT"/>
+              </w:rPr>
+            </w:pPr>
+            <w:r>
+              <w:rPr>
+                <w:b/>
+                <w:sz w:val="28"/>
+                <w:szCs w:val="28"/>
+                <w:lang w:val="it-IT"/>
+              </w:rPr>
+              <w:t xml:space="preserve">Statement </w:t>
+            </w:r>
+            <w:r>
+              <w:rPr>
+                <w:b/>
+                <w:sz w:val="28"/>
+                <w:szCs w:val="28"/>
+                <w:lang w:val="it-IT"/>
+              </w:rPr>
+              <w:t xml:space="preserve">No. - </w:t>
+            </w:r>
+            <w:r>
+              <w:rPr>
+                <w:b/>
+                <w:sz w:val="28"/>
+                <w:szCs w:val="28"/>
+                <w:lang w:val="it-IT"/>
+              </w:rPr>
+              <w:t>7</w:t>
+            </w:r>
+          </w:p>
+          <w:p>
+            <w:pPr>
+              <w:spacing w:before="0" w:line="240" w:lineRule="auto"/>
+              <w:rPr>
+                <w:b/>
+                <w:sz w:val="28"/>
+                <w:szCs w:val="28"/>
+              </w:rPr>
+            </w:pPr>
+            <w:r>
+              <w:rPr>
+                <w:b/>
+                <w:sz w:val="28"/>
+                <w:szCs w:val="28"/>
+                <w:lang w:val="it-IT"/>
+              </w:rPr>
+              <w:t xml:space="preserve">Dasini No - </w:t>
+            </w:r>
+            <w:r>
+              <w:rPr>
+                <w:b/>
+                <w:sz w:val="28"/>
+                <w:szCs w:val="28"/>
+                <w:lang w:val="it-IT"/>
+              </w:rPr>
+              <w:t>21</w:t>
+            </w:r>
+          </w:p>
+        </w:tc>
+        <w:tc>
+          <w:tcPr>
+            <w:tcW w:w="5387" w:type="dxa"/>
+          </w:tcPr>
+          <w:p>
+            <w:pPr>
+              <w:spacing w:before="0" w:line="240" w:lineRule="auto"/>
+              <w:rPr>
+                <w:rFonts w:ascii="BRH Malayalam Extra" w:hAnsi="BRH Malayalam Extra" w:cs="BRH Malayalam Extra"/>
+                <w:sz w:val="40"/>
+                <w:szCs w:val="40"/>
+              </w:rPr>
+            </w:pPr>
+            <w:r>
+              <w:rPr>
+                <w:rFonts w:ascii="BRH Malayalam Extra" w:hAnsi="BRH Malayalam Extra" w:cs="BRH Malayalam Extra"/>
+                <w:sz w:val="40"/>
+                <w:szCs w:val="40"/>
+              </w:rPr>
+              <w:t>Z¤¤sõ</w:t>
+            </w:r>
+            <w:r>
+              <w:rPr>
+                <w:rFonts w:ascii="BRH Malayalam Extra" w:hAnsi="BRH Malayalam Extra" w:cs="BRH Malayalam Extra"/>
+                <w:sz w:val="34"/>
+                <w:szCs w:val="40"/>
+              </w:rPr>
+              <w:t>–</w:t>
+            </w:r>
+            <w:r>
+              <w:rPr>
+                <w:rFonts w:ascii="BRH Malayalam Extra" w:hAnsi="BRH Malayalam Extra" w:cs="BRH Malayalam Extra"/>
+                <w:sz w:val="40"/>
+                <w:szCs w:val="40"/>
+                <w:highlight w:val="yellow"/>
+              </w:rPr>
+              <w:t>Zx—</w:t>
+            </w:r>
+            <w:r>
+              <w:rPr>
+                <w:rFonts w:ascii="BRH Malayalam Extra" w:hAnsi="BRH Malayalam Extra" w:cs="BRH Malayalam Extra"/>
+                <w:sz w:val="40"/>
+                <w:szCs w:val="40"/>
+              </w:rPr>
+              <w:t>p¥Zõ</w:t>
+            </w:r>
+            <w:r>
+              <w:rPr>
+                <w:rFonts w:ascii="BRH Malayalam Extra" w:hAnsi="BRH Malayalam Extra" w:cs="BRH Malayalam Extra"/>
+                <w:sz w:val="34"/>
+                <w:szCs w:val="40"/>
+              </w:rPr>
+              <w:t>–</w:t>
+            </w:r>
+            <w:r>
+              <w:rPr>
+                <w:rFonts w:ascii="BRH Malayalam Extra" w:hAnsi="BRH Malayalam Extra" w:cs="BRH Malayalam Extra"/>
+                <w:sz w:val="40"/>
+                <w:szCs w:val="40"/>
+              </w:rPr>
+              <w:t>p pxMxsz˜Z§ |</w:t>
+            </w:r>
+          </w:p>
+        </w:tc>
+        <w:tc>
+          <w:tcPr>
+            <w:tcW w:w="5528" w:type="dxa"/>
+          </w:tcPr>
+          <w:p>
+            <w:pPr>
+              <w:spacing w:before="0" w:line="240" w:lineRule="auto"/>
+              <w:rPr>
+                <w:rFonts w:ascii="BRH Malayalam Extra" w:hAnsi="BRH Malayalam Extra" w:cs="BRH Malayalam Extra"/>
+                <w:sz w:val="40"/>
+                <w:szCs w:val="40"/>
+              </w:rPr>
+            </w:pPr>
+            <w:r>
+              <w:rPr>
+                <w:rFonts w:ascii="BRH Malayalam Extra" w:hAnsi="BRH Malayalam Extra" w:cs="BRH Malayalam Extra"/>
+                <w:sz w:val="40"/>
+                <w:szCs w:val="40"/>
+              </w:rPr>
+              <w:t>Z¤¤sõ</w:t>
+            </w:r>
+            <w:r>
+              <w:rPr>
+                <w:rFonts w:ascii="BRH Malayalam Extra" w:hAnsi="BRH Malayalam Extra" w:cs="BRH Malayalam Extra"/>
+                <w:sz w:val="34"/>
+                <w:szCs w:val="40"/>
+              </w:rPr>
+              <w:t>–</w:t>
+            </w:r>
+            <w:r>
+              <w:rPr>
+                <w:rFonts w:ascii="BRH Malayalam Extra" w:hAnsi="BRH Malayalam Extra" w:cs="BRH Malayalam Extra"/>
+                <w:sz w:val="40"/>
+                <w:szCs w:val="40"/>
+              </w:rPr>
+              <w:t>Zx</w:t>
+            </w:r>
+            <w:r>
+              <w:rPr>
+                <w:rFonts w:ascii="BRH Malayalam Extra" w:hAnsi="BRH Malayalam Extra" w:cs="BRH Malayalam Extra"/>
+                <w:sz w:val="40"/>
+                <w:szCs w:val="40"/>
+                <w:highlight w:val="green"/>
+              </w:rPr>
+              <w:t>p</w:t>
+            </w:r>
+            <w:r>
+              <w:rPr>
+                <w:rFonts w:ascii="BRH Malayalam Extra" w:hAnsi="BRH Malayalam Extra" w:cs="BRH Malayalam Extra"/>
+                <w:sz w:val="40"/>
+                <w:szCs w:val="40"/>
+              </w:rPr>
+              <w:t>—¥Zõ</w:t>
+            </w:r>
+            <w:r>
+              <w:rPr>
+                <w:rFonts w:ascii="BRH Malayalam Extra" w:hAnsi="BRH Malayalam Extra" w:cs="BRH Malayalam Extra"/>
+                <w:sz w:val="34"/>
+                <w:szCs w:val="40"/>
+              </w:rPr>
+              <w:t>–</w:t>
+            </w:r>
+            <w:r>
+              <w:rPr>
+                <w:rFonts w:ascii="BRH Malayalam Extra" w:hAnsi="BRH Malayalam Extra" w:cs="BRH Malayalam Extra"/>
+                <w:sz w:val="40"/>
+                <w:szCs w:val="40"/>
+              </w:rPr>
+              <w:t xml:space="preserve">p </w:t>
+            </w:r>
+          </w:p>
+          <w:p>
+            <w:pPr>
+              <w:spacing w:before="0" w:line="240" w:lineRule="auto"/>
+              <w:rPr>
+                <w:rFonts w:ascii="BRH Malayalam Extra" w:hAnsi="BRH Malayalam Extra" w:cs="BRH Malayalam Extra"/>
+                <w:sz w:val="40"/>
+                <w:szCs w:val="40"/>
+              </w:rPr>
+            </w:pPr>
+            <w:r>
+              <w:rPr>
+                <w:rFonts w:ascii="BRH Malayalam Extra" w:hAnsi="BRH Malayalam Extra" w:cs="BRH Malayalam Extra"/>
+                <w:sz w:val="40"/>
+                <w:szCs w:val="40"/>
+              </w:rPr>
+              <w:t>pxMxsz˜Z§ |</w:t>
+            </w:r>
+          </w:p>
+        </w:tc>
+      </w:tr>
+      <w:tr>
+        <w:trPr>
+          <w:trHeight w:val="929"/>
+        </w:trPr>
+        <w:tc>
+          <w:tcPr>
+            <w:tcW w:w="3168" w:type="dxa"/>
+          </w:tcPr>
+          <w:p>
+            <w:pPr>
+              <w:spacing w:before="0" w:line="240" w:lineRule="auto"/>
+              <w:rPr>
+                <w:b/>
+                <w:sz w:val="28"/>
+                <w:szCs w:val="28"/>
+                <w:lang w:val="it-IT"/>
+              </w:rPr>
+            </w:pPr>
+            <w:r>
+              <w:rPr>
+                <w:b/>
+                <w:sz w:val="28"/>
+                <w:szCs w:val="28"/>
+                <w:lang w:val="it-IT"/>
+              </w:rPr>
+              <w:t>TB 2.</w:t>
+            </w:r>
+            <w:r>
+              <w:rPr>
+                <w:b/>
+                <w:sz w:val="28"/>
+                <w:szCs w:val="28"/>
+                <w:lang w:val="it-IT"/>
+              </w:rPr>
+              <w:t>4</w:t>
+            </w:r>
+            <w:r>
+              <w:rPr>
+                <w:b/>
+                <w:sz w:val="28"/>
+                <w:szCs w:val="28"/>
+                <w:lang w:val="it-IT"/>
+              </w:rPr>
+              <w:t>.6.3</w:t>
+            </w:r>
+          </w:p>
+          <w:p>
+            <w:pPr>
+              <w:spacing w:before="0" w:line="240" w:lineRule="auto"/>
+              <w:rPr>
+                <w:b/>
+                <w:sz w:val="28"/>
+                <w:szCs w:val="28"/>
+                <w:lang w:val="it-IT"/>
+              </w:rPr>
+            </w:pPr>
+            <w:r>
+              <w:rPr>
+                <w:b/>
+                <w:sz w:val="28"/>
+                <w:szCs w:val="28"/>
+                <w:lang w:val="it-IT"/>
+              </w:rPr>
+              <w:t>Line No. - 1</w:t>
+            </w:r>
+          </w:p>
+          <w:p>
+            <w:pPr>
+              <w:spacing w:before="0" w:line="240" w:lineRule="auto"/>
+              <w:rPr>
+                <w:sz w:val="28"/>
+                <w:szCs w:val="28"/>
+                <w:lang w:val="it-IT"/>
+              </w:rPr>
+            </w:pPr>
+            <w:r>
+              <w:rPr>
+                <w:b/>
+                <w:sz w:val="28"/>
+                <w:szCs w:val="28"/>
+                <w:lang w:val="it-IT"/>
+              </w:rPr>
+              <w:t>Dasini No - 53</w:t>
+            </w:r>
+          </w:p>
+        </w:tc>
+        <w:tc>
+          <w:tcPr>
+            <w:tcW w:w="5387" w:type="dxa"/>
+          </w:tcPr>
+          <w:p>
+            <w:pPr>
+              <w:spacing w:before="0" w:line="240" w:lineRule="auto"/>
+              <w:rPr>
+                <w:rFonts w:ascii="BRH Devanagari Extra" w:hAnsi="BRH Devanagari Extra" w:cs="BRH Devanagari Extra"/>
+                <w:sz w:val="36"/>
+                <w:szCs w:val="36"/>
+                <w:lang w:val="it-IT"/>
+              </w:rPr>
+            </w:pPr>
+            <w:r>
+              <w:rPr>
+                <w:rFonts w:ascii="BRH Malayalam Extra" w:hAnsi="BRH Malayalam Extra" w:cs="BRH Malayalam Extra"/>
+                <w:sz w:val="40"/>
+                <w:szCs w:val="40"/>
+                <w:lang w:val="it-IT"/>
+              </w:rPr>
+              <w:t>q£</w:t>
+            </w:r>
+            <w:r>
+              <w:rPr>
+                <w:rFonts w:ascii="BRH Malayalam Extra" w:hAnsi="BRH Malayalam Extra" w:cs="BRH Malayalam Extra"/>
+                <w:sz w:val="34"/>
+                <w:szCs w:val="40"/>
+                <w:lang w:val="it-IT"/>
+              </w:rPr>
+              <w:t>–</w:t>
+            </w:r>
+            <w:r>
+              <w:rPr>
+                <w:rFonts w:ascii="BRH Malayalam Extra" w:hAnsi="BRH Malayalam Extra" w:cs="BRH Malayalam Extra"/>
+                <w:sz w:val="40"/>
+                <w:szCs w:val="40"/>
+                <w:lang w:val="it-IT"/>
+              </w:rPr>
+              <w:t>Yû©Zû</w:t>
+            </w:r>
+            <w:r>
+              <w:rPr>
+                <w:rFonts w:ascii="BRH Malayalam Extra" w:hAnsi="BRH Malayalam Extra" w:cs="BRH Malayalam Extra"/>
+                <w:sz w:val="34"/>
+                <w:szCs w:val="40"/>
+                <w:lang w:val="it-IT"/>
+              </w:rPr>
+              <w:t>–</w:t>
+            </w:r>
+            <w:r>
+              <w:rPr>
+                <w:rFonts w:ascii="BRH Malayalam Extra" w:hAnsi="BRH Malayalam Extra" w:cs="BRH Malayalam Extra"/>
+                <w:sz w:val="40"/>
+                <w:szCs w:val="40"/>
+                <w:lang w:val="it-IT"/>
+              </w:rPr>
+              <w:t>i£</w:t>
+            </w:r>
+            <w:r>
+              <w:rPr>
+                <w:rFonts w:ascii="BRH Malayalam Extra" w:hAnsi="BRH Malayalam Extra" w:cs="BRH Malayalam Extra"/>
+                <w:sz w:val="40"/>
+                <w:szCs w:val="40"/>
+                <w:highlight w:val="yellow"/>
+                <w:lang w:val="it-IT"/>
+              </w:rPr>
+              <w:t>Z</w:t>
+            </w:r>
+            <w:r>
+              <w:rPr>
+                <w:rFonts w:ascii="BRH Malayalam Extra" w:hAnsi="BRH Malayalam Extra" w:cs="BRH Malayalam Extra"/>
+                <w:sz w:val="40"/>
+                <w:szCs w:val="40"/>
+                <w:lang w:val="it-IT"/>
+              </w:rPr>
+              <w:t>sõ</w:t>
+            </w:r>
+            <w:r>
+              <w:rPr>
+                <w:rFonts w:ascii="BRH Malayalam Extra" w:hAnsi="BRH Malayalam Extra" w:cs="BRH Malayalam Extra"/>
+                <w:sz w:val="34"/>
+                <w:szCs w:val="40"/>
+                <w:lang w:val="it-IT"/>
+              </w:rPr>
+              <w:t>–</w:t>
+            </w:r>
+            <w:r>
+              <w:rPr>
+                <w:rFonts w:ascii="BRH Malayalam Extra" w:hAnsi="BRH Malayalam Extra" w:cs="BRH Malayalam Extra"/>
+                <w:sz w:val="40"/>
+                <w:szCs w:val="40"/>
+                <w:lang w:val="it-IT"/>
+              </w:rPr>
+              <w:t xml:space="preserve"> ¥j | </w:t>
+            </w:r>
+          </w:p>
+        </w:tc>
+        <w:tc>
+          <w:tcPr>
+            <w:tcW w:w="5528" w:type="dxa"/>
+          </w:tcPr>
+          <w:p>
+            <w:pPr>
+              <w:spacing w:before="0" w:line="240" w:lineRule="auto"/>
+              <w:rPr>
+                <w:rFonts w:cs="Arial"/>
+                <w:sz w:val="36"/>
+                <w:szCs w:val="36"/>
+                <w:lang w:val="it-IT"/>
+              </w:rPr>
+            </w:pPr>
+            <w:r>
+              <w:rPr>
+                <w:rFonts w:ascii="BRH Malayalam Extra" w:hAnsi="BRH Malayalam Extra" w:cs="BRH Malayalam Extra"/>
+                <w:sz w:val="40"/>
+                <w:szCs w:val="40"/>
+                <w:lang w:val="it-IT"/>
+              </w:rPr>
+              <w:t>q£</w:t>
+            </w:r>
+            <w:r>
+              <w:rPr>
+                <w:rFonts w:ascii="BRH Malayalam Extra" w:hAnsi="BRH Malayalam Extra" w:cs="BRH Malayalam Extra"/>
+                <w:sz w:val="34"/>
+                <w:szCs w:val="40"/>
+                <w:lang w:val="it-IT"/>
+              </w:rPr>
+              <w:t>–</w:t>
+            </w:r>
+            <w:r>
+              <w:rPr>
+                <w:rFonts w:ascii="BRH Malayalam Extra" w:hAnsi="BRH Malayalam Extra" w:cs="BRH Malayalam Extra"/>
+                <w:sz w:val="40"/>
+                <w:szCs w:val="40"/>
+                <w:lang w:val="it-IT"/>
+              </w:rPr>
+              <w:t>Yû©Zû</w:t>
+            </w:r>
+            <w:r>
+              <w:rPr>
+                <w:rFonts w:ascii="BRH Malayalam Extra" w:hAnsi="BRH Malayalam Extra" w:cs="BRH Malayalam Extra"/>
+                <w:sz w:val="34"/>
+                <w:szCs w:val="40"/>
+                <w:lang w:val="it-IT"/>
+              </w:rPr>
+              <w:t>–</w:t>
+            </w:r>
+            <w:r>
+              <w:rPr>
+                <w:rFonts w:ascii="BRH Malayalam Extra" w:hAnsi="BRH Malayalam Extra" w:cs="BRH Malayalam Extra"/>
+                <w:sz w:val="40"/>
+                <w:szCs w:val="40"/>
+                <w:lang w:val="it-IT"/>
+              </w:rPr>
+              <w:t>i£</w:t>
+            </w:r>
+            <w:r>
+              <w:rPr>
+                <w:rFonts w:ascii="BRH Malayalam Extra" w:hAnsi="BRH Malayalam Extra" w:cs="BRH Malayalam Extra"/>
+                <w:sz w:val="40"/>
+                <w:szCs w:val="40"/>
+                <w:highlight w:val="green"/>
+                <w:lang w:val="it-IT"/>
+              </w:rPr>
+              <w:t>Z</w:t>
+            </w:r>
+            <w:r>
+              <w:rPr>
+                <w:rFonts w:ascii="BRH Malayalam Extra" w:hAnsi="BRH Malayalam Extra" w:cs="BRH Malayalam Extra"/>
+                <w:sz w:val="40"/>
+                <w:szCs w:val="40"/>
+                <w:lang w:val="it-IT"/>
+              </w:rPr>
+              <w:t>—sõ</w:t>
+            </w:r>
+            <w:r>
+              <w:rPr>
+                <w:rFonts w:ascii="BRH Malayalam Extra" w:hAnsi="BRH Malayalam Extra" w:cs="BRH Malayalam Extra"/>
+                <w:sz w:val="34"/>
+                <w:szCs w:val="40"/>
+                <w:lang w:val="it-IT"/>
+              </w:rPr>
+              <w:t>–</w:t>
+            </w:r>
+            <w:r>
+              <w:rPr>
+                <w:rFonts w:ascii="BRH Malayalam Extra" w:hAnsi="BRH Malayalam Extra" w:cs="BRH Malayalam Extra"/>
+                <w:sz w:val="40"/>
+                <w:szCs w:val="40"/>
+                <w:lang w:val="it-IT"/>
+              </w:rPr>
+              <w:t xml:space="preserve"> ¥j |</w:t>
+            </w:r>
+          </w:p>
+        </w:tc>
+      </w:tr>
+    </w:tbl>
+    <w:p>
+      <w:pPr>
+        <w:spacing w:before="0"/>
+        <w:jc w:val="center"/>
+        <w:rPr>
+          <w:b/>
+          <w:bCs/>
+          <w:sz w:val="32"/>
+          <w:szCs w:val="32"/>
+          <w:u w:val="single"/>
+          <w:lang w:val="en-IN"/>
+        </w:rPr>
+      </w:pPr>
+      <w:r>
+        <w:rPr>
+          <w:b/>
+          <w:bCs/>
+          <w:sz w:val="32"/>
+          <w:szCs w:val="32"/>
+          <w:u w:val="single"/>
+          <w:lang w:val="en-IN"/>
+        </w:rPr>
+        <w:t>=============</w:t>
+      </w:r>
+    </w:p>
+    <w:p>
+      <w:pPr>
+        <w:spacing w:before="0"/>
+        <w:jc w:val="center"/>
+        <w:rPr>
+          <w:b/>
+          <w:bCs/>
+          <w:sz w:val="32"/>
+          <w:szCs w:val="32"/>
+          <w:u w:val="single"/>
+          <w:lang w:val="en-IN"/>
+        </w:rPr>
+      </w:pPr>
+    </w:p>
+    <w:p>
+      <w:pPr>
+        <w:spacing w:before="0"/>
+        <w:jc w:val="center"/>
+        <w:rPr>
+          <w:b/>
+          <w:bCs/>
+          <w:sz w:val="32"/>
+          <w:szCs w:val="32"/>
+          <w:u w:val="single"/>
+          <w:lang w:val="en-IN"/>
+        </w:rPr>
+      </w:pPr>
+    </w:p>
+    <w:p>
+      <w:pPr>
+        <w:spacing w:before="0"/>
+        <w:jc w:val="center"/>
+        <w:rPr>
+          <w:b/>
+          <w:bCs/>
+          <w:sz w:val="32"/>
+          <w:szCs w:val="32"/>
+          <w:u w:val="single"/>
+          <w:lang w:val="en-IN"/>
+        </w:rPr>
+      </w:pPr>
+    </w:p>
+    <w:p>
+      <w:pPr>
+        <w:spacing w:before="0"/>
+        <w:jc w:val="center"/>
+        <w:rPr>
+          <w:b/>
+          <w:bCs/>
+          <w:sz w:val="32"/>
+          <w:szCs w:val="32"/>
+          <w:u w:val="single"/>
+          <w:lang w:val="en-IN"/>
+        </w:rPr>
+      </w:pPr>
+    </w:p>
+    <w:p>
+      <w:pPr>
+        <w:spacing w:before="0"/>
+        <w:jc w:val="center"/>
+        <w:rPr>
+          <w:b/>
+          <w:bCs/>
+          <w:sz w:val="32"/>
+          <w:szCs w:val="32"/>
+          <w:u w:val="single"/>
+          <w:lang w:val="en-IN"/>
+        </w:rPr>
+      </w:pPr>
+    </w:p>
+    <w:p>
+      <w:pPr>
+        <w:spacing w:before="0"/>
+        <w:jc w:val="center"/>
+        <w:rPr>
+          <w:b/>
+          <w:bCs/>
+          <w:sz w:val="32"/>
+          <w:szCs w:val="32"/>
+          <w:u w:val="single"/>
+        </w:rPr>
+      </w:pPr>
+      <w:r>
+        <w:rPr>
+          <w:b/>
+          <w:bCs/>
+          <w:sz w:val="32"/>
+          <w:szCs w:val="32"/>
+          <w:u w:val="single"/>
+        </w:rPr>
+        <w:t>TaittirIya BrAhmaNam TB 2.1 - 2.4  Book</w:t>
+      </w:r>
+      <w:r>
+        <w:rPr>
+          <w:b/>
+          <w:bCs/>
+          <w:sz w:val="32"/>
+          <w:szCs w:val="32"/>
+          <w:u w:val="single"/>
+        </w:rPr>
+        <w:t xml:space="preserve"> </w:t>
+      </w:r>
+    </w:p>
+    <w:p>
+      <w:pPr>
+        <w:spacing w:before="0"/>
+        <w:jc w:val="center"/>
+        <w:rPr>
+          <w:b/>
+          <w:bCs/>
+          <w:sz w:val="32"/>
+          <w:szCs w:val="32"/>
+          <w:u w:val="single"/>
+        </w:rPr>
+      </w:pPr>
+      <w:r>
+        <w:rPr>
+          <w:b/>
+          <w:bCs/>
+          <w:sz w:val="32"/>
+          <w:szCs w:val="32"/>
+          <w:u w:val="single"/>
+        </w:rPr>
+        <w:t xml:space="preserve">Malayalam </w:t>
+      </w:r>
+      <w:r>
+        <w:rPr>
+          <w:b/>
+          <w:bCs/>
+          <w:sz w:val="32"/>
+          <w:szCs w:val="32"/>
+          <w:u w:val="single"/>
+        </w:rPr>
+        <w:t>Corrections –</w:t>
+      </w:r>
+      <w:r>
+        <w:rPr>
+          <w:b/>
+          <w:bCs/>
+          <w:sz w:val="32"/>
+          <w:szCs w:val="32"/>
+          <w:u w:val="single"/>
+        </w:rPr>
+        <w:t xml:space="preserve"> </w:t>
+      </w:r>
+      <w:r>
+        <w:rPr>
+          <w:b/>
+          <w:bCs/>
+          <w:sz w:val="32"/>
+          <w:szCs w:val="32"/>
+          <w:u w:val="single"/>
+        </w:rPr>
+        <w:t xml:space="preserve">Observed till </w:t>
+      </w:r>
+      <w:r>
+        <w:rPr>
+          <w:b/>
+          <w:bCs/>
+          <w:sz w:val="32"/>
+          <w:szCs w:val="32"/>
+          <w:u w:val="single"/>
+        </w:rPr>
+        <w:t>30th June 2021</w:t>
+      </w:r>
+      <w:r>
+        <w:rPr>
+          <w:b/>
+          <w:bCs/>
+          <w:sz w:val="32"/>
+          <w:szCs w:val="32"/>
+          <w:u w:val="single"/>
+        </w:rPr>
+        <w:t xml:space="preserve"> </w:t>
+      </w:r>
+    </w:p>
+    <w:p>
+      <w:pPr>
+        <w:jc w:val="center"/>
+        <w:rPr>
+          <w:b/>
+          <w:bCs/>
+        </w:rPr>
+      </w:pPr>
+      <w:r>
+        <w:rPr>
+          <w:b/>
+          <w:bCs/>
+        </w:rPr>
+        <w:t xml:space="preserve">(ignore those which are already incorporated in your book’s version and date). </w:t>
+      </w:r>
+      <w:r>
+        <w:rPr>
+          <w:b/>
+          <w:bCs/>
+        </w:rPr>
+        <w:br/>
+        <w:t>Kindly refer to your Guru for the differences in Swaram marking between various sources.</w:t>
+      </w:r>
+    </w:p>
+    <w:tbl>
+      <w:tblPr>
+        <w:tblW w:w="14083" w:type="dxa"/>
+        <w:tblInd w:w="-792" w:type="dxa"/>
+        <w:tblBorders>
+          <w:top w:val="single" w:sz="4" w:space="0" w:color="000000"/>
+          <w:left w:val="single" w:sz="4" w:space="0" w:color="000000"/>
+          <w:bottom w:val="single" w:sz="4" w:space="0" w:color="000000"/>
+          <w:right w:val="single" w:sz="4" w:space="0" w:color="000000"/>
+          <w:insideH w:val="single" w:sz="4" w:space="0" w:color="000000"/>
+          <w:insideV w:val="single" w:sz="4" w:space="0" w:color="000000"/>
+        </w:tblBorders>
+        <w:tblLook w:val="04A0" w:firstRow="1" w:lastRow="0" w:firstColumn="1" w:lastColumn="0" w:noHBand="0" w:noVBand="1"/>
+      </w:tblPr>
+      <w:tblGrid>
+        <w:gridCol w:w="3168"/>
+        <w:gridCol w:w="5387"/>
+        <w:gridCol w:w="5528"/>
+      </w:tblGrid>
+      <w:tr>
+        <w:tc>
+          <w:tcPr>
+            <w:tcW w:w="3168" w:type="dxa"/>
+          </w:tcPr>
+          <w:p>
+            <w:pPr>
+              <w:spacing w:before="0" w:line="240" w:lineRule="auto"/>
+              <w:jc w:val="center"/>
+              <w:rPr>
+                <w:b/>
+                <w:bCs/>
+                <w:sz w:val="32"/>
+                <w:szCs w:val="32"/>
+              </w:rPr>
+            </w:pPr>
+            <w:r>
+              <w:rPr>
+                <w:b/>
+                <w:bCs/>
+                <w:sz w:val="32"/>
+                <w:szCs w:val="32"/>
+              </w:rPr>
+              <w:t>Section, Paragraph</w:t>
+            </w:r>
+          </w:p>
+          <w:p>
+            <w:pPr>
+              <w:spacing w:before="0" w:line="240" w:lineRule="auto"/>
+              <w:jc w:val="center"/>
+              <w:rPr>
+                <w:b/>
+                <w:bCs/>
+                <w:sz w:val="32"/>
+                <w:szCs w:val="32"/>
+              </w:rPr>
+            </w:pPr>
+            <w:r>
+              <w:rPr>
+                <w:b/>
+                <w:bCs/>
+                <w:sz w:val="32"/>
+                <w:szCs w:val="32"/>
+              </w:rPr>
+              <w:t>Reference</w:t>
+            </w:r>
+          </w:p>
+        </w:tc>
+        <w:tc>
+          <w:tcPr>
+            <w:tcW w:w="5387" w:type="dxa"/>
+          </w:tcPr>
+          <w:p>
+            <w:pPr>
+              <w:spacing w:before="0" w:line="240" w:lineRule="auto"/>
+              <w:jc w:val="center"/>
+              <w:rPr>
+                <w:b/>
+                <w:bCs/>
+                <w:sz w:val="32"/>
+                <w:szCs w:val="32"/>
+              </w:rPr>
+            </w:pPr>
+            <w:r>
+              <w:rPr>
+                <w:b/>
+                <w:bCs/>
+                <w:sz w:val="32"/>
+                <w:szCs w:val="32"/>
+              </w:rPr>
+              <w:t>As Printed</w:t>
+            </w:r>
+          </w:p>
+        </w:tc>
+        <w:tc>
+          <w:tcPr>
+            <w:tcW w:w="5528" w:type="dxa"/>
+          </w:tcPr>
+          <w:p>
+            <w:pPr>
+              <w:spacing w:before="0" w:line="240" w:lineRule="auto"/>
+              <w:ind w:right="-18"/>
+              <w:jc w:val="center"/>
+              <w:rPr>
+                <w:b/>
+                <w:bCs/>
+                <w:sz w:val="32"/>
+                <w:szCs w:val="32"/>
+              </w:rPr>
+            </w:pPr>
+            <w:r>
+              <w:rPr>
+                <w:b/>
+                <w:bCs/>
+                <w:sz w:val="32"/>
+                <w:szCs w:val="32"/>
+              </w:rPr>
+              <w:t>To be read as or corrected as</w:t>
+            </w:r>
+          </w:p>
+          <w:p>
+            <w:pPr>
+              <w:spacing w:before="0" w:line="240" w:lineRule="auto"/>
+              <w:ind w:right="-18"/>
+              <w:jc w:val="center"/>
+              <w:rPr>
+                <w:b/>
+                <w:bCs/>
+                <w:sz w:val="32"/>
+                <w:szCs w:val="32"/>
+              </w:rPr>
+            </w:pPr>
+            <w:r>
+              <w:rPr>
+                <w:b/>
+                <w:bCs/>
+                <w:sz w:val="32"/>
+                <w:szCs w:val="32"/>
+              </w:rPr>
+              <w:t>(Comments and analysis)</w:t>
+            </w:r>
+          </w:p>
+        </w:tc>
+      </w:tr>
+      <w:tr>
+        <w:trPr>
+          <w:trHeight w:val="929"/>
+        </w:trPr>
+        <w:tc>
+          <w:tcPr>
+            <w:tcW w:w="3168" w:type="dxa"/>
+          </w:tcPr>
+          <w:p>
+            <w:pPr>
+              <w:spacing w:before="0" w:line="240" w:lineRule="auto"/>
+              <w:rPr>
+                <w:b/>
+                <w:sz w:val="28"/>
+                <w:szCs w:val="28"/>
+                <w:lang w:val="it-IT"/>
+              </w:rPr>
+            </w:pPr>
             <w:r>
               <w:rPr>
                 <w:b/>
@@ -2159,6 +2660,7 @@
                 <w:szCs w:val="28"/>
                 <w:lang w:val="it-IT"/>
               </w:rPr>
+              <w:lastRenderedPageBreak/>
               <w:t>TB 2.2.5.4</w:t>
             </w:r>
           </w:p>
@@ -4513,6 +5015,7 @@
                 <w:szCs w:val="28"/>
                 <w:lang w:val="it-IT"/>
               </w:rPr>
+              <w:lastRenderedPageBreak/>
               <w:t>TB 2.4.8.1</w:t>
             </w:r>
           </w:p>
@@ -4914,7 +5417,6 @@
           <w:szCs w:val="32"/>
           <w:u w:val="single"/>
         </w:rPr>
-        <w:lastRenderedPageBreak/>
         <w:t xml:space="preserve">TaittirIya BrAhmaNam TB </w:t>
       </w:r>
       <w:r>
@@ -5571,6 +6073,7 @@
                 <w:sz w:val="28"/>
                 <w:szCs w:val="28"/>
               </w:rPr>
+              <w:lastRenderedPageBreak/>
               <w:t>TB 2.2.4.3 Dasini 9</w:t>
             </w:r>
           </w:p>
@@ -6753,7 +7256,6 @@
                 <w:sz w:val="28"/>
                 <w:szCs w:val="28"/>
               </w:rPr>
-              <w:lastRenderedPageBreak/>
               <w:t xml:space="preserve">TB </w:t>
             </w:r>
             <w:r>
@@ -7478,6 +7980,7 @@
           <w:sz w:val="32"/>
           <w:szCs w:val="32"/>
         </w:rPr>
+        <w:lastRenderedPageBreak/>
         <w:t>Wherever “…</w:t>
       </w:r>
       <w:r>

</xml_diff>

<commit_message>
nmv 06 09 2024
</commit_message>
<xml_diff>
--- a/brAhmaNa/TB 2.1-2.4 Malayalam Corrections.docx
+++ b/brAhmaNa/TB 2.1-2.4 Malayalam Corrections.docx
@@ -22,8 +22,20 @@
           <w:szCs w:val="32"/>
           <w:u w:val="single"/>
         </w:rPr>
-        <w:t>TaittirIya BrAhmaNam TB 2.1 - 2.4  Book</w:t>
-      </w:r>
+        <w:t xml:space="preserve">TaittirIya BrAhmaNam TB 2.1 - </w:t>
+      </w:r>
+      <w:proofErr w:type="gramStart"/>
+      <w:r>
+        <w:rPr>
+          <w:b/>
+          <w:bCs/>
+          <w:sz w:val="32"/>
+          <w:szCs w:val="32"/>
+          <w:u w:val="single"/>
+        </w:rPr>
+        <w:t>2.4  Book</w:t>
+      </w:r>
+      <w:proofErr w:type="gramEnd"/>
       <w:r>
         <w:rPr>
           <w:b/>
@@ -55,7 +67,7 @@
           <w:szCs w:val="32"/>
           <w:u w:val="single"/>
         </w:rPr>
-        <w:t>Malayalam</w:t>
+        <w:t xml:space="preserve">Malayalam </w:t>
       </w:r>
       <w:r>
         <w:rPr>
@@ -65,7 +77,7 @@
           <w:szCs w:val="32"/>
           <w:u w:val="single"/>
         </w:rPr>
-        <w:t xml:space="preserve"> </w:t>
+        <w:t>Corrections –</w:t>
       </w:r>
       <w:r>
         <w:rPr>
@@ -75,7 +87,7 @@
           <w:szCs w:val="32"/>
           <w:u w:val="single"/>
         </w:rPr>
-        <w:t>Corrections –</w:t>
+        <w:t xml:space="preserve"> </w:t>
       </w:r>
       <w:r>
         <w:rPr>
@@ -85,8 +97,9 @@
           <w:szCs w:val="32"/>
           <w:u w:val="single"/>
         </w:rPr>
-        <w:t xml:space="preserve"> </w:t>
-      </w:r>
+        <w:t xml:space="preserve">Observed </w:t>
+      </w:r>
+      <w:proofErr w:type="gramStart"/>
       <w:r>
         <w:rPr>
           <w:b/>
@@ -95,7 +108,7 @@
           <w:szCs w:val="32"/>
           <w:u w:val="single"/>
         </w:rPr>
-        <w:t xml:space="preserve">Observed till </w:t>
+        <w:t xml:space="preserve">till </w:t>
       </w:r>
       <w:r>
         <w:rPr>
@@ -108,6 +121,7 @@
         </w:rPr>
         <w:t>?????</w:t>
       </w:r>
+      <w:proofErr w:type="gramEnd"/>
     </w:p>
     <w:p>
       <w:pPr>
@@ -290,6 +304,201 @@
                 <w:szCs w:val="28"/>
                 <w:lang w:val="it-IT"/>
               </w:rPr>
+              <w:t>1.2.2</w:t>
+            </w:r>
+          </w:p>
+          <w:p>
+            <w:pPr>
+              <w:spacing w:before="0" w:line="240" w:lineRule="auto"/>
+              <w:rPr>
+                <w:b/>
+                <w:sz w:val="28"/>
+                <w:szCs w:val="28"/>
+                <w:lang w:val="it-IT"/>
+              </w:rPr>
+            </w:pPr>
+            <w:r>
+              <w:rPr>
+                <w:b/>
+                <w:sz w:val="28"/>
+                <w:szCs w:val="28"/>
+                <w:lang w:val="it-IT"/>
+              </w:rPr>
+              <w:t xml:space="preserve">Statement </w:t>
+            </w:r>
+            <w:r>
+              <w:rPr>
+                <w:b/>
+                <w:sz w:val="28"/>
+                <w:szCs w:val="28"/>
+                <w:lang w:val="it-IT"/>
+              </w:rPr>
+              <w:t xml:space="preserve">No. - </w:t>
+            </w:r>
+            <w:r>
+              <w:rPr>
+                <w:b/>
+                <w:sz w:val="28"/>
+                <w:szCs w:val="28"/>
+                <w:lang w:val="it-IT"/>
+              </w:rPr>
+              <w:t>7</w:t>
+            </w:r>
+          </w:p>
+          <w:p>
+            <w:pPr>
+              <w:spacing w:before="0" w:line="240" w:lineRule="auto"/>
+              <w:rPr>
+                <w:b/>
+                <w:sz w:val="28"/>
+                <w:szCs w:val="28"/>
+                <w:lang w:val="it-IT"/>
+              </w:rPr>
+            </w:pPr>
+            <w:r>
+              <w:rPr>
+                <w:b/>
+                <w:sz w:val="28"/>
+                <w:szCs w:val="28"/>
+                <w:lang w:val="it-IT"/>
+              </w:rPr>
+              <w:t xml:space="preserve">Dasini No - </w:t>
+            </w:r>
+            <w:r>
+              <w:rPr>
+                <w:b/>
+                <w:sz w:val="28"/>
+                <w:szCs w:val="28"/>
+                <w:lang w:val="it-IT"/>
+              </w:rPr>
+              <w:t>5</w:t>
+            </w:r>
+          </w:p>
+        </w:tc>
+        <w:tc>
+          <w:tcPr>
+            <w:tcW w:w="5387" w:type="dxa"/>
+          </w:tcPr>
+          <w:p>
+            <w:pPr>
+              <w:spacing w:before="0" w:line="240" w:lineRule="auto"/>
+              <w:rPr>
+                <w:rFonts w:ascii="BRH Devanagari Extra" w:hAnsi="BRH Devanagari Extra" w:cs="BRH Devanagari Extra"/>
+                <w:sz w:val="40"/>
+                <w:szCs w:val="40"/>
+                <w:highlight w:val="yellow"/>
+              </w:rPr>
+            </w:pPr>
+            <w:r>
+              <w:rPr>
+                <w:rFonts w:ascii="BRH Malayalam Extra" w:hAnsi="BRH Malayalam Extra" w:cs="BRH Malayalam Extra"/>
+                <w:sz w:val="40"/>
+                <w:szCs w:val="40"/>
+              </w:rPr>
+              <w:t>Zb§-põ—Py</w:t>
+            </w:r>
+            <w:r>
+              <w:rPr>
+                <w:rFonts w:ascii="BRH Malayalam Extra" w:hAnsi="BRH Malayalam Extra" w:cs="BRH Malayalam Extra"/>
+                <w:sz w:val="40"/>
+                <w:szCs w:val="40"/>
+                <w:highlight w:val="yellow"/>
+              </w:rPr>
+              <w:t>Ky</w:t>
+            </w:r>
+            <w:r>
+              <w:rPr>
+                <w:rFonts w:ascii="BRH Malayalam Extra" w:hAnsi="BRH Malayalam Extra" w:cs="BRH Malayalam Extra"/>
+                <w:sz w:val="34"/>
+                <w:szCs w:val="40"/>
+              </w:rPr>
+              <w:t>–</w:t>
+            </w:r>
+            <w:r>
+              <w:rPr>
+                <w:rFonts w:ascii="BRH Malayalam Extra" w:hAnsi="BRH Malayalam Extra" w:cs="BRH Malayalam Extra"/>
+                <w:sz w:val="40"/>
+                <w:szCs w:val="40"/>
+              </w:rPr>
+              <w:t>a§sZ§ |</w:t>
+            </w:r>
+          </w:p>
+        </w:tc>
+        <w:tc>
+          <w:tcPr>
+            <w:tcW w:w="5528" w:type="dxa"/>
+          </w:tcPr>
+          <w:p>
+            <w:pPr>
+              <w:spacing w:before="0" w:line="240" w:lineRule="auto"/>
+              <w:rPr>
+                <w:rFonts w:ascii="BRH Devanagari Extra" w:hAnsi="BRH Devanagari Extra" w:cs="BRH Devanagari Extra"/>
+                <w:sz w:val="40"/>
+                <w:szCs w:val="40"/>
+              </w:rPr>
+            </w:pPr>
+            <w:r>
+              <w:rPr>
+                <w:rFonts w:ascii="BRH Malayalam Extra" w:hAnsi="BRH Malayalam Extra" w:cs="BRH Malayalam Extra"/>
+                <w:sz w:val="40"/>
+                <w:szCs w:val="40"/>
+              </w:rPr>
+              <w:t>Zb§-põ—Py</w:t>
+            </w:r>
+            <w:r>
+              <w:rPr>
+                <w:rFonts w:ascii="BRH Malayalam Extra" w:hAnsi="BRH Malayalam Extra" w:cs="BRH Malayalam Extra"/>
+                <w:sz w:val="40"/>
+                <w:szCs w:val="40"/>
+                <w:highlight w:val="green"/>
+              </w:rPr>
+              <w:t>Ky</w:t>
+            </w:r>
+            <w:r>
+              <w:rPr>
+                <w:rFonts w:ascii="BRH Malayalam Extra" w:hAnsi="BRH Malayalam Extra" w:cs="BRH Malayalam Extra"/>
+                <w:sz w:val="40"/>
+                <w:szCs w:val="40"/>
+              </w:rPr>
+              <w:t>a§sZ§ |</w:t>
+            </w:r>
+          </w:p>
+        </w:tc>
+      </w:tr>
+      <w:tr>
+        <w:trPr>
+          <w:trHeight w:val="929"/>
+        </w:trPr>
+        <w:tc>
+          <w:tcPr>
+            <w:tcW w:w="3168" w:type="dxa"/>
+          </w:tcPr>
+          <w:p>
+            <w:pPr>
+              <w:spacing w:before="0" w:line="240" w:lineRule="auto"/>
+              <w:rPr>
+                <w:b/>
+                <w:sz w:val="28"/>
+                <w:szCs w:val="28"/>
+                <w:lang w:val="it-IT"/>
+              </w:rPr>
+            </w:pPr>
+            <w:r>
+              <w:rPr>
+                <w:b/>
+                <w:sz w:val="28"/>
+                <w:szCs w:val="28"/>
+                <w:lang w:val="it-IT"/>
+              </w:rPr>
+              <w:t>TB 2.</w:t>
+            </w:r>
+            <w:r>
+              <w:rPr>
+                <w:b/>
+                <w:sz w:val="28"/>
+                <w:szCs w:val="28"/>
+                <w:lang w:val="it-IT"/>
+              </w:rPr>
               <w:t>3.2.4</w:t>
             </w:r>
           </w:p>
@@ -523,8 +732,20 @@
           <w:szCs w:val="32"/>
           <w:u w:val="single"/>
         </w:rPr>
-        <w:t>TaittirIya BrAhmaNam TB 2.1 - 2.4  Book</w:t>
-      </w:r>
+        <w:t xml:space="preserve">TaittirIya BrAhmaNam TB 2.1 - </w:t>
+      </w:r>
+      <w:proofErr w:type="gramStart"/>
+      <w:r>
+        <w:rPr>
+          <w:b/>
+          <w:bCs/>
+          <w:sz w:val="32"/>
+          <w:szCs w:val="32"/>
+          <w:u w:val="single"/>
+        </w:rPr>
+        <w:t>2.4  Book</w:t>
+      </w:r>
+      <w:proofErr w:type="gramEnd"/>
       <w:r>
         <w:rPr>
           <w:b/>
@@ -995,6 +1216,7 @@
                 <w:szCs w:val="28"/>
                 <w:lang w:val="it-IT"/>
               </w:rPr>
+              <w:lastRenderedPageBreak/>
               <w:t>TB 2.</w:t>
             </w:r>
             <w:r>
@@ -1300,7 +1522,6 @@
                 <w:szCs w:val="28"/>
                 <w:lang w:val="it-IT"/>
               </w:rPr>
-              <w:lastRenderedPageBreak/>
               <w:t>TB 2.</w:t>
             </w:r>
             <w:r>
@@ -1934,8 +2155,20 @@
           <w:szCs w:val="32"/>
           <w:u w:val="single"/>
         </w:rPr>
-        <w:t>TaittirIya BrAhmaNam TB 2.1 - 2.4  Book</w:t>
-      </w:r>
+        <w:t xml:space="preserve">TaittirIya BrAhmaNam TB 2.1 - </w:t>
+      </w:r>
+      <w:proofErr w:type="gramStart"/>
+      <w:r>
+        <w:rPr>
+          <w:b/>
+          <w:bCs/>
+          <w:sz w:val="32"/>
+          <w:szCs w:val="32"/>
+          <w:u w:val="single"/>
+        </w:rPr>
+        <w:t>2.4  Book</w:t>
+      </w:r>
+      <w:proofErr w:type="gramEnd"/>
       <w:r>
         <w:rPr>
           <w:b/>
@@ -2411,6 +2644,7 @@
                 <w:szCs w:val="28"/>
                 <w:lang w:val="it-IT"/>
               </w:rPr>
+              <w:lastRenderedPageBreak/>
               <w:t>TB 2.2.5.3</w:t>
             </w:r>
           </w:p>
@@ -2660,7 +2894,6 @@
                 <w:szCs w:val="28"/>
                 <w:lang w:val="it-IT"/>
               </w:rPr>
-              <w:lastRenderedPageBreak/>
               <w:t>TB 2.2.5.4</w:t>
             </w:r>
           </w:p>
@@ -4789,6 +5022,7 @@
                 <w:szCs w:val="28"/>
                 <w:lang w:val="it-IT"/>
               </w:rPr>
+              <w:lastRenderedPageBreak/>
               <w:t>TB 2.4.3.13</w:t>
             </w:r>
           </w:p>
@@ -5015,7 +5249,6 @@
                 <w:szCs w:val="28"/>
                 <w:lang w:val="it-IT"/>
               </w:rPr>
-              <w:lastRenderedPageBreak/>
               <w:t>TB 2.4.8.1</w:t>
             </w:r>
           </w:p>
@@ -5252,7 +5485,16 @@
           <w:bCs/>
           <w:sz w:val="32"/>
         </w:rPr>
-        <w:t>replaced with</w:t>
+        <w:t xml:space="preserve">replaced </w:t>
+      </w:r>
+      <w:proofErr w:type="gramStart"/>
+      <w:r>
+        <w:rPr>
+          <w:b/>
+          <w:bCs/>
+          <w:sz w:val="32"/>
+        </w:rPr>
+        <w:t>with</w:t>
       </w:r>
       <w:r>
         <w:rPr>
@@ -5272,7 +5514,18 @@
           <w:szCs w:val="40"/>
           <w:lang w:val="en-IN" w:eastAsia="en-IN"/>
         </w:rPr>
-        <w:t xml:space="preserve">"q§T"  </w:t>
+        <w:t>"</w:t>
+      </w:r>
+      <w:proofErr w:type="gramEnd"/>
+      <w:r>
+        <w:rPr>
+          <w:rFonts w:ascii="BRH Malayalam" w:hAnsi="BRH Malayalam" w:cs="BRH Malayalam"/>
+          <w:color w:val="000000"/>
+          <w:sz w:val="40"/>
+          <w:szCs w:val="40"/>
+          <w:lang w:val="en-IN" w:eastAsia="en-IN"/>
+        </w:rPr>
+        <w:t xml:space="preserve">q§T"  </w:t>
       </w:r>
       <w:r>
         <w:rPr>
@@ -5479,6 +5732,7 @@
         </w:rPr>
         <w:t xml:space="preserve"> </w:t>
       </w:r>
+      <w:proofErr w:type="gramStart"/>
       <w:r>
         <w:rPr>
           <w:b/>
@@ -5519,6 +5773,7 @@
         </w:rPr>
         <w:t xml:space="preserve">  Book</w:t>
       </w:r>
+      <w:proofErr w:type="gramEnd"/>
       <w:r>
         <w:rPr>
           <w:b/>
@@ -5843,6 +6098,7 @@
                 <w:sz w:val="28"/>
                 <w:szCs w:val="28"/>
               </w:rPr>
+              <w:lastRenderedPageBreak/>
               <w:t>TB 2.1.2.6</w:t>
             </w:r>
             <w:r>
@@ -6073,7 +6329,6 @@
                 <w:sz w:val="28"/>
                 <w:szCs w:val="28"/>
               </w:rPr>
-              <w:lastRenderedPageBreak/>
               <w:t>TB 2.2.4.3 Dasini 9</w:t>
             </w:r>
           </w:p>
@@ -7738,6 +7993,7 @@
                 <w:sz w:val="28"/>
                 <w:szCs w:val="28"/>
               </w:rPr>
+              <w:lastRenderedPageBreak/>
               <w:t xml:space="preserve">TB </w:t>
             </w:r>
             <w:r>
@@ -7980,7 +8236,6 @@
           <w:sz w:val="32"/>
           <w:szCs w:val="32"/>
         </w:rPr>
-        <w:lastRenderedPageBreak/>
         <w:t>Wherever “…</w:t>
       </w:r>
       <w:r>
@@ -8011,7 +8266,29 @@
           <w:szCs w:val="40"/>
           <w:lang w:bidi="ml-IN"/>
         </w:rPr>
-        <w:t>” appearing , it is represented as “…</w:t>
+        <w:t xml:space="preserve">” </w:t>
+      </w:r>
+      <w:proofErr w:type="gramStart"/>
+      <w:r>
+        <w:rPr>
+          <w:rFonts w:ascii="Times New Roman" w:hAnsi="Times New Roman" w:cs="Times New Roman"/>
+          <w:color w:val="000000"/>
+          <w:sz w:val="40"/>
+          <w:szCs w:val="40"/>
+          <w:lang w:bidi="ml-IN"/>
+        </w:rPr>
+        <w:t>appearing ,</w:t>
+      </w:r>
+      <w:proofErr w:type="gramEnd"/>
+      <w:r>
+        <w:rPr>
+          <w:rFonts w:ascii="Times New Roman" w:hAnsi="Times New Roman" w:cs="Times New Roman"/>
+          <w:color w:val="000000"/>
+          <w:sz w:val="40"/>
+          <w:szCs w:val="40"/>
+          <w:lang w:bidi="ml-IN"/>
+        </w:rPr>
+        <w:t xml:space="preserve"> it is represented as “…</w:t>
       </w:r>
       <w:r>
         <w:rPr>
@@ -8148,7 +8425,18 @@
           <w:szCs w:val="40"/>
           <w:lang w:bidi="ml-IN"/>
         </w:rPr>
-        <w:t xml:space="preserve"> represented as  </w:t>
+        <w:t xml:space="preserve"> represented </w:t>
+      </w:r>
+      <w:proofErr w:type="gramStart"/>
+      <w:r>
+        <w:rPr>
+          <w:rFonts w:ascii="Times New Roman" w:hAnsi="Times New Roman" w:cs="Times New Roman"/>
+          <w:color w:val="000000"/>
+          <w:sz w:val="40"/>
+          <w:szCs w:val="40"/>
+          <w:lang w:bidi="ml-IN"/>
+        </w:rPr>
+        <w:t xml:space="preserve">as  </w:t>
       </w:r>
       <w:r>
         <w:rPr>
@@ -8161,6 +8449,7 @@
         <w:t>Cix</w:t>
       </w:r>
       <w:bookmarkStart w:id="1" w:name="_Hlk25319644"/>
+      <w:proofErr w:type="gramEnd"/>
       <w:r>
         <w:rPr>
           <w:rFonts w:ascii="BRH Malayalam RN" w:eastAsia="Times New Roman" w:hAnsi="BRH Malayalam RN" w:cs="BRH Malayalam RN"/>
@@ -8281,6 +8570,7 @@
         </w:rPr>
         <w:t xml:space="preserve"> </w:t>
       </w:r>
+      <w:proofErr w:type="gramStart"/>
       <w:r>
         <w:rPr>
           <w:b/>
@@ -8291,6 +8581,7 @@
         </w:rPr>
         <w:t>2.4  Book</w:t>
       </w:r>
+      <w:proofErr w:type="gramEnd"/>
       <w:r>
         <w:rPr>
           <w:b/>

</xml_diff>

<commit_message>
nmv 07 05 2025
</commit_message>
<xml_diff>
--- a/brAhmaNa/TB 2.1-2.4 Malayalam Corrections.docx
+++ b/brAhmaNa/TB 2.1-2.4 Malayalam Corrections.docx
@@ -1,6 +1,6 @@
 
 <file path=word/document.xml><?xml version="1.0" encoding="utf-8"?>
-<w:document xmlns:wpc="http://schemas.microsoft.com/office/word/2010/wordprocessingCanvas" xmlns:cx="http://schemas.microsoft.com/office/drawing/2014/chartex" xmlns:cx1="http://schemas.microsoft.com/office/drawing/2015/9/8/chartex" xmlns:cx2="http://schemas.microsoft.com/office/drawing/2015/10/21/chartex" xmlns:cx3="http://schemas.microsoft.com/office/drawing/2016/5/9/chartex" xmlns:cx4="http://schemas.microsoft.com/office/drawing/2016/5/10/chartex" xmlns:cx5="http://schemas.microsoft.com/office/drawing/2016/5/11/chartex" xmlns:cx6="http://schemas.microsoft.com/office/drawing/2016/5/12/chartex" xmlns:cx7="http://schemas.microsoft.com/office/drawing/2016/5/13/chartex" xmlns:cx8="http://schemas.microsoft.com/office/drawing/2016/5/14/chartex" xmlns:mc="http://schemas.openxmlformats.org/markup-compatibility/2006" xmlns:aink="http://schemas.microsoft.com/office/drawing/2016/ink" xmlns:am3d="http://schemas.microsoft.com/office/drawing/2017/model3d" xmlns:o="urn:schemas-microsoft-com:office:office" xmlns:oel="http://schemas.microsoft.com/office/2019/extlst" xmlns:r="http://schemas.openxmlformats.org/officeDocument/2006/relationships" xmlns:m="http://schemas.openxmlformats.org/officeDocument/2006/math" xmlns:v="urn:schemas-microsoft-com:vml" xmlns:wp14="http://schemas.microsoft.com/office/word/2010/wordprocessingDrawing" xmlns:wp="http://schemas.openxmlformats.org/drawingml/2006/wordprocessingDrawing" xmlns:w10="urn:schemas-microsoft-com:office:word" xmlns:w="http://schemas.openxmlformats.org/wordprocessingml/2006/main" xmlns:w14="http://schemas.microsoft.com/office/word/2010/wordml" xmlns:w15="http://schemas.microsoft.com/office/word/2012/wordml" xmlns:w16cex="http://schemas.microsoft.com/office/word/2018/wordml/cex" xmlns:w16cid="http://schemas.microsoft.com/office/word/2016/wordml/cid" xmlns:w16="http://schemas.microsoft.com/office/word/2018/wordml" xmlns:w16du="http://schemas.microsoft.com/office/word/2023/wordml/word16du" xmlns:w16sdtdh="http://schemas.microsoft.com/office/word/2020/wordml/sdtdatahash" xmlns:w16se="http://schemas.microsoft.com/office/word/2015/wordml/symex" xmlns:wpg="http://schemas.microsoft.com/office/word/2010/wordprocessingGroup" xmlns:wpi="http://schemas.microsoft.com/office/word/2010/wordprocessingInk" xmlns:wne="http://schemas.microsoft.com/office/word/2006/wordml" xmlns:wps="http://schemas.microsoft.com/office/word/2010/wordprocessingShape" mc:Ignorable="w14 w15 w16se w16cid w16 w16cex w16sdtdh w16du wp14">
+<w:document xmlns:wpc="http://schemas.microsoft.com/office/word/2010/wordprocessingCanvas" xmlns:cx="http://schemas.microsoft.com/office/drawing/2014/chartex" xmlns:cx1="http://schemas.microsoft.com/office/drawing/2015/9/8/chartex" xmlns:cx2="http://schemas.microsoft.com/office/drawing/2015/10/21/chartex" xmlns:cx3="http://schemas.microsoft.com/office/drawing/2016/5/9/chartex" xmlns:cx4="http://schemas.microsoft.com/office/drawing/2016/5/10/chartex" xmlns:cx5="http://schemas.microsoft.com/office/drawing/2016/5/11/chartex" xmlns:cx6="http://schemas.microsoft.com/office/drawing/2016/5/12/chartex" xmlns:cx7="http://schemas.microsoft.com/office/drawing/2016/5/13/chartex" xmlns:cx8="http://schemas.microsoft.com/office/drawing/2016/5/14/chartex" xmlns:mc="http://schemas.openxmlformats.org/markup-compatibility/2006" xmlns:aink="http://schemas.microsoft.com/office/drawing/2016/ink" xmlns:am3d="http://schemas.microsoft.com/office/drawing/2017/model3d" xmlns:o="urn:schemas-microsoft-com:office:office" xmlns:oel="http://schemas.microsoft.com/office/2019/extlst" xmlns:r="http://schemas.openxmlformats.org/officeDocument/2006/relationships" xmlns:m="http://schemas.openxmlformats.org/officeDocument/2006/math" xmlns:v="urn:schemas-microsoft-com:vml" xmlns:wp14="http://schemas.microsoft.com/office/word/2010/wordprocessingDrawing" xmlns:wp="http://schemas.openxmlformats.org/drawingml/2006/wordprocessingDrawing" xmlns:w10="urn:schemas-microsoft-com:office:word" xmlns:w="http://schemas.openxmlformats.org/wordprocessingml/2006/main" xmlns:w14="http://schemas.microsoft.com/office/word/2010/wordml" xmlns:w15="http://schemas.microsoft.com/office/word/2012/wordml" xmlns:w16cex="http://schemas.microsoft.com/office/word/2018/wordml/cex" xmlns:w16cid="http://schemas.microsoft.com/office/word/2016/wordml/cid" xmlns:w16="http://schemas.microsoft.com/office/word/2018/wordml" xmlns:w16du="http://schemas.microsoft.com/office/word/2023/wordml/word16du" xmlns:w16sdtdh="http://schemas.microsoft.com/office/word/2020/wordml/sdtdatahash" xmlns:w16sdtfl="http://schemas.microsoft.com/office/word/2024/wordml/sdtformatlock" xmlns:w16se="http://schemas.microsoft.com/office/word/2015/wordml/symex" xmlns:wpg="http://schemas.microsoft.com/office/word/2010/wordprocessingGroup" xmlns:wpi="http://schemas.microsoft.com/office/word/2010/wordprocessingInk" xmlns:wne="http://schemas.microsoft.com/office/word/2006/wordml" xmlns:wps="http://schemas.microsoft.com/office/word/2010/wordprocessingShape" mc:Ignorable="w14 w15 w16se w16cid w16 w16cex w16sdtdh w16sdtfl w16du wp14">
   <w:body>
     <w:p>
       <w:pPr>
@@ -304,6 +304,227 @@
                 <w:szCs w:val="28"/>
                 <w:lang w:val="it-IT"/>
               </w:rPr>
+              <w:t>1.1.3</w:t>
+            </w:r>
+          </w:p>
+          <w:p>
+            <w:pPr>
+              <w:spacing w:before="0" w:line="240" w:lineRule="auto"/>
+              <w:rPr>
+                <w:b/>
+                <w:sz w:val="28"/>
+                <w:szCs w:val="28"/>
+                <w:lang w:val="it-IT"/>
+              </w:rPr>
+            </w:pPr>
+            <w:r>
+              <w:rPr>
+                <w:b/>
+                <w:sz w:val="28"/>
+                <w:szCs w:val="28"/>
+                <w:lang w:val="it-IT"/>
+              </w:rPr>
+              <w:t xml:space="preserve">Statement </w:t>
+            </w:r>
+            <w:r>
+              <w:rPr>
+                <w:b/>
+                <w:sz w:val="28"/>
+                <w:szCs w:val="28"/>
+                <w:lang w:val="it-IT"/>
+              </w:rPr>
+              <w:t xml:space="preserve">No. - </w:t>
+            </w:r>
+            <w:r>
+              <w:rPr>
+                <w:b/>
+                <w:sz w:val="28"/>
+                <w:szCs w:val="28"/>
+                <w:lang w:val="it-IT"/>
+              </w:rPr>
+              <w:t>8</w:t>
+            </w:r>
+          </w:p>
+          <w:p>
+            <w:pPr>
+              <w:spacing w:before="0" w:line="240" w:lineRule="auto"/>
+              <w:rPr>
+                <w:b/>
+                <w:sz w:val="28"/>
+                <w:szCs w:val="28"/>
+                <w:lang w:val="it-IT"/>
+              </w:rPr>
+            </w:pPr>
+            <w:r>
+              <w:rPr>
+                <w:b/>
+                <w:sz w:val="28"/>
+                <w:szCs w:val="28"/>
+                <w:lang w:val="it-IT"/>
+              </w:rPr>
+              <w:t xml:space="preserve">Dasini No - </w:t>
+            </w:r>
+            <w:r>
+              <w:rPr>
+                <w:b/>
+                <w:sz w:val="28"/>
+                <w:szCs w:val="28"/>
+                <w:lang w:val="it-IT"/>
+              </w:rPr>
+              <w:t>3</w:t>
+            </w:r>
+          </w:p>
+        </w:tc>
+        <w:tc>
+          <w:tcPr>
+            <w:tcW w:w="5387" w:type="dxa"/>
+          </w:tcPr>
+          <w:p>
+            <w:pPr>
+              <w:spacing w:before="0" w:line="240" w:lineRule="auto"/>
+              <w:rPr>
+                <w:rFonts w:ascii="BRH Malayalam Extra" w:hAnsi="BRH Malayalam Extra" w:cs="BRH Malayalam Extra"/>
+                <w:sz w:val="40"/>
+                <w:szCs w:val="40"/>
+                <w:highlight w:val="yellow"/>
+                <w:lang w:val="it-IT"/>
+              </w:rPr>
+            </w:pPr>
+            <w:r>
+              <w:rPr>
+                <w:rFonts w:ascii="BRH Malayalam Extra" w:hAnsi="BRH Malayalam Extra" w:cs="BRH Malayalam Extra"/>
+                <w:sz w:val="40"/>
+                <w:szCs w:val="40"/>
+              </w:rPr>
+              <w:t>s</w:t>
+            </w:r>
+            <w:r>
+              <w:rPr>
+                <w:rFonts w:ascii="BRH Malayalam Extra" w:hAnsi="BRH Malayalam Extra" w:cs="BRH Malayalam Extra"/>
+                <w:sz w:val="34"/>
+                <w:szCs w:val="40"/>
+              </w:rPr>
+              <w:t>–</w:t>
+            </w:r>
+            <w:r>
+              <w:rPr>
+                <w:rFonts w:ascii="BRH Malayalam Extra" w:hAnsi="BRH Malayalam Extra" w:cs="BRH Malayalam Extra"/>
+                <w:sz w:val="40"/>
+                <w:szCs w:val="40"/>
+              </w:rPr>
+              <w:t>t P</w:t>
+            </w:r>
+            <w:r>
+              <w:rPr>
+                <w:rFonts w:ascii="BRH Malayalam Extra" w:hAnsi="BRH Malayalam Extra" w:cs="BRH Malayalam Extra"/>
+                <w:sz w:val="40"/>
+                <w:szCs w:val="40"/>
+                <w:highlight w:val="yellow"/>
+              </w:rPr>
+              <w:t>k</w:t>
+            </w:r>
+            <w:r>
+              <w:rPr>
+                <w:rFonts w:ascii="BRH Malayalam Extra" w:hAnsi="BRH Malayalam Extra" w:cs="BRH Malayalam Extra"/>
+                <w:sz w:val="40"/>
+                <w:szCs w:val="40"/>
+              </w:rPr>
+              <w:t>—Zy |</w:t>
+            </w:r>
+          </w:p>
+        </w:tc>
+        <w:tc>
+          <w:tcPr>
+            <w:tcW w:w="5528" w:type="dxa"/>
+          </w:tcPr>
+          <w:p>
+            <w:pPr>
+              <w:spacing w:before="0" w:line="240" w:lineRule="auto"/>
+              <w:rPr>
+                <w:rFonts w:ascii="BRH Malayalam Extra" w:hAnsi="BRH Malayalam Extra" w:cs="BRH Malayalam Extra"/>
+                <w:sz w:val="40"/>
+                <w:szCs w:val="40"/>
+                <w:lang w:val="it-IT"/>
+              </w:rPr>
+            </w:pPr>
+            <w:r>
+              <w:rPr>
+                <w:rFonts w:ascii="BRH Malayalam Extra" w:hAnsi="BRH Malayalam Extra" w:cs="BRH Malayalam Extra"/>
+                <w:sz w:val="40"/>
+                <w:szCs w:val="40"/>
+              </w:rPr>
+              <w:t>s</w:t>
+            </w:r>
+            <w:r>
+              <w:rPr>
+                <w:rFonts w:ascii="BRH Malayalam Extra" w:hAnsi="BRH Malayalam Extra" w:cs="BRH Malayalam Extra"/>
+                <w:sz w:val="34"/>
+                <w:szCs w:val="40"/>
+              </w:rPr>
+              <w:t>–</w:t>
+            </w:r>
+            <w:r>
+              <w:rPr>
+                <w:rFonts w:ascii="BRH Malayalam Extra" w:hAnsi="BRH Malayalam Extra" w:cs="BRH Malayalam Extra"/>
+                <w:sz w:val="40"/>
+                <w:szCs w:val="40"/>
+              </w:rPr>
+              <w:t xml:space="preserve">t </w:t>
+            </w:r>
+            <w:r>
+              <w:rPr>
+                <w:rFonts w:ascii="BRH Malayalam Extra" w:hAnsi="BRH Malayalam Extra" w:cs="BRH Malayalam Extra"/>
+                <w:sz w:val="40"/>
+                <w:szCs w:val="40"/>
+                <w:highlight w:val="green"/>
+              </w:rPr>
+              <w:t>P</w:t>
+            </w:r>
+            <w:r>
+              <w:rPr>
+                <w:rFonts w:ascii="BRH Malayalam Extra" w:hAnsi="BRH Malayalam Extra" w:cs="BRH Malayalam Extra"/>
+                <w:sz w:val="40"/>
+                <w:szCs w:val="40"/>
+              </w:rPr>
+              <w:t>—kZy |</w:t>
+            </w:r>
+          </w:p>
+        </w:tc>
+      </w:tr>
+      <w:tr>
+        <w:trPr>
+          <w:trHeight w:val="929"/>
+        </w:trPr>
+        <w:tc>
+          <w:tcPr>
+            <w:tcW w:w="3168" w:type="dxa"/>
+          </w:tcPr>
+          <w:p>
+            <w:pPr>
+              <w:spacing w:before="0" w:line="240" w:lineRule="auto"/>
+              <w:rPr>
+                <w:b/>
+                <w:sz w:val="28"/>
+                <w:szCs w:val="28"/>
+                <w:lang w:val="it-IT"/>
+              </w:rPr>
+            </w:pPr>
+            <w:r>
+              <w:rPr>
+                <w:b/>
+                <w:sz w:val="28"/>
+                <w:szCs w:val="28"/>
+                <w:lang w:val="it-IT"/>
+              </w:rPr>
+              <w:t>TB 2.</w:t>
+            </w:r>
+            <w:r>
+              <w:rPr>
+                <w:b/>
+                <w:sz w:val="28"/>
+                <w:szCs w:val="28"/>
+                <w:lang w:val="it-IT"/>
+              </w:rPr>
               <w:t>1.2.2</w:t>
             </w:r>
           </w:p>
@@ -1013,6 +1234,7 @@
                 <w:szCs w:val="28"/>
                 <w:lang w:val="it-IT"/>
               </w:rPr>
+              <w:lastRenderedPageBreak/>
               <w:t>TB 2.</w:t>
             </w:r>
             <w:r>
@@ -1216,7 +1438,6 @@
                 <w:szCs w:val="28"/>
                 <w:lang w:val="it-IT"/>
               </w:rPr>
-              <w:lastRenderedPageBreak/>
               <w:t>TB 2.</w:t>
             </w:r>
             <w:r>
@@ -2445,6 +2666,7 @@
                 <w:szCs w:val="28"/>
                 <w:lang w:val="it-IT"/>
               </w:rPr>
+              <w:lastRenderedPageBreak/>
               <w:t>TB 2.2.4.5</w:t>
             </w:r>
           </w:p>
@@ -2644,7 +2866,6 @@
                 <w:szCs w:val="28"/>
                 <w:lang w:val="it-IT"/>
               </w:rPr>
-              <w:lastRenderedPageBreak/>
               <w:t>TB 2.2.5.3</w:t>
             </w:r>
           </w:p>
@@ -4792,6 +5013,7 @@
                 <w:szCs w:val="28"/>
                 <w:lang w:val="it-IT"/>
               </w:rPr>
+              <w:lastRenderedPageBreak/>
               <w:t>TB 2.4.3.11</w:t>
             </w:r>
           </w:p>
@@ -5022,7 +5244,6 @@
                 <w:szCs w:val="28"/>
                 <w:lang w:val="it-IT"/>
               </w:rPr>
-              <w:lastRenderedPageBreak/>
               <w:t>TB 2.4.3.13</w:t>
             </w:r>
           </w:p>
@@ -5525,15 +5746,35 @@
           <w:szCs w:val="40"/>
           <w:lang w:val="en-IN" w:eastAsia="en-IN"/>
         </w:rPr>
-        <w:t xml:space="preserve">q§T"  </w:t>
-      </w:r>
-      <w:r>
-        <w:rPr>
-          <w:b/>
-          <w:bCs/>
-          <w:sz w:val="32"/>
-        </w:rPr>
-        <w:t>wherever applicable</w:t>
+        <w:t>q§T</w:t>
+      </w:r>
+      <w:proofErr w:type="gramStart"/>
+      <w:r>
+        <w:rPr>
+          <w:rFonts w:ascii="BRH Malayalam" w:hAnsi="BRH Malayalam" w:cs="BRH Malayalam"/>
+          <w:color w:val="000000"/>
+          <w:sz w:val="40"/>
+          <w:szCs w:val="40"/>
+          <w:lang w:val="en-IN" w:eastAsia="en-IN"/>
+        </w:rPr>
+        <w:t xml:space="preserve">"  </w:t>
+      </w:r>
+      <w:r>
+        <w:rPr>
+          <w:b/>
+          <w:bCs/>
+          <w:sz w:val="32"/>
+        </w:rPr>
+        <w:t>wherever</w:t>
+      </w:r>
+      <w:proofErr w:type="gramEnd"/>
+      <w:r>
+        <w:rPr>
+          <w:b/>
+          <w:bCs/>
+          <w:sz w:val="32"/>
+        </w:rPr>
+        <w:t xml:space="preserve"> applicable</w:t>
       </w:r>
     </w:p>
     <w:p>
@@ -8449,7 +8690,6 @@
         <w:t>Cix</w:t>
       </w:r>
       <w:bookmarkStart w:id="1" w:name="_Hlk25319644"/>
-      <w:proofErr w:type="gramEnd"/>
       <w:r>
         <w:rPr>
           <w:rFonts w:ascii="BRH Malayalam RN" w:eastAsia="Times New Roman" w:hAnsi="BRH Malayalam RN" w:cs="BRH Malayalam RN"/>
@@ -8483,6 +8723,7 @@
         </w:rPr>
         <w:t>Æ</w:t>
       </w:r>
+      <w:proofErr w:type="gramEnd"/>
       <w:r>
         <w:rPr>
           <w:rFonts w:ascii="BRH Malayalam Extra" w:hAnsi="BRH Malayalam Extra" w:cs="BRH Malayalam Extra"/>
@@ -8968,7 +9209,7 @@
 </file>
 
 <file path=word/endnotes.xml><?xml version="1.0" encoding="utf-8"?>
-<w:endnotes xmlns:wpc="http://schemas.microsoft.com/office/word/2010/wordprocessingCanvas" xmlns:cx="http://schemas.microsoft.com/office/drawing/2014/chartex" xmlns:cx1="http://schemas.microsoft.com/office/drawing/2015/9/8/chartex" xmlns:cx2="http://schemas.microsoft.com/office/drawing/2015/10/21/chartex" xmlns:cx3="http://schemas.microsoft.com/office/drawing/2016/5/9/chartex" xmlns:cx4="http://schemas.microsoft.com/office/drawing/2016/5/10/chartex" xmlns:cx5="http://schemas.microsoft.com/office/drawing/2016/5/11/chartex" xmlns:cx6="http://schemas.microsoft.com/office/drawing/2016/5/12/chartex" xmlns:cx7="http://schemas.microsoft.com/office/drawing/2016/5/13/chartex" xmlns:cx8="http://schemas.microsoft.com/office/drawing/2016/5/14/chartex" xmlns:mc="http://schemas.openxmlformats.org/markup-compatibility/2006" xmlns:aink="http://schemas.microsoft.com/office/drawing/2016/ink" xmlns:am3d="http://schemas.microsoft.com/office/drawing/2017/model3d" xmlns:o="urn:schemas-microsoft-com:office:office" xmlns:oel="http://schemas.microsoft.com/office/2019/extlst" xmlns:r="http://schemas.openxmlformats.org/officeDocument/2006/relationships" xmlns:m="http://schemas.openxmlformats.org/officeDocument/2006/math" xmlns:v="urn:schemas-microsoft-com:vml" xmlns:wp14="http://schemas.microsoft.com/office/word/2010/wordprocessingDrawing" xmlns:wp="http://schemas.openxmlformats.org/drawingml/2006/wordprocessingDrawing" xmlns:w10="urn:schemas-microsoft-com:office:word" xmlns:w="http://schemas.openxmlformats.org/wordprocessingml/2006/main" xmlns:w14="http://schemas.microsoft.com/office/word/2010/wordml" xmlns:w15="http://schemas.microsoft.com/office/word/2012/wordml" xmlns:w16cex="http://schemas.microsoft.com/office/word/2018/wordml/cex" xmlns:w16cid="http://schemas.microsoft.com/office/word/2016/wordml/cid" xmlns:w16="http://schemas.microsoft.com/office/word/2018/wordml" xmlns:w16du="http://schemas.microsoft.com/office/word/2023/wordml/word16du" xmlns:w16sdtdh="http://schemas.microsoft.com/office/word/2020/wordml/sdtdatahash" xmlns:w16se="http://schemas.microsoft.com/office/word/2015/wordml/symex" xmlns:wpg="http://schemas.microsoft.com/office/word/2010/wordprocessingGroup" xmlns:wpi="http://schemas.microsoft.com/office/word/2010/wordprocessingInk" xmlns:wne="http://schemas.microsoft.com/office/word/2006/wordml" xmlns:wps="http://schemas.microsoft.com/office/word/2010/wordprocessingShape" mc:Ignorable="w14 w15 w16se w16cid w16 w16cex w16sdtdh w16du wp14">
+<w:endnotes xmlns:wpc="http://schemas.microsoft.com/office/word/2010/wordprocessingCanvas" xmlns:cx="http://schemas.microsoft.com/office/drawing/2014/chartex" xmlns:cx1="http://schemas.microsoft.com/office/drawing/2015/9/8/chartex" xmlns:cx2="http://schemas.microsoft.com/office/drawing/2015/10/21/chartex" xmlns:cx3="http://schemas.microsoft.com/office/drawing/2016/5/9/chartex" xmlns:cx4="http://schemas.microsoft.com/office/drawing/2016/5/10/chartex" xmlns:cx5="http://schemas.microsoft.com/office/drawing/2016/5/11/chartex" xmlns:cx6="http://schemas.microsoft.com/office/drawing/2016/5/12/chartex" xmlns:cx7="http://schemas.microsoft.com/office/drawing/2016/5/13/chartex" xmlns:cx8="http://schemas.microsoft.com/office/drawing/2016/5/14/chartex" xmlns:mc="http://schemas.openxmlformats.org/markup-compatibility/2006" xmlns:aink="http://schemas.microsoft.com/office/drawing/2016/ink" xmlns:am3d="http://schemas.microsoft.com/office/drawing/2017/model3d" xmlns:o="urn:schemas-microsoft-com:office:office" xmlns:oel="http://schemas.microsoft.com/office/2019/extlst" xmlns:r="http://schemas.openxmlformats.org/officeDocument/2006/relationships" xmlns:m="http://schemas.openxmlformats.org/officeDocument/2006/math" xmlns:v="urn:schemas-microsoft-com:vml" xmlns:wp14="http://schemas.microsoft.com/office/word/2010/wordprocessingDrawing" xmlns:wp="http://schemas.openxmlformats.org/drawingml/2006/wordprocessingDrawing" xmlns:w10="urn:schemas-microsoft-com:office:word" xmlns:w="http://schemas.openxmlformats.org/wordprocessingml/2006/main" xmlns:w14="http://schemas.microsoft.com/office/word/2010/wordml" xmlns:w15="http://schemas.microsoft.com/office/word/2012/wordml" xmlns:w16cex="http://schemas.microsoft.com/office/word/2018/wordml/cex" xmlns:w16cid="http://schemas.microsoft.com/office/word/2016/wordml/cid" xmlns:w16="http://schemas.microsoft.com/office/word/2018/wordml" xmlns:w16du="http://schemas.microsoft.com/office/word/2023/wordml/word16du" xmlns:w16sdtdh="http://schemas.microsoft.com/office/word/2020/wordml/sdtdatahash" xmlns:w16sdtfl="http://schemas.microsoft.com/office/word/2024/wordml/sdtformatlock" xmlns:w16se="http://schemas.microsoft.com/office/word/2015/wordml/symex" xmlns:wpg="http://schemas.microsoft.com/office/word/2010/wordprocessingGroup" xmlns:wpi="http://schemas.microsoft.com/office/word/2010/wordprocessingInk" xmlns:wne="http://schemas.microsoft.com/office/word/2006/wordml" xmlns:wps="http://schemas.microsoft.com/office/word/2010/wordprocessingShape" mc:Ignorable="w14 w15 w16se w16cid w16 w16cex w16sdtdh w16sdtfl w16du wp14">
   <w:endnote w:type="separator" w:id="-1">
     <w:p>
       <w:pPr>
@@ -8993,7 +9234,7 @@
 </file>
 
 <file path=word/footer1.xml><?xml version="1.0" encoding="utf-8"?>
-<w:ftr xmlns:wpc="http://schemas.microsoft.com/office/word/2010/wordprocessingCanvas" xmlns:cx="http://schemas.microsoft.com/office/drawing/2014/chartex" xmlns:cx1="http://schemas.microsoft.com/office/drawing/2015/9/8/chartex" xmlns:cx2="http://schemas.microsoft.com/office/drawing/2015/10/21/chartex" xmlns:cx3="http://schemas.microsoft.com/office/drawing/2016/5/9/chartex" xmlns:cx4="http://schemas.microsoft.com/office/drawing/2016/5/10/chartex" xmlns:cx5="http://schemas.microsoft.com/office/drawing/2016/5/11/chartex" xmlns:cx6="http://schemas.microsoft.com/office/drawing/2016/5/12/chartex" xmlns:cx7="http://schemas.microsoft.com/office/drawing/2016/5/13/chartex" xmlns:cx8="http://schemas.microsoft.com/office/drawing/2016/5/14/chartex" xmlns:mc="http://schemas.openxmlformats.org/markup-compatibility/2006" xmlns:aink="http://schemas.microsoft.com/office/drawing/2016/ink" xmlns:am3d="http://schemas.microsoft.com/office/drawing/2017/model3d" xmlns:o="urn:schemas-microsoft-com:office:office" xmlns:oel="http://schemas.microsoft.com/office/2019/extlst" xmlns:r="http://schemas.openxmlformats.org/officeDocument/2006/relationships" xmlns:m="http://schemas.openxmlformats.org/officeDocument/2006/math" xmlns:v="urn:schemas-microsoft-com:vml" xmlns:wp14="http://schemas.microsoft.com/office/word/2010/wordprocessingDrawing" xmlns:wp="http://schemas.openxmlformats.org/drawingml/2006/wordprocessingDrawing" xmlns:w10="urn:schemas-microsoft-com:office:word" xmlns:w="http://schemas.openxmlformats.org/wordprocessingml/2006/main" xmlns:w14="http://schemas.microsoft.com/office/word/2010/wordml" xmlns:w15="http://schemas.microsoft.com/office/word/2012/wordml" xmlns:w16cex="http://schemas.microsoft.com/office/word/2018/wordml/cex" xmlns:w16cid="http://schemas.microsoft.com/office/word/2016/wordml/cid" xmlns:w16="http://schemas.microsoft.com/office/word/2018/wordml" xmlns:w16du="http://schemas.microsoft.com/office/word/2023/wordml/word16du" xmlns:w16sdtdh="http://schemas.microsoft.com/office/word/2020/wordml/sdtdatahash" xmlns:w16se="http://schemas.microsoft.com/office/word/2015/wordml/symex" xmlns:wpg="http://schemas.microsoft.com/office/word/2010/wordprocessingGroup" xmlns:wpi="http://schemas.microsoft.com/office/word/2010/wordprocessingInk" xmlns:wne="http://schemas.microsoft.com/office/word/2006/wordml" xmlns:wps="http://schemas.microsoft.com/office/word/2010/wordprocessingShape" mc:Ignorable="w14 w15 w16se w16cid w16 w16cex w16sdtdh w16du wp14">
+<w:ftr xmlns:wpc="http://schemas.microsoft.com/office/word/2010/wordprocessingCanvas" xmlns:cx="http://schemas.microsoft.com/office/drawing/2014/chartex" xmlns:cx1="http://schemas.microsoft.com/office/drawing/2015/9/8/chartex" xmlns:cx2="http://schemas.microsoft.com/office/drawing/2015/10/21/chartex" xmlns:cx3="http://schemas.microsoft.com/office/drawing/2016/5/9/chartex" xmlns:cx4="http://schemas.microsoft.com/office/drawing/2016/5/10/chartex" xmlns:cx5="http://schemas.microsoft.com/office/drawing/2016/5/11/chartex" xmlns:cx6="http://schemas.microsoft.com/office/drawing/2016/5/12/chartex" xmlns:cx7="http://schemas.microsoft.com/office/drawing/2016/5/13/chartex" xmlns:cx8="http://schemas.microsoft.com/office/drawing/2016/5/14/chartex" xmlns:mc="http://schemas.openxmlformats.org/markup-compatibility/2006" xmlns:aink="http://schemas.microsoft.com/office/drawing/2016/ink" xmlns:am3d="http://schemas.microsoft.com/office/drawing/2017/model3d" xmlns:o="urn:schemas-microsoft-com:office:office" xmlns:oel="http://schemas.microsoft.com/office/2019/extlst" xmlns:r="http://schemas.openxmlformats.org/officeDocument/2006/relationships" xmlns:m="http://schemas.openxmlformats.org/officeDocument/2006/math" xmlns:v="urn:schemas-microsoft-com:vml" xmlns:wp14="http://schemas.microsoft.com/office/word/2010/wordprocessingDrawing" xmlns:wp="http://schemas.openxmlformats.org/drawingml/2006/wordprocessingDrawing" xmlns:w10="urn:schemas-microsoft-com:office:word" xmlns:w="http://schemas.openxmlformats.org/wordprocessingml/2006/main" xmlns:w14="http://schemas.microsoft.com/office/word/2010/wordml" xmlns:w15="http://schemas.microsoft.com/office/word/2012/wordml" xmlns:w16cex="http://schemas.microsoft.com/office/word/2018/wordml/cex" xmlns:w16cid="http://schemas.microsoft.com/office/word/2016/wordml/cid" xmlns:w16="http://schemas.microsoft.com/office/word/2018/wordml" xmlns:w16du="http://schemas.microsoft.com/office/word/2023/wordml/word16du" xmlns:w16sdtdh="http://schemas.microsoft.com/office/word/2020/wordml/sdtdatahash" xmlns:w16sdtfl="http://schemas.microsoft.com/office/word/2024/wordml/sdtformatlock" xmlns:w16se="http://schemas.microsoft.com/office/word/2015/wordml/symex" xmlns:wpg="http://schemas.microsoft.com/office/word/2010/wordprocessingGroup" xmlns:wpi="http://schemas.microsoft.com/office/word/2010/wordprocessingInk" xmlns:wne="http://schemas.microsoft.com/office/word/2006/wordml" xmlns:wps="http://schemas.microsoft.com/office/word/2010/wordprocessingShape" mc:Ignorable="w14 w15 w16se w16cid w16 w16cex w16sdtdh w16sdtfl w16du wp14">
   <w:p>
     <w:pPr>
       <w:pBdr>
@@ -9146,7 +9387,7 @@
 </file>
 
 <file path=word/footer2.xml><?xml version="1.0" encoding="utf-8"?>
-<w:ftr xmlns:wpc="http://schemas.microsoft.com/office/word/2010/wordprocessingCanvas" xmlns:cx="http://schemas.microsoft.com/office/drawing/2014/chartex" xmlns:cx1="http://schemas.microsoft.com/office/drawing/2015/9/8/chartex" xmlns:cx2="http://schemas.microsoft.com/office/drawing/2015/10/21/chartex" xmlns:cx3="http://schemas.microsoft.com/office/drawing/2016/5/9/chartex" xmlns:cx4="http://schemas.microsoft.com/office/drawing/2016/5/10/chartex" xmlns:cx5="http://schemas.microsoft.com/office/drawing/2016/5/11/chartex" xmlns:cx6="http://schemas.microsoft.com/office/drawing/2016/5/12/chartex" xmlns:cx7="http://schemas.microsoft.com/office/drawing/2016/5/13/chartex" xmlns:cx8="http://schemas.microsoft.com/office/drawing/2016/5/14/chartex" xmlns:mc="http://schemas.openxmlformats.org/markup-compatibility/2006" xmlns:aink="http://schemas.microsoft.com/office/drawing/2016/ink" xmlns:am3d="http://schemas.microsoft.com/office/drawing/2017/model3d" xmlns:o="urn:schemas-microsoft-com:office:office" xmlns:oel="http://schemas.microsoft.com/office/2019/extlst" xmlns:r="http://schemas.openxmlformats.org/officeDocument/2006/relationships" xmlns:m="http://schemas.openxmlformats.org/officeDocument/2006/math" xmlns:v="urn:schemas-microsoft-com:vml" xmlns:wp14="http://schemas.microsoft.com/office/word/2010/wordprocessingDrawing" xmlns:wp="http://schemas.openxmlformats.org/drawingml/2006/wordprocessingDrawing" xmlns:w10="urn:schemas-microsoft-com:office:word" xmlns:w="http://schemas.openxmlformats.org/wordprocessingml/2006/main" xmlns:w14="http://schemas.microsoft.com/office/word/2010/wordml" xmlns:w15="http://schemas.microsoft.com/office/word/2012/wordml" xmlns:w16cex="http://schemas.microsoft.com/office/word/2018/wordml/cex" xmlns:w16cid="http://schemas.microsoft.com/office/word/2016/wordml/cid" xmlns:w16="http://schemas.microsoft.com/office/word/2018/wordml" xmlns:w16du="http://schemas.microsoft.com/office/word/2023/wordml/word16du" xmlns:w16sdtdh="http://schemas.microsoft.com/office/word/2020/wordml/sdtdatahash" xmlns:w16se="http://schemas.microsoft.com/office/word/2015/wordml/symex" xmlns:wpg="http://schemas.microsoft.com/office/word/2010/wordprocessingGroup" xmlns:wpi="http://schemas.microsoft.com/office/word/2010/wordprocessingInk" xmlns:wne="http://schemas.microsoft.com/office/word/2006/wordml" xmlns:wps="http://schemas.microsoft.com/office/word/2010/wordprocessingShape" mc:Ignorable="w14 w15 w16se w16cid w16 w16cex w16sdtdh w16du wp14">
+<w:ftr xmlns:wpc="http://schemas.microsoft.com/office/word/2010/wordprocessingCanvas" xmlns:cx="http://schemas.microsoft.com/office/drawing/2014/chartex" xmlns:cx1="http://schemas.microsoft.com/office/drawing/2015/9/8/chartex" xmlns:cx2="http://schemas.microsoft.com/office/drawing/2015/10/21/chartex" xmlns:cx3="http://schemas.microsoft.com/office/drawing/2016/5/9/chartex" xmlns:cx4="http://schemas.microsoft.com/office/drawing/2016/5/10/chartex" xmlns:cx5="http://schemas.microsoft.com/office/drawing/2016/5/11/chartex" xmlns:cx6="http://schemas.microsoft.com/office/drawing/2016/5/12/chartex" xmlns:cx7="http://schemas.microsoft.com/office/drawing/2016/5/13/chartex" xmlns:cx8="http://schemas.microsoft.com/office/drawing/2016/5/14/chartex" xmlns:mc="http://schemas.openxmlformats.org/markup-compatibility/2006" xmlns:aink="http://schemas.microsoft.com/office/drawing/2016/ink" xmlns:am3d="http://schemas.microsoft.com/office/drawing/2017/model3d" xmlns:o="urn:schemas-microsoft-com:office:office" xmlns:oel="http://schemas.microsoft.com/office/2019/extlst" xmlns:r="http://schemas.openxmlformats.org/officeDocument/2006/relationships" xmlns:m="http://schemas.openxmlformats.org/officeDocument/2006/math" xmlns:v="urn:schemas-microsoft-com:vml" xmlns:wp14="http://schemas.microsoft.com/office/word/2010/wordprocessingDrawing" xmlns:wp="http://schemas.openxmlformats.org/drawingml/2006/wordprocessingDrawing" xmlns:w10="urn:schemas-microsoft-com:office:word" xmlns:w="http://schemas.openxmlformats.org/wordprocessingml/2006/main" xmlns:w14="http://schemas.microsoft.com/office/word/2010/wordml" xmlns:w15="http://schemas.microsoft.com/office/word/2012/wordml" xmlns:w16cex="http://schemas.microsoft.com/office/word/2018/wordml/cex" xmlns:w16cid="http://schemas.microsoft.com/office/word/2016/wordml/cid" xmlns:w16="http://schemas.microsoft.com/office/word/2018/wordml" xmlns:w16du="http://schemas.microsoft.com/office/word/2023/wordml/word16du" xmlns:w16sdtdh="http://schemas.microsoft.com/office/word/2020/wordml/sdtdatahash" xmlns:w16sdtfl="http://schemas.microsoft.com/office/word/2024/wordml/sdtformatlock" xmlns:w16se="http://schemas.microsoft.com/office/word/2015/wordml/symex" xmlns:wpg="http://schemas.microsoft.com/office/word/2010/wordprocessingGroup" xmlns:wpi="http://schemas.microsoft.com/office/word/2010/wordprocessingInk" xmlns:wne="http://schemas.microsoft.com/office/word/2006/wordml" xmlns:wps="http://schemas.microsoft.com/office/word/2010/wordprocessingShape" mc:Ignorable="w14 w15 w16se w16cid w16 w16cex w16sdtdh w16sdtfl w16du wp14">
   <w:p>
     <w:pPr>
       <w:pBdr>
@@ -9342,7 +9583,7 @@
 </file>
 
 <file path=word/footnotes.xml><?xml version="1.0" encoding="utf-8"?>
-<w:footnotes xmlns:wpc="http://schemas.microsoft.com/office/word/2010/wordprocessingCanvas" xmlns:cx="http://schemas.microsoft.com/office/drawing/2014/chartex" xmlns:cx1="http://schemas.microsoft.com/office/drawing/2015/9/8/chartex" xmlns:cx2="http://schemas.microsoft.com/office/drawing/2015/10/21/chartex" xmlns:cx3="http://schemas.microsoft.com/office/drawing/2016/5/9/chartex" xmlns:cx4="http://schemas.microsoft.com/office/drawing/2016/5/10/chartex" xmlns:cx5="http://schemas.microsoft.com/office/drawing/2016/5/11/chartex" xmlns:cx6="http://schemas.microsoft.com/office/drawing/2016/5/12/chartex" xmlns:cx7="http://schemas.microsoft.com/office/drawing/2016/5/13/chartex" xmlns:cx8="http://schemas.microsoft.com/office/drawing/2016/5/14/chartex" xmlns:mc="http://schemas.openxmlformats.org/markup-compatibility/2006" xmlns:aink="http://schemas.microsoft.com/office/drawing/2016/ink" xmlns:am3d="http://schemas.microsoft.com/office/drawing/2017/model3d" xmlns:o="urn:schemas-microsoft-com:office:office" xmlns:oel="http://schemas.microsoft.com/office/2019/extlst" xmlns:r="http://schemas.openxmlformats.org/officeDocument/2006/relationships" xmlns:m="http://schemas.openxmlformats.org/officeDocument/2006/math" xmlns:v="urn:schemas-microsoft-com:vml" xmlns:wp14="http://schemas.microsoft.com/office/word/2010/wordprocessingDrawing" xmlns:wp="http://schemas.openxmlformats.org/drawingml/2006/wordprocessingDrawing" xmlns:w10="urn:schemas-microsoft-com:office:word" xmlns:w="http://schemas.openxmlformats.org/wordprocessingml/2006/main" xmlns:w14="http://schemas.microsoft.com/office/word/2010/wordml" xmlns:w15="http://schemas.microsoft.com/office/word/2012/wordml" xmlns:w16cex="http://schemas.microsoft.com/office/word/2018/wordml/cex" xmlns:w16cid="http://schemas.microsoft.com/office/word/2016/wordml/cid" xmlns:w16="http://schemas.microsoft.com/office/word/2018/wordml" xmlns:w16du="http://schemas.microsoft.com/office/word/2023/wordml/word16du" xmlns:w16sdtdh="http://schemas.microsoft.com/office/word/2020/wordml/sdtdatahash" xmlns:w16se="http://schemas.microsoft.com/office/word/2015/wordml/symex" xmlns:wpg="http://schemas.microsoft.com/office/word/2010/wordprocessingGroup" xmlns:wpi="http://schemas.microsoft.com/office/word/2010/wordprocessingInk" xmlns:wne="http://schemas.microsoft.com/office/word/2006/wordml" xmlns:wps="http://schemas.microsoft.com/office/word/2010/wordprocessingShape" mc:Ignorable="w14 w15 w16se w16cid w16 w16cex w16sdtdh w16du wp14">
+<w:footnotes xmlns:wpc="http://schemas.microsoft.com/office/word/2010/wordprocessingCanvas" xmlns:cx="http://schemas.microsoft.com/office/drawing/2014/chartex" xmlns:cx1="http://schemas.microsoft.com/office/drawing/2015/9/8/chartex" xmlns:cx2="http://schemas.microsoft.com/office/drawing/2015/10/21/chartex" xmlns:cx3="http://schemas.microsoft.com/office/drawing/2016/5/9/chartex" xmlns:cx4="http://schemas.microsoft.com/office/drawing/2016/5/10/chartex" xmlns:cx5="http://schemas.microsoft.com/office/drawing/2016/5/11/chartex" xmlns:cx6="http://schemas.microsoft.com/office/drawing/2016/5/12/chartex" xmlns:cx7="http://schemas.microsoft.com/office/drawing/2016/5/13/chartex" xmlns:cx8="http://schemas.microsoft.com/office/drawing/2016/5/14/chartex" xmlns:mc="http://schemas.openxmlformats.org/markup-compatibility/2006" xmlns:aink="http://schemas.microsoft.com/office/drawing/2016/ink" xmlns:am3d="http://schemas.microsoft.com/office/drawing/2017/model3d" xmlns:o="urn:schemas-microsoft-com:office:office" xmlns:oel="http://schemas.microsoft.com/office/2019/extlst" xmlns:r="http://schemas.openxmlformats.org/officeDocument/2006/relationships" xmlns:m="http://schemas.openxmlformats.org/officeDocument/2006/math" xmlns:v="urn:schemas-microsoft-com:vml" xmlns:wp14="http://schemas.microsoft.com/office/word/2010/wordprocessingDrawing" xmlns:wp="http://schemas.openxmlformats.org/drawingml/2006/wordprocessingDrawing" xmlns:w10="urn:schemas-microsoft-com:office:word" xmlns:w="http://schemas.openxmlformats.org/wordprocessingml/2006/main" xmlns:w14="http://schemas.microsoft.com/office/word/2010/wordml" xmlns:w15="http://schemas.microsoft.com/office/word/2012/wordml" xmlns:w16cex="http://schemas.microsoft.com/office/word/2018/wordml/cex" xmlns:w16cid="http://schemas.microsoft.com/office/word/2016/wordml/cid" xmlns:w16="http://schemas.microsoft.com/office/word/2018/wordml" xmlns:w16du="http://schemas.microsoft.com/office/word/2023/wordml/word16du" xmlns:w16sdtdh="http://schemas.microsoft.com/office/word/2020/wordml/sdtdatahash" xmlns:w16sdtfl="http://schemas.microsoft.com/office/word/2024/wordml/sdtformatlock" xmlns:w16se="http://schemas.microsoft.com/office/word/2015/wordml/symex" xmlns:wpg="http://schemas.microsoft.com/office/word/2010/wordprocessingGroup" xmlns:wpi="http://schemas.microsoft.com/office/word/2010/wordprocessingInk" xmlns:wne="http://schemas.microsoft.com/office/word/2006/wordml" xmlns:wps="http://schemas.microsoft.com/office/word/2010/wordprocessingShape" mc:Ignorable="w14 w15 w16se w16cid w16 w16cex w16sdtdh w16sdtfl w16du wp14">
   <w:footnote w:type="separator" w:id="-1">
     <w:p>
       <w:pPr>
@@ -9367,7 +9608,7 @@
 </file>
 
 <file path=word/header1.xml><?xml version="1.0" encoding="utf-8"?>
-<w:hdr xmlns:wpc="http://schemas.microsoft.com/office/word/2010/wordprocessingCanvas" xmlns:cx="http://schemas.microsoft.com/office/drawing/2014/chartex" xmlns:cx1="http://schemas.microsoft.com/office/drawing/2015/9/8/chartex" xmlns:cx2="http://schemas.microsoft.com/office/drawing/2015/10/21/chartex" xmlns:cx3="http://schemas.microsoft.com/office/drawing/2016/5/9/chartex" xmlns:cx4="http://schemas.microsoft.com/office/drawing/2016/5/10/chartex" xmlns:cx5="http://schemas.microsoft.com/office/drawing/2016/5/11/chartex" xmlns:cx6="http://schemas.microsoft.com/office/drawing/2016/5/12/chartex" xmlns:cx7="http://schemas.microsoft.com/office/drawing/2016/5/13/chartex" xmlns:cx8="http://schemas.microsoft.com/office/drawing/2016/5/14/chartex" xmlns:mc="http://schemas.openxmlformats.org/markup-compatibility/2006" xmlns:aink="http://schemas.microsoft.com/office/drawing/2016/ink" xmlns:am3d="http://schemas.microsoft.com/office/drawing/2017/model3d" xmlns:o="urn:schemas-microsoft-com:office:office" xmlns:oel="http://schemas.microsoft.com/office/2019/extlst" xmlns:r="http://schemas.openxmlformats.org/officeDocument/2006/relationships" xmlns:m="http://schemas.openxmlformats.org/officeDocument/2006/math" xmlns:v="urn:schemas-microsoft-com:vml" xmlns:wp14="http://schemas.microsoft.com/office/word/2010/wordprocessingDrawing" xmlns:wp="http://schemas.openxmlformats.org/drawingml/2006/wordprocessingDrawing" xmlns:w10="urn:schemas-microsoft-com:office:word" xmlns:w="http://schemas.openxmlformats.org/wordprocessingml/2006/main" xmlns:w14="http://schemas.microsoft.com/office/word/2010/wordml" xmlns:w15="http://schemas.microsoft.com/office/word/2012/wordml" xmlns:w16cex="http://schemas.microsoft.com/office/word/2018/wordml/cex" xmlns:w16cid="http://schemas.microsoft.com/office/word/2016/wordml/cid" xmlns:w16="http://schemas.microsoft.com/office/word/2018/wordml" xmlns:w16du="http://schemas.microsoft.com/office/word/2023/wordml/word16du" xmlns:w16sdtdh="http://schemas.microsoft.com/office/word/2020/wordml/sdtdatahash" xmlns:w16se="http://schemas.microsoft.com/office/word/2015/wordml/symex" xmlns:wpg="http://schemas.microsoft.com/office/word/2010/wordprocessingGroup" xmlns:wpi="http://schemas.microsoft.com/office/word/2010/wordprocessingInk" xmlns:wne="http://schemas.microsoft.com/office/word/2006/wordml" xmlns:wps="http://schemas.microsoft.com/office/word/2010/wordprocessingShape" mc:Ignorable="w14 w15 w16se w16cid w16 w16cex w16sdtdh w16du wp14">
+<w:hdr xmlns:wpc="http://schemas.microsoft.com/office/word/2010/wordprocessingCanvas" xmlns:cx="http://schemas.microsoft.com/office/drawing/2014/chartex" xmlns:cx1="http://schemas.microsoft.com/office/drawing/2015/9/8/chartex" xmlns:cx2="http://schemas.microsoft.com/office/drawing/2015/10/21/chartex" xmlns:cx3="http://schemas.microsoft.com/office/drawing/2016/5/9/chartex" xmlns:cx4="http://schemas.microsoft.com/office/drawing/2016/5/10/chartex" xmlns:cx5="http://schemas.microsoft.com/office/drawing/2016/5/11/chartex" xmlns:cx6="http://schemas.microsoft.com/office/drawing/2016/5/12/chartex" xmlns:cx7="http://schemas.microsoft.com/office/drawing/2016/5/13/chartex" xmlns:cx8="http://schemas.microsoft.com/office/drawing/2016/5/14/chartex" xmlns:mc="http://schemas.openxmlformats.org/markup-compatibility/2006" xmlns:aink="http://schemas.microsoft.com/office/drawing/2016/ink" xmlns:am3d="http://schemas.microsoft.com/office/drawing/2017/model3d" xmlns:o="urn:schemas-microsoft-com:office:office" xmlns:oel="http://schemas.microsoft.com/office/2019/extlst" xmlns:r="http://schemas.openxmlformats.org/officeDocument/2006/relationships" xmlns:m="http://schemas.openxmlformats.org/officeDocument/2006/math" xmlns:v="urn:schemas-microsoft-com:vml" xmlns:wp14="http://schemas.microsoft.com/office/word/2010/wordprocessingDrawing" xmlns:wp="http://schemas.openxmlformats.org/drawingml/2006/wordprocessingDrawing" xmlns:w10="urn:schemas-microsoft-com:office:word" xmlns:w="http://schemas.openxmlformats.org/wordprocessingml/2006/main" xmlns:w14="http://schemas.microsoft.com/office/word/2010/wordml" xmlns:w15="http://schemas.microsoft.com/office/word/2012/wordml" xmlns:w16cex="http://schemas.microsoft.com/office/word/2018/wordml/cex" xmlns:w16cid="http://schemas.microsoft.com/office/word/2016/wordml/cid" xmlns:w16="http://schemas.microsoft.com/office/word/2018/wordml" xmlns:w16du="http://schemas.microsoft.com/office/word/2023/wordml/word16du" xmlns:w16sdtdh="http://schemas.microsoft.com/office/word/2020/wordml/sdtdatahash" xmlns:w16sdtfl="http://schemas.microsoft.com/office/word/2024/wordml/sdtformatlock" xmlns:w16se="http://schemas.microsoft.com/office/word/2015/wordml/symex" xmlns:wpg="http://schemas.microsoft.com/office/word/2010/wordprocessingGroup" xmlns:wpi="http://schemas.microsoft.com/office/word/2010/wordprocessingInk" xmlns:wne="http://schemas.microsoft.com/office/word/2006/wordml" xmlns:wps="http://schemas.microsoft.com/office/word/2010/wordprocessingShape" mc:Ignorable="w14 w15 w16se w16cid w16 w16cex w16sdtdh w16sdtfl w16du wp14">
   <w:p>
     <w:pPr>
       <w:pStyle w:val="Header"/>
@@ -9380,7 +9621,7 @@
 </file>
 
 <file path=word/header2.xml><?xml version="1.0" encoding="utf-8"?>
-<w:hdr xmlns:wpc="http://schemas.microsoft.com/office/word/2010/wordprocessingCanvas" xmlns:cx="http://schemas.microsoft.com/office/drawing/2014/chartex" xmlns:cx1="http://schemas.microsoft.com/office/drawing/2015/9/8/chartex" xmlns:cx2="http://schemas.microsoft.com/office/drawing/2015/10/21/chartex" xmlns:cx3="http://schemas.microsoft.com/office/drawing/2016/5/9/chartex" xmlns:cx4="http://schemas.microsoft.com/office/drawing/2016/5/10/chartex" xmlns:cx5="http://schemas.microsoft.com/office/drawing/2016/5/11/chartex" xmlns:cx6="http://schemas.microsoft.com/office/drawing/2016/5/12/chartex" xmlns:cx7="http://schemas.microsoft.com/office/drawing/2016/5/13/chartex" xmlns:cx8="http://schemas.microsoft.com/office/drawing/2016/5/14/chartex" xmlns:mc="http://schemas.openxmlformats.org/markup-compatibility/2006" xmlns:aink="http://schemas.microsoft.com/office/drawing/2016/ink" xmlns:am3d="http://schemas.microsoft.com/office/drawing/2017/model3d" xmlns:o="urn:schemas-microsoft-com:office:office" xmlns:oel="http://schemas.microsoft.com/office/2019/extlst" xmlns:r="http://schemas.openxmlformats.org/officeDocument/2006/relationships" xmlns:m="http://schemas.openxmlformats.org/officeDocument/2006/math" xmlns:v="urn:schemas-microsoft-com:vml" xmlns:wp14="http://schemas.microsoft.com/office/word/2010/wordprocessingDrawing" xmlns:wp="http://schemas.openxmlformats.org/drawingml/2006/wordprocessingDrawing" xmlns:w10="urn:schemas-microsoft-com:office:word" xmlns:w="http://schemas.openxmlformats.org/wordprocessingml/2006/main" xmlns:w14="http://schemas.microsoft.com/office/word/2010/wordml" xmlns:w15="http://schemas.microsoft.com/office/word/2012/wordml" xmlns:w16cex="http://schemas.microsoft.com/office/word/2018/wordml/cex" xmlns:w16cid="http://schemas.microsoft.com/office/word/2016/wordml/cid" xmlns:w16="http://schemas.microsoft.com/office/word/2018/wordml" xmlns:w16du="http://schemas.microsoft.com/office/word/2023/wordml/word16du" xmlns:w16sdtdh="http://schemas.microsoft.com/office/word/2020/wordml/sdtdatahash" xmlns:w16se="http://schemas.microsoft.com/office/word/2015/wordml/symex" xmlns:wpg="http://schemas.microsoft.com/office/word/2010/wordprocessingGroup" xmlns:wpi="http://schemas.microsoft.com/office/word/2010/wordprocessingInk" xmlns:wne="http://schemas.microsoft.com/office/word/2006/wordml" xmlns:wps="http://schemas.microsoft.com/office/word/2010/wordprocessingShape" mc:Ignorable="w14 w15 w16se w16cid w16 w16cex w16sdtdh w16du wp14">
+<w:hdr xmlns:wpc="http://schemas.microsoft.com/office/word/2010/wordprocessingCanvas" xmlns:cx="http://schemas.microsoft.com/office/drawing/2014/chartex" xmlns:cx1="http://schemas.microsoft.com/office/drawing/2015/9/8/chartex" xmlns:cx2="http://schemas.microsoft.com/office/drawing/2015/10/21/chartex" xmlns:cx3="http://schemas.microsoft.com/office/drawing/2016/5/9/chartex" xmlns:cx4="http://schemas.microsoft.com/office/drawing/2016/5/10/chartex" xmlns:cx5="http://schemas.microsoft.com/office/drawing/2016/5/11/chartex" xmlns:cx6="http://schemas.microsoft.com/office/drawing/2016/5/12/chartex" xmlns:cx7="http://schemas.microsoft.com/office/drawing/2016/5/13/chartex" xmlns:cx8="http://schemas.microsoft.com/office/drawing/2016/5/14/chartex" xmlns:mc="http://schemas.openxmlformats.org/markup-compatibility/2006" xmlns:aink="http://schemas.microsoft.com/office/drawing/2016/ink" xmlns:am3d="http://schemas.microsoft.com/office/drawing/2017/model3d" xmlns:o="urn:schemas-microsoft-com:office:office" xmlns:oel="http://schemas.microsoft.com/office/2019/extlst" xmlns:r="http://schemas.openxmlformats.org/officeDocument/2006/relationships" xmlns:m="http://schemas.openxmlformats.org/officeDocument/2006/math" xmlns:v="urn:schemas-microsoft-com:vml" xmlns:wp14="http://schemas.microsoft.com/office/word/2010/wordprocessingDrawing" xmlns:wp="http://schemas.openxmlformats.org/drawingml/2006/wordprocessingDrawing" xmlns:w10="urn:schemas-microsoft-com:office:word" xmlns:w="http://schemas.openxmlformats.org/wordprocessingml/2006/main" xmlns:w14="http://schemas.microsoft.com/office/word/2010/wordml" xmlns:w15="http://schemas.microsoft.com/office/word/2012/wordml" xmlns:w16cex="http://schemas.microsoft.com/office/word/2018/wordml/cex" xmlns:w16cid="http://schemas.microsoft.com/office/word/2016/wordml/cid" xmlns:w16="http://schemas.microsoft.com/office/word/2018/wordml" xmlns:w16du="http://schemas.microsoft.com/office/word/2023/wordml/word16du" xmlns:w16sdtdh="http://schemas.microsoft.com/office/word/2020/wordml/sdtdatahash" xmlns:w16sdtfl="http://schemas.microsoft.com/office/word/2024/wordml/sdtformatlock" xmlns:w16se="http://schemas.microsoft.com/office/word/2015/wordml/symex" xmlns:wpg="http://schemas.microsoft.com/office/word/2010/wordprocessingGroup" xmlns:wpi="http://schemas.microsoft.com/office/word/2010/wordprocessingInk" xmlns:wne="http://schemas.microsoft.com/office/word/2006/wordml" xmlns:wps="http://schemas.microsoft.com/office/word/2010/wordprocessingShape" mc:Ignorable="w14 w15 w16se w16cid w16 w16cex w16sdtdh w16sdtfl w16du wp14">
   <w:p>
     <w:pPr>
       <w:pStyle w:val="Header"/>
@@ -9393,7 +9634,7 @@
 </file>
 
 <file path=word/styles.xml><?xml version="1.0" encoding="utf-8"?>
-<w:styles xmlns:mc="http://schemas.openxmlformats.org/markup-compatibility/2006" xmlns:r="http://schemas.openxmlformats.org/officeDocument/2006/relationships" xmlns:w="http://schemas.openxmlformats.org/wordprocessingml/2006/main" xmlns:w14="http://schemas.microsoft.com/office/word/2010/wordml" xmlns:w15="http://schemas.microsoft.com/office/word/2012/wordml" xmlns:w16cex="http://schemas.microsoft.com/office/word/2018/wordml/cex" xmlns:w16cid="http://schemas.microsoft.com/office/word/2016/wordml/cid" xmlns:w16="http://schemas.microsoft.com/office/word/2018/wordml" xmlns:w16du="http://schemas.microsoft.com/office/word/2023/wordml/word16du" xmlns:w16sdtdh="http://schemas.microsoft.com/office/word/2020/wordml/sdtdatahash" xmlns:w16se="http://schemas.microsoft.com/office/word/2015/wordml/symex" mc:Ignorable="w14 w15 w16se w16cid w16 w16cex w16sdtdh w16du">
+<w:styles xmlns:mc="http://schemas.openxmlformats.org/markup-compatibility/2006" xmlns:r="http://schemas.openxmlformats.org/officeDocument/2006/relationships" xmlns:w="http://schemas.openxmlformats.org/wordprocessingml/2006/main" xmlns:w14="http://schemas.microsoft.com/office/word/2010/wordml" xmlns:w15="http://schemas.microsoft.com/office/word/2012/wordml" xmlns:w16cex="http://schemas.microsoft.com/office/word/2018/wordml/cex" xmlns:w16cid="http://schemas.microsoft.com/office/word/2016/wordml/cid" xmlns:w16="http://schemas.microsoft.com/office/word/2018/wordml" xmlns:w16du="http://schemas.microsoft.com/office/word/2023/wordml/word16du" xmlns:w16sdtdh="http://schemas.microsoft.com/office/word/2020/wordml/sdtdatahash" xmlns:w16sdtfl="http://schemas.microsoft.com/office/word/2024/wordml/sdtformatlock" xmlns:w16se="http://schemas.microsoft.com/office/word/2015/wordml/symex" mc:Ignorable="w14 w15 w16se w16cid w16 w16cex w16sdtdh w16sdtfl w16du">
   <w:docDefaults>
     <w:rPrDefault>
       <w:rPr>

</xml_diff>

<commit_message>
nmv 14 11 2025
</commit_message>
<xml_diff>
--- a/brAhmaNa/TB 2.1-2.4 Malayalam Corrections.docx
+++ b/brAhmaNa/TB 2.1-2.4 Malayalam Corrections.docx
@@ -97,9 +97,8 @@
           <w:szCs w:val="32"/>
           <w:u w:val="single"/>
         </w:rPr>
-        <w:t xml:space="preserve">Observed </w:t>
-      </w:r>
-      <w:proofErr w:type="gramStart"/>
+        <w:t xml:space="preserve">Observed till </w:t>
+      </w:r>
       <w:r>
         <w:rPr>
           <w:b/>
@@ -108,20 +107,8 @@
           <w:szCs w:val="32"/>
           <w:u w:val="single"/>
         </w:rPr>
-        <w:t xml:space="preserve">till </w:t>
-      </w:r>
-      <w:r>
-        <w:rPr>
-          <w:b/>
-          <w:bCs/>
-          <w:sz w:val="32"/>
-          <w:szCs w:val="32"/>
-          <w:highlight w:val="red"/>
-          <w:u w:val="single"/>
-        </w:rPr>
-        <w:t>?????</w:t>
-      </w:r>
-      <w:proofErr w:type="gramEnd"/>
+        <w:t>30th Nov 2025</w:t>
+      </w:r>
     </w:p>
     <w:p>
       <w:pPr>
@@ -918,6 +905,17 @@
           <w:lang w:val="it-IT"/>
         </w:rPr>
       </w:pPr>
+      <w:r>
+        <w:rPr>
+          <w:b/>
+          <w:bCs/>
+          <w:sz w:val="32"/>
+          <w:szCs w:val="32"/>
+          <w:u w:val="single"/>
+          <w:lang w:val="it-IT"/>
+        </w:rPr>
+        <w:t>===========</w:t>
+      </w:r>
     </w:p>
     <w:p>
       <w:pPr>
@@ -943,16 +941,101 @@
           <w:sz w:val="32"/>
           <w:szCs w:val="32"/>
           <w:u w:val="single"/>
+          <w:lang w:val="it-IT"/>
         </w:rPr>
       </w:pPr>
-      <w:r>
+    </w:p>
+    <w:p>
+      <w:pPr>
+        <w:spacing w:before="0"/>
+        <w:jc w:val="center"/>
         <w:rPr>
           <w:b/>
           <w:bCs/>
           <w:sz w:val="32"/>
           <w:szCs w:val="32"/>
           <w:u w:val="single"/>
-        </w:rPr>
+          <w:lang w:val="it-IT"/>
+        </w:rPr>
+      </w:pPr>
+    </w:p>
+    <w:p>
+      <w:pPr>
+        <w:spacing w:before="0"/>
+        <w:jc w:val="center"/>
+        <w:rPr>
+          <w:b/>
+          <w:bCs/>
+          <w:sz w:val="32"/>
+          <w:szCs w:val="32"/>
+          <w:u w:val="single"/>
+          <w:lang w:val="it-IT"/>
+        </w:rPr>
+      </w:pPr>
+    </w:p>
+    <w:p>
+      <w:pPr>
+        <w:spacing w:before="0"/>
+        <w:jc w:val="center"/>
+        <w:rPr>
+          <w:b/>
+          <w:bCs/>
+          <w:sz w:val="32"/>
+          <w:szCs w:val="32"/>
+          <w:u w:val="single"/>
+          <w:lang w:val="it-IT"/>
+        </w:rPr>
+      </w:pPr>
+    </w:p>
+    <w:p>
+      <w:pPr>
+        <w:spacing w:before="0"/>
+        <w:jc w:val="center"/>
+        <w:rPr>
+          <w:b/>
+          <w:bCs/>
+          <w:sz w:val="32"/>
+          <w:szCs w:val="32"/>
+          <w:u w:val="single"/>
+          <w:lang w:val="it-IT"/>
+        </w:rPr>
+      </w:pPr>
+    </w:p>
+    <w:p>
+      <w:pPr>
+        <w:spacing w:before="0"/>
+        <w:jc w:val="center"/>
+        <w:rPr>
+          <w:b/>
+          <w:bCs/>
+          <w:sz w:val="32"/>
+          <w:szCs w:val="32"/>
+          <w:u w:val="single"/>
+          <w:lang w:val="it-IT"/>
+        </w:rPr>
+      </w:pPr>
+    </w:p>
+    <w:p>
+      <w:pPr>
+        <w:spacing w:before="0"/>
+        <w:jc w:val="center"/>
+        <w:rPr>
+          <w:b/>
+          <w:bCs/>
+          <w:sz w:val="32"/>
+          <w:szCs w:val="32"/>
+          <w:u w:val="single"/>
+        </w:rPr>
+      </w:pPr>
+      <w:r>
+        <w:rPr>
+          <w:b/>
+          <w:bCs/>
+          <w:sz w:val="32"/>
+          <w:szCs w:val="32"/>
+          <w:u w:val="single"/>
+        </w:rPr>
+        <w:lastRenderedPageBreak/>
         <w:t xml:space="preserve">TaittirIya BrAhmaNam TB 2.1 - </w:t>
       </w:r>
       <w:proofErr w:type="gramStart"/>
@@ -1234,7 +1317,6 @@
                 <w:szCs w:val="28"/>
                 <w:lang w:val="it-IT"/>
               </w:rPr>
-              <w:lastRenderedPageBreak/>
               <w:t>TB 2.</w:t>
             </w:r>
             <w:r>
@@ -2376,6 +2458,7 @@
           <w:szCs w:val="32"/>
           <w:u w:val="single"/>
         </w:rPr>
+        <w:lastRenderedPageBreak/>
         <w:t xml:space="preserve">TaittirIya BrAhmaNam TB 2.1 - </w:t>
       </w:r>
       <w:proofErr w:type="gramStart"/>
@@ -2666,7 +2749,6 @@
                 <w:szCs w:val="28"/>
                 <w:lang w:val="it-IT"/>
               </w:rPr>
-              <w:lastRenderedPageBreak/>
               <w:t>TB 2.2.4.5</w:t>
             </w:r>
           </w:p>
@@ -5013,7 +5095,6 @@
                 <w:szCs w:val="28"/>
                 <w:lang w:val="it-IT"/>
               </w:rPr>
-              <w:lastRenderedPageBreak/>
               <w:t>TB 2.4.3.11</w:t>
             </w:r>
           </w:p>
@@ -5911,6 +5992,7 @@
           <w:szCs w:val="32"/>
           <w:u w:val="single"/>
         </w:rPr>
+        <w:lastRenderedPageBreak/>
         <w:t xml:space="preserve">TaittirIya BrAhmaNam TB </w:t>
       </w:r>
       <w:r>
@@ -6339,7 +6421,6 @@
                 <w:sz w:val="28"/>
                 <w:szCs w:val="28"/>
               </w:rPr>
-              <w:lastRenderedPageBreak/>
               <w:t>TB 2.1.2.6</w:t>
             </w:r>
             <w:r>
@@ -7752,6 +7833,7 @@
                 <w:sz w:val="28"/>
                 <w:szCs w:val="28"/>
               </w:rPr>
+              <w:lastRenderedPageBreak/>
               <w:t xml:space="preserve">TB </w:t>
             </w:r>
             <w:r>
@@ -8234,7 +8316,6 @@
                 <w:sz w:val="28"/>
                 <w:szCs w:val="28"/>
               </w:rPr>
-              <w:lastRenderedPageBreak/>
               <w:t xml:space="preserve">TB </w:t>
             </w:r>
             <w:r>

</xml_diff>